<commit_message>
seguimos con la documentacion
</commit_message>
<xml_diff>
--- a/Documentacion_Tesis/V_1.0_Documentacion_TrabajoFinal_Sosa Adorati Alejandro_2015.docx
+++ b/Documentacion_Tesis/V_1.0_Documentacion_TrabajoFinal_Sosa Adorati Alejandro_2015.docx
@@ -64,7 +64,7 @@
                     <a:blip r:embed="rId7" cstate="print">
                       <a:extLst>
                         <a:ext uri="{28A0092B-C50C-407E-A947-70E740481C1C}">
-                          <a14:useLocalDpi xmlns="" xmlns:wpc="http://schemas.microsoft.com/office/word/2010/wordprocessingCanvas" xmlns:mc="http://schemas.openxmlformats.org/markup-compatibility/2006" xmlns:o="urn:schemas-microsoft-com:office:office" xmlns:v="urn:schemas-microsoft-com:vml" xmlns:wp14="http://schemas.microsoft.com/office/word/2010/wordprocessingDrawing" xmlns:w10="urn:schemas-microsoft-com:office:word" xmlns:w="http://schemas.openxmlformats.org/wordprocessingml/2006/main" xmlns:w14="http://schemas.microsoft.com/office/word/2010/wordml" xmlns:wpg="http://schemas.microsoft.com/office/word/2010/wordprocessingGroup" xmlns:wpi="http://schemas.microsoft.com/office/word/2010/wordprocessingInk" xmlns:wps="http://schemas.microsoft.com/office/word/2010/wordprocessingShape" xmlns:a14="http://schemas.microsoft.com/office/drawing/2010/main" val="0"/>
+                          <a14:useLocalDpi xmlns:a14="http://schemas.microsoft.com/office/drawing/2010/main" xmlns:wps="http://schemas.microsoft.com/office/word/2010/wordprocessingShape" xmlns:wpi="http://schemas.microsoft.com/office/word/2010/wordprocessingInk" xmlns:wpg="http://schemas.microsoft.com/office/word/2010/wordprocessingGroup" xmlns:w14="http://schemas.microsoft.com/office/word/2010/wordml" xmlns:w="http://schemas.openxmlformats.org/wordprocessingml/2006/main" xmlns:w10="urn:schemas-microsoft-com:office:word" xmlns:wp14="http://schemas.microsoft.com/office/word/2010/wordprocessingDrawing" xmlns:v="urn:schemas-microsoft-com:vml" xmlns:o="urn:schemas-microsoft-com:office:office" xmlns:mc="http://schemas.openxmlformats.org/markup-compatibility/2006" xmlns:wpc="http://schemas.microsoft.com/office/word/2010/wordprocessingCanvas" xmlns="" val="0"/>
                         </a:ext>
                       </a:extLst>
                     </a:blip>
@@ -149,6 +149,7 @@
         </w:rPr>
         <w:t xml:space="preserve"> </w:t>
       </w:r>
+      <w:proofErr w:type="spellStart"/>
       <w:r>
         <w:rPr>
           <w:sz w:val="34"/>
@@ -163,13 +164,23 @@
         </w:rPr>
         <w:t>ocation</w:t>
       </w:r>
+      <w:proofErr w:type="spellEnd"/>
       <w:r>
         <w:rPr>
           <w:sz w:val="34"/>
           <w:szCs w:val="34"/>
         </w:rPr>
-        <w:t xml:space="preserve"> s.r.l</w:t>
+        <w:t xml:space="preserve"> </w:t>
       </w:r>
+      <w:proofErr w:type="spellStart"/>
+      <w:r>
+        <w:rPr>
+          <w:sz w:val="34"/>
+          <w:szCs w:val="34"/>
+        </w:rPr>
+        <w:t>s.r.l</w:t>
+      </w:r>
+      <w:proofErr w:type="spellEnd"/>
     </w:p>
     <w:p>
       <w:pPr>
@@ -193,8 +204,17 @@
           <w:sz w:val="34"/>
           <w:szCs w:val="34"/>
         </w:rPr>
-        <w:t>Tutor: Brenda Meloni</w:t>
+        <w:t xml:space="preserve">Tutor: Brenda </w:t>
       </w:r>
+      <w:proofErr w:type="spellStart"/>
+      <w:r>
+        <w:rPr>
+          <w:sz w:val="34"/>
+          <w:szCs w:val="34"/>
+        </w:rPr>
+        <w:t>Meloni</w:t>
+      </w:r>
+      <w:proofErr w:type="spellEnd"/>
     </w:p>
     <w:p>
       <w:pPr>
@@ -218,8 +238,17 @@
           <w:sz w:val="34"/>
           <w:szCs w:val="34"/>
         </w:rPr>
-        <w:t>Alumno: Alejandro Manuel Sosa Adorati</w:t>
+        <w:t xml:space="preserve">Alumno: Alejandro Manuel Sosa </w:t>
       </w:r>
+      <w:proofErr w:type="spellStart"/>
+      <w:r>
+        <w:rPr>
+          <w:sz w:val="34"/>
+          <w:szCs w:val="34"/>
+        </w:rPr>
+        <w:t>Adorati</w:t>
+      </w:r>
+      <w:proofErr w:type="spellEnd"/>
     </w:p>
     <w:p>
       <w:pPr>
@@ -240,8 +269,10 @@
       </w:pPr>
       <w:r>
         <w:rPr>
-          <w:sz w:val="34"/>
-          <w:szCs w:val="34"/>
+          <w:noProof/>
+          <w:sz w:val="34"/>
+          <w:szCs w:val="34"/>
+          <w:lang w:val="en-US"/>
         </w:rPr>
         <w:drawing>
           <wp:inline distT="0" distB="0" distL="0" distR="0">
@@ -264,7 +295,7 @@
                     <a:blip r:embed="rId8" cstate="print">
                       <a:extLst>
                         <a:ext uri="{28A0092B-C50C-407E-A947-70E740481C1C}">
-                          <a14:useLocalDpi xmlns="" xmlns:wpc="http://schemas.microsoft.com/office/word/2010/wordprocessingCanvas" xmlns:mc="http://schemas.openxmlformats.org/markup-compatibility/2006" xmlns:o="urn:schemas-microsoft-com:office:office" xmlns:v="urn:schemas-microsoft-com:vml" xmlns:wp14="http://schemas.microsoft.com/office/word/2010/wordprocessingDrawing" xmlns:w10="urn:schemas-microsoft-com:office:word" xmlns:w="http://schemas.openxmlformats.org/wordprocessingml/2006/main" xmlns:w14="http://schemas.microsoft.com/office/word/2010/wordml" xmlns:wpg="http://schemas.microsoft.com/office/word/2010/wordprocessingGroup" xmlns:wpi="http://schemas.microsoft.com/office/word/2010/wordprocessingInk" xmlns:wps="http://schemas.microsoft.com/office/word/2010/wordprocessingShape" xmlns:a14="http://schemas.microsoft.com/office/drawing/2010/main" val="0"/>
+                          <a14:useLocalDpi xmlns:a14="http://schemas.microsoft.com/office/drawing/2010/main" xmlns:wps="http://schemas.microsoft.com/office/word/2010/wordprocessingShape" xmlns:wpi="http://schemas.microsoft.com/office/word/2010/wordprocessingInk" xmlns:wpg="http://schemas.microsoft.com/office/word/2010/wordprocessingGroup" xmlns:w14="http://schemas.microsoft.com/office/word/2010/wordml" xmlns:w="http://schemas.openxmlformats.org/wordprocessingml/2006/main" xmlns:w10="urn:schemas-microsoft-com:office:word" xmlns:wp14="http://schemas.microsoft.com/office/word/2010/wordprocessingDrawing" xmlns:v="urn:schemas-microsoft-com:vml" xmlns:o="urn:schemas-microsoft-com:office:office" xmlns:mc="http://schemas.openxmlformats.org/markup-compatibility/2006" xmlns:wpc="http://schemas.microsoft.com/office/word/2010/wordprocessingCanvas" xmlns="" val="0"/>
                         </a:ext>
                       </a:extLst>
                     </a:blip>
@@ -292,6 +323,398 @@
           </wp:inline>
         </w:drawing>
       </w:r>
+    </w:p>
+    <w:p>
+      <w:pPr>
+        <w:jc w:val="center"/>
+        <w:rPr>
+          <w:sz w:val="34"/>
+          <w:szCs w:val="34"/>
+        </w:rPr>
+      </w:pPr>
+    </w:p>
+    <w:p>
+      <w:pPr>
+        <w:jc w:val="center"/>
+        <w:rPr>
+          <w:sz w:val="34"/>
+          <w:szCs w:val="34"/>
+        </w:rPr>
+      </w:pPr>
+      <w:r>
+        <w:rPr>
+          <w:noProof/>
+          <w:sz w:val="34"/>
+          <w:szCs w:val="34"/>
+          <w:lang w:val="es-ES"/>
+        </w:rPr>
+        <w:lastRenderedPageBreak/>
+        <w:pict>
+          <v:rect id="_x0000_s1026" style="position:absolute;left:0;text-align:left;margin-left:-9pt;margin-top:-3.75pt;width:198.25pt;height:53.25pt;z-index:251660288;mso-width-percent:400;mso-wrap-distance-left:18pt;mso-wrap-distance-top:7.2pt;mso-wrap-distance-right:7.2pt;mso-wrap-distance-bottom:7.2pt;mso-position-horizontal-relative:margin;mso-position-vertical-relative:margin;mso-width-percent:400;mso-width-relative:margin;mso-height-relative:margin;v-text-anchor:middle" o:allowincell="f" fillcolor="white [3212]" strokecolor="#31849b [2408]" strokeweight="1pt">
+            <v:imagedata embosscolor="shadow add(51)"/>
+            <v:shadow type="emboss" color="#d8d8d8 [2732]" color2="shadow add(102)" offset="3pt,3pt"/>
+            <o:extrusion v:ext="view" backdepth="0" color="#8bb1e2 [1343]" rotationangle="25,25" viewpoint="0,0" viewpointorigin="0,0" skewangle="0" skewamt="0" lightposition="-50000,-50000" lightposition2="50000"/>
+            <v:textbox style="mso-next-textbox:#_x0000_s1026;mso-fit-shape-to-text:t" inset="16.56pt,7.2pt,16.56pt,7.2pt">
+              <w:txbxContent>
+                <w:p>
+                  <w:pPr>
+                    <w:pBdr>
+                      <w:top w:val="single" w:sz="4" w:space="5" w:color="31849B" w:themeColor="accent5" w:themeShade="BF"/>
+                      <w:left w:val="single" w:sz="4" w:space="8" w:color="31849B" w:themeColor="accent5" w:themeShade="BF"/>
+                      <w:bottom w:val="single" w:sz="4" w:space="5" w:color="31849B" w:themeColor="accent5" w:themeShade="BF"/>
+                      <w:right w:val="single" w:sz="4" w:space="8" w:color="31849B" w:themeColor="accent5" w:themeShade="BF"/>
+                    </w:pBdr>
+                    <w:shd w:val="clear" w:color="auto" w:fill="4BACC6" w:themeFill="accent5"/>
+                    <w:jc w:val="center"/>
+                    <w:rPr>
+                      <w:b/>
+                      <w:iCs/>
+                      <w:color w:val="FFFFFF" w:themeColor="background1"/>
+                      <w:sz w:val="44"/>
+                      <w:szCs w:val="44"/>
+                      <w:lang w:val="es-ES"/>
+                    </w:rPr>
+                  </w:pPr>
+                  <w:r>
+                    <w:rPr>
+                      <w:b/>
+                      <w:iCs/>
+                      <w:color w:val="FFFFFF" w:themeColor="background1"/>
+                      <w:sz w:val="44"/>
+                      <w:szCs w:val="44"/>
+                      <w:lang w:val="es-ES"/>
+                    </w:rPr>
+                    <w:t>INDICE</w:t>
+                  </w:r>
+                </w:p>
+              </w:txbxContent>
+            </v:textbox>
+            <w10:wrap type="square" anchorx="margin" anchory="margin"/>
+          </v:rect>
+        </w:pict>
+      </w:r>
+    </w:p>
+    <w:p>
+      <w:pPr>
+        <w:tabs>
+          <w:tab w:val="left" w:pos="4440"/>
+        </w:tabs>
+      </w:pPr>
+    </w:p>
+    <w:p>
+      <w:pPr>
+        <w:tabs>
+          <w:tab w:val="left" w:pos="4440"/>
+        </w:tabs>
+      </w:pPr>
+    </w:p>
+    <w:p>
+      <w:pPr>
+        <w:tabs>
+          <w:tab w:val="left" w:pos="4440"/>
+        </w:tabs>
+      </w:pPr>
+    </w:p>
+    <w:p>
+      <w:pPr>
+        <w:tabs>
+          <w:tab w:val="left" w:pos="4440"/>
+        </w:tabs>
+      </w:pPr>
+    </w:p>
+    <w:p>
+      <w:pPr>
+        <w:tabs>
+          <w:tab w:val="left" w:pos="4440"/>
+        </w:tabs>
+      </w:pPr>
+    </w:p>
+    <w:p>
+      <w:pPr>
+        <w:tabs>
+          <w:tab w:val="left" w:pos="4440"/>
+        </w:tabs>
+      </w:pPr>
+    </w:p>
+    <w:p>
+      <w:pPr>
+        <w:tabs>
+          <w:tab w:val="left" w:pos="4440"/>
+        </w:tabs>
+      </w:pPr>
+    </w:p>
+    <w:p>
+      <w:pPr>
+        <w:tabs>
+          <w:tab w:val="left" w:pos="4440"/>
+        </w:tabs>
+      </w:pPr>
+    </w:p>
+    <w:p>
+      <w:pPr>
+        <w:tabs>
+          <w:tab w:val="left" w:pos="4440"/>
+        </w:tabs>
+      </w:pPr>
+    </w:p>
+    <w:p>
+      <w:pPr>
+        <w:tabs>
+          <w:tab w:val="left" w:pos="4440"/>
+        </w:tabs>
+      </w:pPr>
+    </w:p>
+    <w:p>
+      <w:pPr>
+        <w:tabs>
+          <w:tab w:val="left" w:pos="4440"/>
+        </w:tabs>
+      </w:pPr>
+    </w:p>
+    <w:p>
+      <w:pPr>
+        <w:tabs>
+          <w:tab w:val="left" w:pos="4440"/>
+        </w:tabs>
+      </w:pPr>
+    </w:p>
+    <w:p>
+      <w:pPr>
+        <w:tabs>
+          <w:tab w:val="left" w:pos="4440"/>
+        </w:tabs>
+      </w:pPr>
+    </w:p>
+    <w:p>
+      <w:pPr>
+        <w:tabs>
+          <w:tab w:val="left" w:pos="4440"/>
+        </w:tabs>
+      </w:pPr>
+    </w:p>
+    <w:p>
+      <w:pPr>
+        <w:tabs>
+          <w:tab w:val="left" w:pos="4440"/>
+        </w:tabs>
+      </w:pPr>
+    </w:p>
+    <w:p>
+      <w:pPr>
+        <w:tabs>
+          <w:tab w:val="left" w:pos="4440"/>
+        </w:tabs>
+      </w:pPr>
+    </w:p>
+    <w:p>
+      <w:pPr>
+        <w:tabs>
+          <w:tab w:val="left" w:pos="4440"/>
+        </w:tabs>
+      </w:pPr>
+    </w:p>
+    <w:p>
+      <w:pPr>
+        <w:tabs>
+          <w:tab w:val="left" w:pos="4440"/>
+        </w:tabs>
+      </w:pPr>
+    </w:p>
+    <w:p>
+      <w:pPr>
+        <w:tabs>
+          <w:tab w:val="left" w:pos="4440"/>
+        </w:tabs>
+      </w:pPr>
+    </w:p>
+    <w:p>
+      <w:pPr>
+        <w:tabs>
+          <w:tab w:val="left" w:pos="4440"/>
+        </w:tabs>
+      </w:pPr>
+    </w:p>
+    <w:p>
+      <w:pPr>
+        <w:tabs>
+          <w:tab w:val="left" w:pos="4440"/>
+        </w:tabs>
+      </w:pPr>
+    </w:p>
+    <w:p>
+      <w:pPr>
+        <w:tabs>
+          <w:tab w:val="left" w:pos="4440"/>
+        </w:tabs>
+      </w:pPr>
+    </w:p>
+    <w:p>
+      <w:pPr>
+        <w:tabs>
+          <w:tab w:val="left" w:pos="4440"/>
+        </w:tabs>
+      </w:pPr>
+    </w:p>
+    <w:p>
+      <w:pPr>
+        <w:tabs>
+          <w:tab w:val="left" w:pos="4440"/>
+        </w:tabs>
+      </w:pPr>
+    </w:p>
+    <w:p>
+      <w:pPr>
+        <w:tabs>
+          <w:tab w:val="left" w:pos="4440"/>
+        </w:tabs>
+      </w:pPr>
+    </w:p>
+    <w:p>
+      <w:pPr>
+        <w:tabs>
+          <w:tab w:val="left" w:pos="4440"/>
+        </w:tabs>
+      </w:pPr>
+    </w:p>
+    <w:p>
+      <w:pPr>
+        <w:tabs>
+          <w:tab w:val="left" w:pos="4440"/>
+        </w:tabs>
+      </w:pPr>
+    </w:p>
+    <w:p>
+      <w:pPr>
+        <w:tabs>
+          <w:tab w:val="left" w:pos="4440"/>
+        </w:tabs>
+      </w:pPr>
+    </w:p>
+    <w:p>
+      <w:pPr>
+        <w:tabs>
+          <w:tab w:val="left" w:pos="4440"/>
+        </w:tabs>
+      </w:pPr>
+    </w:p>
+    <w:p>
+      <w:pPr>
+        <w:tabs>
+          <w:tab w:val="left" w:pos="4440"/>
+        </w:tabs>
+      </w:pPr>
+    </w:p>
+    <w:p>
+      <w:pPr>
+        <w:tabs>
+          <w:tab w:val="left" w:pos="4440"/>
+        </w:tabs>
+      </w:pPr>
+    </w:p>
+    <w:p>
+      <w:pPr>
+        <w:tabs>
+          <w:tab w:val="left" w:pos="4440"/>
+        </w:tabs>
+      </w:pPr>
+    </w:p>
+    <w:p>
+      <w:pPr>
+        <w:tabs>
+          <w:tab w:val="left" w:pos="4440"/>
+        </w:tabs>
+      </w:pPr>
+    </w:p>
+    <w:p>
+      <w:pPr>
+        <w:tabs>
+          <w:tab w:val="left" w:pos="4440"/>
+        </w:tabs>
+      </w:pPr>
+    </w:p>
+    <w:p>
+      <w:pPr>
+        <w:tabs>
+          <w:tab w:val="left" w:pos="4440"/>
+        </w:tabs>
+      </w:pPr>
+    </w:p>
+    <w:p>
+      <w:pPr>
+        <w:tabs>
+          <w:tab w:val="left" w:pos="4440"/>
+        </w:tabs>
+      </w:pPr>
+    </w:p>
+    <w:p>
+      <w:pPr>
+        <w:tabs>
+          <w:tab w:val="left" w:pos="4440"/>
+        </w:tabs>
+      </w:pPr>
+    </w:p>
+    <w:p>
+      <w:pPr>
+        <w:tabs>
+          <w:tab w:val="left" w:pos="4440"/>
+        </w:tabs>
+      </w:pPr>
+    </w:p>
+    <w:p>
+      <w:pPr>
+        <w:tabs>
+          <w:tab w:val="left" w:pos="4440"/>
+        </w:tabs>
+      </w:pPr>
+    </w:p>
+    <w:p>
+      <w:pPr>
+        <w:tabs>
+          <w:tab w:val="left" w:pos="4440"/>
+        </w:tabs>
+      </w:pPr>
+    </w:p>
+    <w:p>
+      <w:pPr>
+        <w:tabs>
+          <w:tab w:val="left" w:pos="4440"/>
+        </w:tabs>
+      </w:pPr>
+    </w:p>
+    <w:p>
+      <w:pPr>
+        <w:tabs>
+          <w:tab w:val="left" w:pos="4440"/>
+        </w:tabs>
+      </w:pPr>
+    </w:p>
+    <w:p>
+      <w:pPr>
+        <w:tabs>
+          <w:tab w:val="left" w:pos="4440"/>
+        </w:tabs>
+      </w:pPr>
+    </w:p>
+    <w:p>
+      <w:pPr>
+        <w:tabs>
+          <w:tab w:val="left" w:pos="4440"/>
+        </w:tabs>
+      </w:pPr>
+    </w:p>
+    <w:p>
+      <w:pPr>
+        <w:tabs>
+          <w:tab w:val="left" w:pos="4440"/>
+        </w:tabs>
+      </w:pPr>
+    </w:p>
+    <w:p>
+      <w:pPr>
+        <w:tabs>
+          <w:tab w:val="left" w:pos="4440"/>
+        </w:tabs>
+      </w:pPr>
     </w:p>
     <w:p>
       <w:pPr>
@@ -426,7 +849,7 @@
                         <a:blip r:embed="rId1">
                           <a:extLst>
                             <a:ext uri="{28A0092B-C50C-407E-A947-70E740481C1C}">
-                              <a14:useLocalDpi xmlns="" xmlns:wpc="http://schemas.microsoft.com/office/word/2010/wordprocessingCanvas" xmlns:mc="http://schemas.openxmlformats.org/markup-compatibility/2006" xmlns:o="urn:schemas-microsoft-com:office:office" xmlns:v="urn:schemas-microsoft-com:vml" xmlns:wp14="http://schemas.microsoft.com/office/word/2010/wordprocessingDrawing" xmlns:w10="urn:schemas-microsoft-com:office:word" xmlns:w="http://schemas.openxmlformats.org/wordprocessingml/2006/main" xmlns:w14="http://schemas.microsoft.com/office/word/2010/wordml" xmlns:wpg="http://schemas.microsoft.com/office/word/2010/wordprocessingGroup" xmlns:wpi="http://schemas.microsoft.com/office/word/2010/wordprocessingInk" xmlns:wps="http://schemas.microsoft.com/office/word/2010/wordprocessingShape" xmlns:a14="http://schemas.microsoft.com/office/drawing/2010/main" val="0"/>
+                              <a14:useLocalDpi xmlns:a14="http://schemas.microsoft.com/office/drawing/2010/main" xmlns:wps="http://schemas.microsoft.com/office/word/2010/wordprocessingShape" xmlns:wpi="http://schemas.microsoft.com/office/word/2010/wordprocessingInk" xmlns:wpg="http://schemas.microsoft.com/office/word/2010/wordprocessingGroup" xmlns:w14="http://schemas.microsoft.com/office/word/2010/wordml" xmlns:w="http://schemas.openxmlformats.org/wordprocessingml/2006/main" xmlns:w10="urn:schemas-microsoft-com:office:word" xmlns:wp14="http://schemas.microsoft.com/office/word/2010/wordprocessingDrawing" xmlns:v="urn:schemas-microsoft-com:vml" xmlns:o="urn:schemas-microsoft-com:office:office" xmlns:mc="http://schemas.openxmlformats.org/markup-compatibility/2006" xmlns:wpc="http://schemas.microsoft.com/office/word/2010/wordprocessingCanvas" xmlns="" val="0"/>
                             </a:ext>
                           </a:extLst>
                         </a:blip>
@@ -463,18 +886,7 @@
               <w:szCs w:val="24"/>
               <w:lang w:val="es-ES"/>
             </w:rPr>
-            <w:t>DOCUMENTACIÓN TRABAJO FINAL - ANALISTA DE SISTEMAS</w:t>
-          </w:r>
-          <w:r>
-            <w:rPr>
-              <w:b/>
-              <w:bCs/>
-              <w:color w:val="76923C" w:themeColor="accent3" w:themeShade="BF"/>
-              <w:sz w:val="24"/>
-              <w:szCs w:val="24"/>
-              <w:lang w:val="es-ES"/>
-            </w:rPr>
-            <w:t xml:space="preserve"> ALEJANDRO MANUEL SOSA ADORATI</w:t>
+            <w:t>DOCUMENTACIÓN TRABAJO FINAL - ANALISTA DE SISTEMAS ALEJANDRO MANUEL SOSA ADORATI</w:t>
           </w:r>
         </w:p>
       </w:tc>
@@ -893,6 +1305,7 @@
   </w:compat>
   <w:rsids>
     <w:rsidRoot w:val="00606E23"/>
+    <w:rsid w:val="005D70F1"/>
     <w:rsid w:val="00606E23"/>
     <w:rsid w:val="00DA46F4"/>
   </w:rsids>
@@ -1075,6 +1488,7 @@
   <w:style w:type="paragraph" w:default="1" w:styleId="Normal">
     <w:name w:val="Normal"/>
     <w:qFormat/>
+    <w:rsid w:val="005D70F1"/>
   </w:style>
   <w:style w:type="character" w:default="1" w:styleId="Fuentedeprrafopredeter">
     <w:name w:val="Default Paragraph Font"/>
@@ -1107,6 +1521,10 @@
   <w:style w:type="paragraph" w:customStyle="1" w:styleId="925365B5B0E4491FAE0927C581BA9E80">
     <w:name w:val="925365B5B0E4491FAE0927C581BA9E80"/>
     <w:rsid w:val="00606E23"/>
+  </w:style>
+  <w:style w:type="paragraph" w:customStyle="1" w:styleId="F6B079C9B6EA41108B9F746961C08A1E">
+    <w:name w:val="F6B079C9B6EA41108B9F746961C08A1E"/>
+    <w:rsid w:val="005D70F1"/>
   </w:style>
 </w:styles>
 </file>

</xml_diff>

<commit_message>
Continuando con los commits del documento Tesis
</commit_message>
<xml_diff>
--- a/Documentacion_Tesis/V_1.0_Documentacion_TrabajoFinal_Sosa Adorati Alejandro_2015.docx
+++ b/Documentacion_Tesis/V_1.0_Documentacion_TrabajoFinal_Sosa Adorati Alejandro_2015.docx
@@ -2,17 +2,26 @@
 <file path=word/document.xml><?xml version="1.0" encoding="utf-8"?>
 <w:document xmlns:ve="http://schemas.openxmlformats.org/markup-compatibility/2006" xmlns:o="urn:schemas-microsoft-com:office:office" xmlns:r="http://schemas.openxmlformats.org/officeDocument/2006/relationships" xmlns:m="http://schemas.openxmlformats.org/officeDocument/2006/math" xmlns:v="urn:schemas-microsoft-com:vml" xmlns:wp="http://schemas.openxmlformats.org/drawingml/2006/wordprocessingDrawing" xmlns:w10="urn:schemas-microsoft-com:office:word" xmlns:w="http://schemas.openxmlformats.org/wordprocessingml/2006/main" xmlns:wne="http://schemas.microsoft.com/office/word/2006/wordml">
   <w:body>
-    <w:p/>
+    <w:p>
+      <w:pPr>
+        <w:jc w:val="both"/>
+        <w:rPr>
+          <w:rFonts w:asciiTheme="majorHAnsi" w:hAnsiTheme="majorHAnsi"/>
+        </w:rPr>
+      </w:pPr>
+    </w:p>
     <w:p>
       <w:pPr>
         <w:jc w:val="center"/>
         <w:rPr>
+          <w:rFonts w:asciiTheme="majorHAnsi" w:hAnsiTheme="majorHAnsi"/>
           <w:sz w:val="36"/>
           <w:szCs w:val="36"/>
         </w:rPr>
       </w:pPr>
       <w:r>
         <w:rPr>
+          <w:rFonts w:asciiTheme="majorHAnsi" w:hAnsiTheme="majorHAnsi"/>
           <w:sz w:val="36"/>
           <w:szCs w:val="36"/>
         </w:rPr>
@@ -23,6 +32,7 @@
       <w:pPr>
         <w:jc w:val="center"/>
         <w:rPr>
+          <w:rFonts w:asciiTheme="majorHAnsi" w:hAnsiTheme="majorHAnsi"/>
           <w:sz w:val="32"/>
           <w:szCs w:val="32"/>
         </w:rPr>
@@ -32,12 +42,14 @@
       <w:pPr>
         <w:jc w:val="center"/>
         <w:rPr>
-          <w:sz w:val="32"/>
-          <w:szCs w:val="32"/>
-        </w:rPr>
-      </w:pPr>
-      <w:r>
-        <w:rPr>
+          <w:rFonts w:asciiTheme="majorHAnsi" w:hAnsiTheme="majorHAnsi"/>
+          <w:sz w:val="32"/>
+          <w:szCs w:val="32"/>
+        </w:rPr>
+      </w:pPr>
+      <w:r>
+        <w:rPr>
+          <w:rFonts w:asciiTheme="majorHAnsi" w:hAnsiTheme="majorHAnsi"/>
           <w:noProof/>
           <w:sz w:val="32"/>
           <w:szCs w:val="32"/>
@@ -61,7 +73,7 @@
                     </pic:cNvPicPr>
                   </pic:nvPicPr>
                   <pic:blipFill>
-                    <a:blip r:embed="rId7" cstate="print">
+                    <a:blip r:embed="rId8" cstate="print">
                       <a:extLst>
                         <a:ext uri="{28A0092B-C50C-407E-A947-70E740481C1C}">
                           <a14:useLocalDpi xmlns:a14="http://schemas.microsoft.com/office/drawing/2010/main" xmlns:wps="http://schemas.microsoft.com/office/word/2010/wordprocessingShape" xmlns:wpi="http://schemas.microsoft.com/office/word/2010/wordprocessingInk" xmlns:wpg="http://schemas.microsoft.com/office/word/2010/wordprocessingGroup" xmlns:w14="http://schemas.microsoft.com/office/word/2010/wordml" xmlns:w="http://schemas.openxmlformats.org/wordprocessingml/2006/main" xmlns:w10="urn:schemas-microsoft-com:office:word" xmlns:wp14="http://schemas.microsoft.com/office/word/2010/wordprocessingDrawing" xmlns:v="urn:schemas-microsoft-com:vml" xmlns:o="urn:schemas-microsoft-com:office:office" xmlns:mc="http://schemas.openxmlformats.org/markup-compatibility/2006" xmlns:wpc="http://schemas.microsoft.com/office/word/2010/wordprocessingCanvas" xmlns="" val="0"/>
@@ -97,6 +109,7 @@
       <w:pPr>
         <w:jc w:val="center"/>
         <w:rPr>
+          <w:rFonts w:asciiTheme="majorHAnsi" w:hAnsiTheme="majorHAnsi"/>
           <w:sz w:val="32"/>
           <w:szCs w:val="32"/>
         </w:rPr>
@@ -106,12 +119,14 @@
       <w:pPr>
         <w:jc w:val="center"/>
         <w:rPr>
+          <w:rFonts w:asciiTheme="majorHAnsi" w:hAnsiTheme="majorHAnsi"/>
           <w:sz w:val="34"/>
           <w:szCs w:val="34"/>
         </w:rPr>
       </w:pPr>
       <w:r>
         <w:rPr>
+          <w:rFonts w:asciiTheme="majorHAnsi" w:hAnsiTheme="majorHAnsi"/>
           <w:sz w:val="34"/>
           <w:szCs w:val="34"/>
         </w:rPr>
@@ -122,6 +137,7 @@
       <w:pPr>
         <w:jc w:val="center"/>
         <w:rPr>
+          <w:rFonts w:asciiTheme="majorHAnsi" w:hAnsiTheme="majorHAnsi"/>
           <w:sz w:val="34"/>
           <w:szCs w:val="34"/>
         </w:rPr>
@@ -131,12 +147,14 @@
       <w:pPr>
         <w:jc w:val="center"/>
         <w:rPr>
+          <w:rFonts w:asciiTheme="majorHAnsi" w:hAnsiTheme="majorHAnsi"/>
           <w:sz w:val="34"/>
           <w:szCs w:val="34"/>
         </w:rPr>
       </w:pPr>
       <w:r>
         <w:rPr>
+          <w:rFonts w:asciiTheme="majorHAnsi" w:hAnsiTheme="majorHAnsi"/>
           <w:sz w:val="34"/>
           <w:szCs w:val="34"/>
         </w:rPr>
@@ -144,131 +162,115 @@
       </w:r>
       <w:r>
         <w:rPr>
+          <w:rFonts w:asciiTheme="majorHAnsi" w:hAnsiTheme="majorHAnsi"/>
           <w:sz w:val="34"/>
           <w:szCs w:val="34"/>
         </w:rPr>
         <w:t xml:space="preserve"> </w:t>
       </w:r>
-      <w:proofErr w:type="spellStart"/>
-      <w:r>
-        <w:rPr>
+      <w:r>
+        <w:rPr>
+          <w:rFonts w:asciiTheme="majorHAnsi" w:hAnsiTheme="majorHAnsi"/>
           <w:sz w:val="34"/>
           <w:szCs w:val="34"/>
         </w:rPr>
-        <w:t>EasyL</w:t>
-      </w:r>
-      <w:r>
-        <w:rPr>
+        <w:t>EasyLocation s.r.l</w:t>
+      </w:r>
+    </w:p>
+    <w:p>
+      <w:pPr>
+        <w:jc w:val="center"/>
+        <w:rPr>
+          <w:rFonts w:asciiTheme="majorHAnsi" w:hAnsiTheme="majorHAnsi"/>
           <w:sz w:val="34"/>
           <w:szCs w:val="34"/>
         </w:rPr>
-        <w:t>ocation</w:t>
-      </w:r>
-      <w:proofErr w:type="spellEnd"/>
-      <w:r>
-        <w:rPr>
+      </w:pPr>
+    </w:p>
+    <w:p>
+      <w:pPr>
+        <w:jc w:val="center"/>
+        <w:rPr>
+          <w:rFonts w:asciiTheme="majorHAnsi" w:hAnsiTheme="majorHAnsi"/>
           <w:sz w:val="34"/>
           <w:szCs w:val="34"/>
         </w:rPr>
-        <w:t xml:space="preserve"> </w:t>
-      </w:r>
-      <w:proofErr w:type="spellStart"/>
-      <w:r>
-        <w:rPr>
+      </w:pPr>
+      <w:r>
+        <w:rPr>
+          <w:rFonts w:asciiTheme="majorHAnsi" w:hAnsiTheme="majorHAnsi"/>
           <w:sz w:val="34"/>
           <w:szCs w:val="34"/>
         </w:rPr>
-        <w:t>s.r.l</w:t>
-      </w:r>
-      <w:proofErr w:type="spellEnd"/>
-    </w:p>
-    <w:p>
-      <w:pPr>
-        <w:jc w:val="center"/>
-        <w:rPr>
+        <w:t>Tutor:</w:t>
+      </w:r>
+      <w:r>
+        <w:rPr>
+          <w:rFonts w:asciiTheme="majorHAnsi" w:hAnsiTheme="majorHAnsi"/>
           <w:sz w:val="34"/>
           <w:szCs w:val="34"/>
         </w:rPr>
-      </w:pPr>
-    </w:p>
-    <w:p>
-      <w:pPr>
-        <w:jc w:val="center"/>
-        <w:rPr>
+        <w:t xml:space="preserve"> Ing.</w:t>
+      </w:r>
+      <w:r>
+        <w:rPr>
+          <w:rFonts w:asciiTheme="majorHAnsi" w:hAnsiTheme="majorHAnsi"/>
           <w:sz w:val="34"/>
           <w:szCs w:val="34"/>
         </w:rPr>
-      </w:pPr>
-      <w:r>
-        <w:rPr>
+        <w:t xml:space="preserve"> Brenda Meloni</w:t>
+      </w:r>
+    </w:p>
+    <w:p>
+      <w:pPr>
+        <w:jc w:val="center"/>
+        <w:rPr>
+          <w:rFonts w:asciiTheme="majorHAnsi" w:hAnsiTheme="majorHAnsi"/>
           <w:sz w:val="34"/>
           <w:szCs w:val="34"/>
         </w:rPr>
-        <w:t xml:space="preserve">Tutor: Brenda </w:t>
-      </w:r>
-      <w:proofErr w:type="spellStart"/>
-      <w:r>
-        <w:rPr>
+      </w:pPr>
+    </w:p>
+    <w:p>
+      <w:pPr>
+        <w:jc w:val="center"/>
+        <w:rPr>
+          <w:rFonts w:asciiTheme="majorHAnsi" w:hAnsiTheme="majorHAnsi"/>
           <w:sz w:val="34"/>
           <w:szCs w:val="34"/>
         </w:rPr>
-        <w:t>Meloni</w:t>
-      </w:r>
-      <w:proofErr w:type="spellEnd"/>
-    </w:p>
-    <w:p>
-      <w:pPr>
-        <w:jc w:val="center"/>
-        <w:rPr>
+      </w:pPr>
+      <w:r>
+        <w:rPr>
+          <w:rFonts w:asciiTheme="majorHAnsi" w:hAnsiTheme="majorHAnsi"/>
           <w:sz w:val="34"/>
           <w:szCs w:val="34"/>
         </w:rPr>
-      </w:pPr>
+        <w:t>Alumno: Alejandro Manuel Sosa Adorati</w:t>
+      </w:r>
     </w:p>
     <w:p>
       <w:pPr>
         <w:jc w:val="center"/>
         <w:rPr>
+          <w:rFonts w:asciiTheme="majorHAnsi" w:hAnsiTheme="majorHAnsi"/>
           <w:sz w:val="34"/>
           <w:szCs w:val="34"/>
         </w:rPr>
       </w:pPr>
-      <w:r>
-        <w:rPr>
+    </w:p>
+    <w:p>
+      <w:pPr>
+        <w:jc w:val="center"/>
+        <w:rPr>
+          <w:rFonts w:asciiTheme="majorHAnsi" w:hAnsiTheme="majorHAnsi"/>
           <w:sz w:val="34"/>
           <w:szCs w:val="34"/>
         </w:rPr>
-        <w:t xml:space="preserve">Alumno: Alejandro Manuel Sosa </w:t>
-      </w:r>
-      <w:proofErr w:type="spellStart"/>
-      <w:r>
-        <w:rPr>
-          <w:sz w:val="34"/>
-          <w:szCs w:val="34"/>
-        </w:rPr>
-        <w:t>Adorati</w:t>
-      </w:r>
-      <w:proofErr w:type="spellEnd"/>
-    </w:p>
-    <w:p>
-      <w:pPr>
-        <w:jc w:val="center"/>
-        <w:rPr>
-          <w:sz w:val="34"/>
-          <w:szCs w:val="34"/>
-        </w:rPr>
-      </w:pPr>
-    </w:p>
-    <w:p>
-      <w:pPr>
-        <w:jc w:val="center"/>
-        <w:rPr>
-          <w:sz w:val="34"/>
-          <w:szCs w:val="34"/>
-        </w:rPr>
-      </w:pPr>
-      <w:r>
-        <w:rPr>
+      </w:pPr>
+      <w:r>
+        <w:rPr>
+          <w:rFonts w:asciiTheme="majorHAnsi" w:hAnsiTheme="majorHAnsi"/>
           <w:noProof/>
           <w:sz w:val="34"/>
           <w:szCs w:val="34"/>
@@ -292,7 +294,7 @@
                     </pic:cNvPicPr>
                   </pic:nvPicPr>
                   <pic:blipFill>
-                    <a:blip r:embed="rId8" cstate="print">
+                    <a:blip r:embed="rId9" cstate="print">
                       <a:extLst>
                         <a:ext uri="{28A0092B-C50C-407E-A947-70E740481C1C}">
                           <a14:useLocalDpi xmlns:a14="http://schemas.microsoft.com/office/drawing/2010/main" xmlns:wps="http://schemas.microsoft.com/office/word/2010/wordprocessingShape" xmlns:wpi="http://schemas.microsoft.com/office/word/2010/wordprocessingInk" xmlns:wpg="http://schemas.microsoft.com/office/word/2010/wordprocessingGroup" xmlns:w14="http://schemas.microsoft.com/office/word/2010/wordml" xmlns:w="http://schemas.openxmlformats.org/wordprocessingml/2006/main" xmlns:w10="urn:schemas-microsoft-com:office:word" xmlns:wp14="http://schemas.microsoft.com/office/word/2010/wordprocessingDrawing" xmlns:v="urn:schemas-microsoft-com:vml" xmlns:o="urn:schemas-microsoft-com:office:office" xmlns:mc="http://schemas.openxmlformats.org/markup-compatibility/2006" xmlns:wpc="http://schemas.microsoft.com/office/word/2010/wordprocessingCanvas" xmlns="" val="0"/>
@@ -326,8 +328,9 @@
     </w:p>
     <w:p>
       <w:pPr>
-        <w:jc w:val="center"/>
-        <w:rPr>
+        <w:jc w:val="both"/>
+        <w:rPr>
+          <w:rFonts w:asciiTheme="majorHAnsi" w:hAnsiTheme="majorHAnsi"/>
           <w:sz w:val="34"/>
           <w:szCs w:val="34"/>
         </w:rPr>
@@ -335,14 +338,16 @@
     </w:p>
     <w:p>
       <w:pPr>
-        <w:jc w:val="center"/>
-        <w:rPr>
+        <w:jc w:val="both"/>
+        <w:rPr>
+          <w:rFonts w:asciiTheme="majorHAnsi" w:hAnsiTheme="majorHAnsi"/>
           <w:sz w:val="34"/>
           <w:szCs w:val="34"/>
         </w:rPr>
       </w:pPr>
       <w:r>
         <w:rPr>
+          <w:rFonts w:asciiTheme="majorHAnsi" w:hAnsiTheme="majorHAnsi"/>
           <w:noProof/>
           <w:sz w:val="34"/>
           <w:szCs w:val="34"/>
@@ -399,332 +404,3080 @@
         <w:tabs>
           <w:tab w:val="left" w:pos="4440"/>
         </w:tabs>
-      </w:pPr>
-    </w:p>
-    <w:p>
-      <w:pPr>
-        <w:tabs>
-          <w:tab w:val="left" w:pos="4440"/>
-        </w:tabs>
-      </w:pPr>
-    </w:p>
-    <w:p>
-      <w:pPr>
-        <w:tabs>
-          <w:tab w:val="left" w:pos="4440"/>
-        </w:tabs>
-      </w:pPr>
-    </w:p>
-    <w:p>
-      <w:pPr>
-        <w:tabs>
-          <w:tab w:val="left" w:pos="4440"/>
-        </w:tabs>
-      </w:pPr>
-    </w:p>
-    <w:p>
-      <w:pPr>
-        <w:tabs>
-          <w:tab w:val="left" w:pos="4440"/>
-        </w:tabs>
-      </w:pPr>
-    </w:p>
-    <w:p>
-      <w:pPr>
-        <w:tabs>
-          <w:tab w:val="left" w:pos="4440"/>
-        </w:tabs>
-      </w:pPr>
-    </w:p>
-    <w:p>
-      <w:pPr>
-        <w:tabs>
-          <w:tab w:val="left" w:pos="4440"/>
-        </w:tabs>
-      </w:pPr>
-    </w:p>
-    <w:p>
-      <w:pPr>
-        <w:tabs>
-          <w:tab w:val="left" w:pos="4440"/>
-        </w:tabs>
-      </w:pPr>
-    </w:p>
-    <w:p>
-      <w:pPr>
-        <w:tabs>
-          <w:tab w:val="left" w:pos="4440"/>
-        </w:tabs>
-      </w:pPr>
-    </w:p>
-    <w:p>
-      <w:pPr>
-        <w:tabs>
-          <w:tab w:val="left" w:pos="4440"/>
-        </w:tabs>
-      </w:pPr>
-    </w:p>
-    <w:p>
-      <w:pPr>
-        <w:tabs>
-          <w:tab w:val="left" w:pos="4440"/>
-        </w:tabs>
-      </w:pPr>
-    </w:p>
-    <w:p>
-      <w:pPr>
-        <w:tabs>
-          <w:tab w:val="left" w:pos="4440"/>
-        </w:tabs>
-      </w:pPr>
-    </w:p>
-    <w:p>
-      <w:pPr>
-        <w:tabs>
-          <w:tab w:val="left" w:pos="4440"/>
-        </w:tabs>
-      </w:pPr>
-    </w:p>
-    <w:p>
-      <w:pPr>
-        <w:tabs>
-          <w:tab w:val="left" w:pos="4440"/>
-        </w:tabs>
-      </w:pPr>
-    </w:p>
-    <w:p>
-      <w:pPr>
-        <w:tabs>
-          <w:tab w:val="left" w:pos="4440"/>
-        </w:tabs>
-      </w:pPr>
-    </w:p>
-    <w:p>
-      <w:pPr>
-        <w:tabs>
-          <w:tab w:val="left" w:pos="4440"/>
-        </w:tabs>
-      </w:pPr>
-    </w:p>
-    <w:p>
-      <w:pPr>
-        <w:tabs>
-          <w:tab w:val="left" w:pos="4440"/>
-        </w:tabs>
-      </w:pPr>
-    </w:p>
-    <w:p>
-      <w:pPr>
-        <w:tabs>
-          <w:tab w:val="left" w:pos="4440"/>
-        </w:tabs>
-      </w:pPr>
-    </w:p>
-    <w:p>
-      <w:pPr>
-        <w:tabs>
-          <w:tab w:val="left" w:pos="4440"/>
-        </w:tabs>
-      </w:pPr>
-    </w:p>
-    <w:p>
-      <w:pPr>
-        <w:tabs>
-          <w:tab w:val="left" w:pos="4440"/>
-        </w:tabs>
-      </w:pPr>
-    </w:p>
-    <w:p>
-      <w:pPr>
-        <w:tabs>
-          <w:tab w:val="left" w:pos="4440"/>
-        </w:tabs>
-      </w:pPr>
-    </w:p>
-    <w:p>
-      <w:pPr>
-        <w:tabs>
-          <w:tab w:val="left" w:pos="4440"/>
-        </w:tabs>
-      </w:pPr>
-    </w:p>
-    <w:p>
-      <w:pPr>
-        <w:tabs>
-          <w:tab w:val="left" w:pos="4440"/>
-        </w:tabs>
-      </w:pPr>
-    </w:p>
-    <w:p>
-      <w:pPr>
-        <w:tabs>
-          <w:tab w:val="left" w:pos="4440"/>
-        </w:tabs>
-      </w:pPr>
-    </w:p>
-    <w:p>
-      <w:pPr>
-        <w:tabs>
-          <w:tab w:val="left" w:pos="4440"/>
-        </w:tabs>
-      </w:pPr>
-    </w:p>
-    <w:p>
-      <w:pPr>
-        <w:tabs>
-          <w:tab w:val="left" w:pos="4440"/>
-        </w:tabs>
-      </w:pPr>
-    </w:p>
-    <w:p>
-      <w:pPr>
-        <w:tabs>
-          <w:tab w:val="left" w:pos="4440"/>
-        </w:tabs>
-      </w:pPr>
-    </w:p>
-    <w:p>
-      <w:pPr>
-        <w:tabs>
-          <w:tab w:val="left" w:pos="4440"/>
-        </w:tabs>
-      </w:pPr>
-    </w:p>
-    <w:p>
-      <w:pPr>
-        <w:tabs>
-          <w:tab w:val="left" w:pos="4440"/>
-        </w:tabs>
-      </w:pPr>
-    </w:p>
-    <w:p>
-      <w:pPr>
-        <w:tabs>
-          <w:tab w:val="left" w:pos="4440"/>
-        </w:tabs>
-      </w:pPr>
-    </w:p>
-    <w:p>
-      <w:pPr>
-        <w:tabs>
-          <w:tab w:val="left" w:pos="4440"/>
-        </w:tabs>
-      </w:pPr>
-    </w:p>
-    <w:p>
-      <w:pPr>
-        <w:tabs>
-          <w:tab w:val="left" w:pos="4440"/>
-        </w:tabs>
-      </w:pPr>
-    </w:p>
-    <w:p>
-      <w:pPr>
-        <w:tabs>
-          <w:tab w:val="left" w:pos="4440"/>
-        </w:tabs>
-      </w:pPr>
-    </w:p>
-    <w:p>
-      <w:pPr>
-        <w:tabs>
-          <w:tab w:val="left" w:pos="4440"/>
-        </w:tabs>
-      </w:pPr>
-    </w:p>
-    <w:p>
-      <w:pPr>
-        <w:tabs>
-          <w:tab w:val="left" w:pos="4440"/>
-        </w:tabs>
-      </w:pPr>
-    </w:p>
-    <w:p>
-      <w:pPr>
-        <w:tabs>
-          <w:tab w:val="left" w:pos="4440"/>
-        </w:tabs>
-      </w:pPr>
-    </w:p>
-    <w:p>
-      <w:pPr>
-        <w:tabs>
-          <w:tab w:val="left" w:pos="4440"/>
-        </w:tabs>
-      </w:pPr>
-    </w:p>
-    <w:p>
-      <w:pPr>
-        <w:tabs>
-          <w:tab w:val="left" w:pos="4440"/>
-        </w:tabs>
-      </w:pPr>
-    </w:p>
-    <w:p>
-      <w:pPr>
-        <w:tabs>
-          <w:tab w:val="left" w:pos="4440"/>
-        </w:tabs>
-      </w:pPr>
-    </w:p>
-    <w:p>
-      <w:pPr>
-        <w:tabs>
-          <w:tab w:val="left" w:pos="4440"/>
-        </w:tabs>
-      </w:pPr>
-    </w:p>
-    <w:p>
-      <w:pPr>
-        <w:tabs>
-          <w:tab w:val="left" w:pos="4440"/>
-        </w:tabs>
-      </w:pPr>
-    </w:p>
-    <w:p>
-      <w:pPr>
-        <w:tabs>
-          <w:tab w:val="left" w:pos="4440"/>
-        </w:tabs>
-      </w:pPr>
-    </w:p>
-    <w:p>
-      <w:pPr>
-        <w:tabs>
-          <w:tab w:val="left" w:pos="4440"/>
-        </w:tabs>
-      </w:pPr>
-    </w:p>
-    <w:p>
-      <w:pPr>
-        <w:tabs>
-          <w:tab w:val="left" w:pos="4440"/>
-        </w:tabs>
-      </w:pPr>
-    </w:p>
-    <w:p>
-      <w:pPr>
-        <w:tabs>
-          <w:tab w:val="left" w:pos="4440"/>
-        </w:tabs>
-      </w:pPr>
-    </w:p>
-    <w:p>
-      <w:pPr>
-        <w:tabs>
-          <w:tab w:val="left" w:pos="4440"/>
-        </w:tabs>
-      </w:pPr>
-    </w:p>
-    <w:p>
-      <w:pPr>
-        <w:tabs>
-          <w:tab w:val="left" w:pos="4440"/>
-        </w:tabs>
+        <w:jc w:val="both"/>
+        <w:rPr>
+          <w:rFonts w:asciiTheme="majorHAnsi" w:hAnsiTheme="majorHAnsi"/>
+        </w:rPr>
+      </w:pPr>
+    </w:p>
+    <w:p>
+      <w:pPr>
+        <w:tabs>
+          <w:tab w:val="left" w:pos="4440"/>
+        </w:tabs>
+        <w:jc w:val="both"/>
+        <w:rPr>
+          <w:rFonts w:asciiTheme="majorHAnsi" w:hAnsiTheme="majorHAnsi"/>
+        </w:rPr>
+      </w:pPr>
+    </w:p>
+    <w:p>
+      <w:pPr>
+        <w:tabs>
+          <w:tab w:val="left" w:pos="4440"/>
+        </w:tabs>
+        <w:jc w:val="both"/>
+        <w:rPr>
+          <w:rFonts w:asciiTheme="majorHAnsi" w:hAnsiTheme="majorHAnsi"/>
+        </w:rPr>
+      </w:pPr>
+    </w:p>
+    <w:p>
+      <w:pPr>
+        <w:tabs>
+          <w:tab w:val="left" w:pos="4440"/>
+        </w:tabs>
+        <w:jc w:val="both"/>
+        <w:rPr>
+          <w:rFonts w:asciiTheme="majorHAnsi" w:hAnsiTheme="majorHAnsi"/>
+        </w:rPr>
+      </w:pPr>
+    </w:p>
+    <w:p>
+      <w:pPr>
+        <w:tabs>
+          <w:tab w:val="left" w:pos="4440"/>
+        </w:tabs>
+        <w:jc w:val="both"/>
+        <w:rPr>
+          <w:rFonts w:asciiTheme="majorHAnsi" w:hAnsiTheme="majorHAnsi"/>
+        </w:rPr>
+      </w:pPr>
+    </w:p>
+    <w:p>
+      <w:pPr>
+        <w:tabs>
+          <w:tab w:val="left" w:pos="4440"/>
+        </w:tabs>
+        <w:jc w:val="both"/>
+        <w:rPr>
+          <w:rFonts w:asciiTheme="majorHAnsi" w:hAnsiTheme="majorHAnsi"/>
+        </w:rPr>
+      </w:pPr>
+    </w:p>
+    <w:p>
+      <w:pPr>
+        <w:tabs>
+          <w:tab w:val="left" w:pos="4440"/>
+        </w:tabs>
+        <w:jc w:val="both"/>
+        <w:rPr>
+          <w:rFonts w:asciiTheme="majorHAnsi" w:hAnsiTheme="majorHAnsi"/>
+        </w:rPr>
+      </w:pPr>
+    </w:p>
+    <w:p>
+      <w:pPr>
+        <w:tabs>
+          <w:tab w:val="left" w:pos="4440"/>
+        </w:tabs>
+        <w:jc w:val="both"/>
+        <w:rPr>
+          <w:rFonts w:asciiTheme="majorHAnsi" w:hAnsiTheme="majorHAnsi"/>
+        </w:rPr>
+      </w:pPr>
+    </w:p>
+    <w:p>
+      <w:pPr>
+        <w:tabs>
+          <w:tab w:val="left" w:pos="4440"/>
+        </w:tabs>
+        <w:jc w:val="both"/>
+        <w:rPr>
+          <w:rFonts w:asciiTheme="majorHAnsi" w:hAnsiTheme="majorHAnsi"/>
+        </w:rPr>
+      </w:pPr>
+    </w:p>
+    <w:p>
+      <w:pPr>
+        <w:tabs>
+          <w:tab w:val="left" w:pos="4440"/>
+        </w:tabs>
+        <w:jc w:val="both"/>
+        <w:rPr>
+          <w:rFonts w:asciiTheme="majorHAnsi" w:hAnsiTheme="majorHAnsi"/>
+        </w:rPr>
+      </w:pPr>
+    </w:p>
+    <w:p>
+      <w:pPr>
+        <w:tabs>
+          <w:tab w:val="left" w:pos="4440"/>
+        </w:tabs>
+        <w:jc w:val="both"/>
+        <w:rPr>
+          <w:rFonts w:asciiTheme="majorHAnsi" w:hAnsiTheme="majorHAnsi"/>
+        </w:rPr>
+      </w:pPr>
+    </w:p>
+    <w:p>
+      <w:pPr>
+        <w:tabs>
+          <w:tab w:val="left" w:pos="4440"/>
+        </w:tabs>
+        <w:jc w:val="both"/>
+        <w:rPr>
+          <w:rFonts w:asciiTheme="majorHAnsi" w:hAnsiTheme="majorHAnsi"/>
+        </w:rPr>
+      </w:pPr>
+    </w:p>
+    <w:p>
+      <w:pPr>
+        <w:tabs>
+          <w:tab w:val="left" w:pos="4440"/>
+        </w:tabs>
+        <w:jc w:val="both"/>
+        <w:rPr>
+          <w:rFonts w:asciiTheme="majorHAnsi" w:hAnsiTheme="majorHAnsi"/>
+        </w:rPr>
+      </w:pPr>
+    </w:p>
+    <w:p>
+      <w:pPr>
+        <w:tabs>
+          <w:tab w:val="left" w:pos="4440"/>
+        </w:tabs>
+        <w:jc w:val="both"/>
+        <w:rPr>
+          <w:rFonts w:asciiTheme="majorHAnsi" w:hAnsiTheme="majorHAnsi"/>
+        </w:rPr>
+      </w:pPr>
+    </w:p>
+    <w:p>
+      <w:pPr>
+        <w:tabs>
+          <w:tab w:val="left" w:pos="4440"/>
+        </w:tabs>
+        <w:jc w:val="both"/>
+        <w:rPr>
+          <w:rFonts w:asciiTheme="majorHAnsi" w:hAnsiTheme="majorHAnsi"/>
+        </w:rPr>
+      </w:pPr>
+    </w:p>
+    <w:p>
+      <w:pPr>
+        <w:tabs>
+          <w:tab w:val="left" w:pos="4440"/>
+        </w:tabs>
+        <w:jc w:val="both"/>
+        <w:rPr>
+          <w:rFonts w:asciiTheme="majorHAnsi" w:hAnsiTheme="majorHAnsi"/>
+        </w:rPr>
+      </w:pPr>
+    </w:p>
+    <w:p>
+      <w:pPr>
+        <w:tabs>
+          <w:tab w:val="left" w:pos="4440"/>
+        </w:tabs>
+        <w:jc w:val="both"/>
+        <w:rPr>
+          <w:rFonts w:asciiTheme="majorHAnsi" w:hAnsiTheme="majorHAnsi"/>
+        </w:rPr>
+      </w:pPr>
+    </w:p>
+    <w:p>
+      <w:pPr>
+        <w:tabs>
+          <w:tab w:val="left" w:pos="4440"/>
+        </w:tabs>
+        <w:jc w:val="both"/>
+        <w:rPr>
+          <w:rFonts w:asciiTheme="majorHAnsi" w:hAnsiTheme="majorHAnsi"/>
+        </w:rPr>
+      </w:pPr>
+    </w:p>
+    <w:p>
+      <w:pPr>
+        <w:tabs>
+          <w:tab w:val="left" w:pos="4440"/>
+        </w:tabs>
+        <w:jc w:val="both"/>
+        <w:rPr>
+          <w:rFonts w:asciiTheme="majorHAnsi" w:hAnsiTheme="majorHAnsi"/>
+        </w:rPr>
+      </w:pPr>
+    </w:p>
+    <w:p>
+      <w:pPr>
+        <w:tabs>
+          <w:tab w:val="left" w:pos="4440"/>
+        </w:tabs>
+        <w:jc w:val="both"/>
+        <w:rPr>
+          <w:rFonts w:asciiTheme="majorHAnsi" w:hAnsiTheme="majorHAnsi"/>
+        </w:rPr>
+      </w:pPr>
+    </w:p>
+    <w:p>
+      <w:pPr>
+        <w:tabs>
+          <w:tab w:val="left" w:pos="4440"/>
+        </w:tabs>
+        <w:jc w:val="both"/>
+        <w:rPr>
+          <w:rFonts w:asciiTheme="majorHAnsi" w:hAnsiTheme="majorHAnsi"/>
+        </w:rPr>
+      </w:pPr>
+    </w:p>
+    <w:p>
+      <w:pPr>
+        <w:tabs>
+          <w:tab w:val="left" w:pos="4440"/>
+        </w:tabs>
+        <w:jc w:val="both"/>
+        <w:rPr>
+          <w:rFonts w:asciiTheme="majorHAnsi" w:hAnsiTheme="majorHAnsi"/>
+        </w:rPr>
+      </w:pPr>
+    </w:p>
+    <w:p>
+      <w:pPr>
+        <w:tabs>
+          <w:tab w:val="left" w:pos="4440"/>
+        </w:tabs>
+        <w:jc w:val="both"/>
+        <w:rPr>
+          <w:rFonts w:asciiTheme="majorHAnsi" w:hAnsiTheme="majorHAnsi"/>
+        </w:rPr>
+      </w:pPr>
+    </w:p>
+    <w:p>
+      <w:pPr>
+        <w:tabs>
+          <w:tab w:val="left" w:pos="4440"/>
+        </w:tabs>
+        <w:jc w:val="both"/>
+        <w:rPr>
+          <w:rFonts w:asciiTheme="majorHAnsi" w:hAnsiTheme="majorHAnsi"/>
+        </w:rPr>
+      </w:pPr>
+    </w:p>
+    <w:p>
+      <w:pPr>
+        <w:tabs>
+          <w:tab w:val="left" w:pos="4440"/>
+        </w:tabs>
+        <w:jc w:val="both"/>
+        <w:rPr>
+          <w:rFonts w:asciiTheme="majorHAnsi" w:hAnsiTheme="majorHAnsi"/>
+        </w:rPr>
+      </w:pPr>
+    </w:p>
+    <w:p>
+      <w:pPr>
+        <w:tabs>
+          <w:tab w:val="left" w:pos="4440"/>
+        </w:tabs>
+        <w:jc w:val="both"/>
+        <w:rPr>
+          <w:rFonts w:asciiTheme="majorHAnsi" w:hAnsiTheme="majorHAnsi"/>
+        </w:rPr>
+      </w:pPr>
+    </w:p>
+    <w:p>
+      <w:pPr>
+        <w:tabs>
+          <w:tab w:val="left" w:pos="4440"/>
+        </w:tabs>
+        <w:jc w:val="both"/>
+        <w:rPr>
+          <w:rFonts w:asciiTheme="majorHAnsi" w:hAnsiTheme="majorHAnsi"/>
+        </w:rPr>
+      </w:pPr>
+    </w:p>
+    <w:p>
+      <w:pPr>
+        <w:tabs>
+          <w:tab w:val="left" w:pos="4440"/>
+        </w:tabs>
+        <w:jc w:val="both"/>
+        <w:rPr>
+          <w:rFonts w:asciiTheme="majorHAnsi" w:hAnsiTheme="majorHAnsi"/>
+        </w:rPr>
+      </w:pPr>
+    </w:p>
+    <w:p>
+      <w:pPr>
+        <w:tabs>
+          <w:tab w:val="left" w:pos="4440"/>
+        </w:tabs>
+        <w:jc w:val="both"/>
+        <w:rPr>
+          <w:rFonts w:asciiTheme="majorHAnsi" w:hAnsiTheme="majorHAnsi"/>
+        </w:rPr>
+      </w:pPr>
+    </w:p>
+    <w:p>
+      <w:pPr>
+        <w:tabs>
+          <w:tab w:val="left" w:pos="4440"/>
+        </w:tabs>
+        <w:jc w:val="both"/>
+        <w:rPr>
+          <w:rFonts w:asciiTheme="majorHAnsi" w:hAnsiTheme="majorHAnsi"/>
+        </w:rPr>
+      </w:pPr>
+    </w:p>
+    <w:p>
+      <w:pPr>
+        <w:tabs>
+          <w:tab w:val="left" w:pos="4440"/>
+        </w:tabs>
+        <w:jc w:val="both"/>
+        <w:rPr>
+          <w:rFonts w:asciiTheme="majorHAnsi" w:hAnsiTheme="majorHAnsi"/>
+        </w:rPr>
+      </w:pPr>
+    </w:p>
+    <w:p>
+      <w:pPr>
+        <w:tabs>
+          <w:tab w:val="left" w:pos="4440"/>
+        </w:tabs>
+        <w:jc w:val="both"/>
+        <w:rPr>
+          <w:rFonts w:asciiTheme="majorHAnsi" w:hAnsiTheme="majorHAnsi"/>
+        </w:rPr>
+      </w:pPr>
+    </w:p>
+    <w:p>
+      <w:pPr>
+        <w:tabs>
+          <w:tab w:val="left" w:pos="4440"/>
+        </w:tabs>
+        <w:jc w:val="both"/>
+        <w:rPr>
+          <w:rFonts w:asciiTheme="majorHAnsi" w:hAnsiTheme="majorHAnsi"/>
+        </w:rPr>
+      </w:pPr>
+    </w:p>
+    <w:p>
+      <w:pPr>
+        <w:tabs>
+          <w:tab w:val="left" w:pos="4440"/>
+        </w:tabs>
+        <w:jc w:val="both"/>
+        <w:rPr>
+          <w:rFonts w:asciiTheme="majorHAnsi" w:hAnsiTheme="majorHAnsi"/>
+        </w:rPr>
+      </w:pPr>
+    </w:p>
+    <w:p>
+      <w:pPr>
+        <w:tabs>
+          <w:tab w:val="left" w:pos="4440"/>
+        </w:tabs>
+        <w:jc w:val="both"/>
+        <w:rPr>
+          <w:rFonts w:asciiTheme="majorHAnsi" w:hAnsiTheme="majorHAnsi"/>
+        </w:rPr>
+      </w:pPr>
+    </w:p>
+    <w:p>
+      <w:pPr>
+        <w:tabs>
+          <w:tab w:val="left" w:pos="4440"/>
+        </w:tabs>
+        <w:jc w:val="both"/>
+        <w:rPr>
+          <w:rFonts w:asciiTheme="majorHAnsi" w:hAnsiTheme="majorHAnsi"/>
+        </w:rPr>
+      </w:pPr>
+    </w:p>
+    <w:p>
+      <w:pPr>
+        <w:tabs>
+          <w:tab w:val="left" w:pos="4440"/>
+        </w:tabs>
+        <w:jc w:val="both"/>
+        <w:rPr>
+          <w:rFonts w:asciiTheme="majorHAnsi" w:hAnsiTheme="majorHAnsi"/>
+        </w:rPr>
+      </w:pPr>
+    </w:p>
+    <w:p>
+      <w:pPr>
+        <w:tabs>
+          <w:tab w:val="left" w:pos="4440"/>
+        </w:tabs>
+        <w:jc w:val="both"/>
+        <w:rPr>
+          <w:rFonts w:asciiTheme="majorHAnsi" w:hAnsiTheme="majorHAnsi"/>
+        </w:rPr>
+      </w:pPr>
+    </w:p>
+    <w:p>
+      <w:pPr>
+        <w:tabs>
+          <w:tab w:val="left" w:pos="4440"/>
+        </w:tabs>
+        <w:jc w:val="both"/>
+        <w:rPr>
+          <w:rFonts w:asciiTheme="majorHAnsi" w:hAnsiTheme="majorHAnsi"/>
+        </w:rPr>
+      </w:pPr>
+    </w:p>
+    <w:p>
+      <w:pPr>
+        <w:tabs>
+          <w:tab w:val="left" w:pos="4440"/>
+        </w:tabs>
+        <w:jc w:val="both"/>
+        <w:rPr>
+          <w:rFonts w:asciiTheme="majorHAnsi" w:hAnsiTheme="majorHAnsi"/>
+        </w:rPr>
+      </w:pPr>
+    </w:p>
+    <w:p>
+      <w:pPr>
+        <w:tabs>
+          <w:tab w:val="left" w:pos="4440"/>
+        </w:tabs>
+        <w:jc w:val="both"/>
+        <w:rPr>
+          <w:rFonts w:asciiTheme="majorHAnsi" w:hAnsiTheme="majorHAnsi"/>
+        </w:rPr>
+      </w:pPr>
+    </w:p>
+    <w:p>
+      <w:pPr>
+        <w:tabs>
+          <w:tab w:val="left" w:pos="4440"/>
+        </w:tabs>
+        <w:jc w:val="both"/>
+        <w:rPr>
+          <w:rFonts w:asciiTheme="majorHAnsi" w:hAnsiTheme="majorHAnsi"/>
+        </w:rPr>
+      </w:pPr>
+    </w:p>
+    <w:p>
+      <w:pPr>
+        <w:tabs>
+          <w:tab w:val="left" w:pos="4440"/>
+        </w:tabs>
+        <w:jc w:val="both"/>
+        <w:rPr>
+          <w:rFonts w:asciiTheme="majorHAnsi" w:hAnsiTheme="majorHAnsi"/>
+        </w:rPr>
+      </w:pPr>
+    </w:p>
+    <w:p>
+      <w:pPr>
+        <w:tabs>
+          <w:tab w:val="left" w:pos="4440"/>
+        </w:tabs>
+        <w:jc w:val="both"/>
+        <w:rPr>
+          <w:rFonts w:asciiTheme="majorHAnsi" w:hAnsiTheme="majorHAnsi"/>
+        </w:rPr>
+      </w:pPr>
+    </w:p>
+    <w:p>
+      <w:pPr>
+        <w:tabs>
+          <w:tab w:val="left" w:pos="4440"/>
+        </w:tabs>
+        <w:jc w:val="both"/>
+        <w:rPr>
+          <w:rFonts w:asciiTheme="majorHAnsi" w:hAnsiTheme="majorHAnsi"/>
+        </w:rPr>
+      </w:pPr>
+    </w:p>
+    <w:p>
+      <w:pPr>
+        <w:tabs>
+          <w:tab w:val="left" w:pos="4440"/>
+        </w:tabs>
+        <w:jc w:val="both"/>
+        <w:rPr>
+          <w:rFonts w:asciiTheme="majorHAnsi" w:hAnsiTheme="majorHAnsi"/>
+          <w:b/>
+          <w:sz w:val="40"/>
+          <w:szCs w:val="40"/>
+        </w:rPr>
+      </w:pPr>
+    </w:p>
+    <w:p>
+      <w:pPr>
+        <w:tabs>
+          <w:tab w:val="left" w:pos="4440"/>
+        </w:tabs>
+        <w:jc w:val="both"/>
+        <w:rPr>
+          <w:rFonts w:asciiTheme="majorHAnsi" w:hAnsiTheme="majorHAnsi"/>
+          <w:b/>
+          <w:sz w:val="40"/>
+          <w:szCs w:val="40"/>
+        </w:rPr>
+      </w:pPr>
+    </w:p>
+    <w:p>
+      <w:pPr>
+        <w:tabs>
+          <w:tab w:val="left" w:pos="4440"/>
+        </w:tabs>
+        <w:jc w:val="both"/>
+        <w:rPr>
+          <w:rFonts w:asciiTheme="majorHAnsi" w:hAnsiTheme="majorHAnsi"/>
+          <w:b/>
+          <w:sz w:val="40"/>
+          <w:szCs w:val="40"/>
+        </w:rPr>
+      </w:pPr>
+      <w:r>
+        <w:rPr>
+          <w:rFonts w:asciiTheme="majorHAnsi" w:hAnsiTheme="majorHAnsi"/>
+          <w:b/>
+          <w:sz w:val="40"/>
+          <w:szCs w:val="40"/>
+        </w:rPr>
+        <w:t>EL SISTEMA:</w:t>
+      </w:r>
+    </w:p>
+    <w:p>
+      <w:pPr>
+        <w:tabs>
+          <w:tab w:val="left" w:pos="4440"/>
+        </w:tabs>
+        <w:jc w:val="both"/>
+        <w:rPr>
+          <w:rFonts w:asciiTheme="majorHAnsi" w:hAnsiTheme="majorHAnsi"/>
+          <w:b/>
+          <w:sz w:val="40"/>
+          <w:szCs w:val="40"/>
+        </w:rPr>
+      </w:pPr>
+    </w:p>
+    <w:p>
+      <w:pPr>
+        <w:tabs>
+          <w:tab w:val="left" w:pos="4440"/>
+        </w:tabs>
+        <w:ind w:left="212" w:hanging="32"/>
+        <w:jc w:val="both"/>
+        <w:rPr>
+          <w:rFonts w:asciiTheme="majorHAnsi" w:hAnsiTheme="majorHAnsi"/>
+          <w:b/>
+          <w:sz w:val="40"/>
+          <w:szCs w:val="40"/>
+        </w:rPr>
+      </w:pPr>
+      <w:r>
+        <w:rPr>
+          <w:rFonts w:asciiTheme="majorHAnsi" w:hAnsiTheme="majorHAnsi"/>
+          <w:b/>
+          <w:noProof/>
+          <w:sz w:val="40"/>
+          <w:szCs w:val="40"/>
+          <w:lang w:val="en-US"/>
+        </w:rPr>
+        <w:drawing>
+          <wp:inline distT="0" distB="0" distL="0" distR="0">
+            <wp:extent cx="895350" cy="1067084"/>
+            <wp:effectExtent l="19050" t="0" r="0" b="0"/>
+            <wp:docPr id="5" name="Imagen 3" descr="C:\Users\Alejandro\Desktop\FACULTAD\Cursando\Proyecto Final PreGrado\Logo.jpg"/>
+            <wp:cNvGraphicFramePr>
+              <a:graphicFrameLocks xmlns:a="http://schemas.openxmlformats.org/drawingml/2006/main" noChangeAspect="1"/>
+            </wp:cNvGraphicFramePr>
+            <a:graphic xmlns:a="http://schemas.openxmlformats.org/drawingml/2006/main">
+              <a:graphicData uri="http://schemas.openxmlformats.org/drawingml/2006/picture">
+                <pic:pic xmlns:pic="http://schemas.openxmlformats.org/drawingml/2006/picture">
+                  <pic:nvPicPr>
+                    <pic:cNvPr id="0" name="Picture 3" descr="C:\Users\Alejandro\Desktop\FACULTAD\Cursando\Proyecto Final PreGrado\Logo.jpg"/>
+                    <pic:cNvPicPr>
+                      <a:picLocks noChangeAspect="1" noChangeArrowheads="1"/>
+                    </pic:cNvPicPr>
+                  </pic:nvPicPr>
+                  <pic:blipFill>
+                    <a:blip r:embed="rId9" cstate="print">
+                      <a:extLst>
+                        <a:ext uri="{28A0092B-C50C-407E-A947-70E740481C1C}">
+                          <a14:useLocalDpi xmlns:a14="http://schemas.microsoft.com/office/drawing/2010/main" xmlns:wps="http://schemas.microsoft.com/office/word/2010/wordprocessingShape" xmlns:wpi="http://schemas.microsoft.com/office/word/2010/wordprocessingInk" xmlns:wpg="http://schemas.microsoft.com/office/word/2010/wordprocessingGroup" xmlns:w14="http://schemas.microsoft.com/office/word/2010/wordml" xmlns:w="http://schemas.openxmlformats.org/wordprocessingml/2006/main" xmlns:w10="urn:schemas-microsoft-com:office:word" xmlns:wp14="http://schemas.microsoft.com/office/word/2010/wordprocessingDrawing" xmlns:v="urn:schemas-microsoft-com:vml" xmlns:o="urn:schemas-microsoft-com:office:office" xmlns:mc="http://schemas.openxmlformats.org/markup-compatibility/2006" xmlns:wpc="http://schemas.microsoft.com/office/word/2010/wordprocessingCanvas" xmlns="" val="0"/>
+                        </a:ext>
+                      </a:extLst>
+                    </a:blip>
+                    <a:srcRect/>
+                    <a:stretch>
+                      <a:fillRect/>
+                    </a:stretch>
+                  </pic:blipFill>
+                  <pic:spPr bwMode="auto">
+                    <a:xfrm>
+                      <a:off x="0" y="0"/>
+                      <a:ext cx="895371" cy="1067109"/>
+                    </a:xfrm>
+                    <a:prstGeom prst="rect">
+                      <a:avLst/>
+                    </a:prstGeom>
+                    <a:noFill/>
+                    <a:ln>
+                      <a:noFill/>
+                    </a:ln>
+                  </pic:spPr>
+                </pic:pic>
+              </a:graphicData>
+            </a:graphic>
+          </wp:inline>
+        </w:drawing>
+      </w:r>
+    </w:p>
+    <w:p>
+      <w:pPr>
+        <w:tabs>
+          <w:tab w:val="left" w:pos="4440"/>
+        </w:tabs>
+        <w:ind w:left="212" w:hanging="32"/>
+        <w:jc w:val="both"/>
+        <w:rPr>
+          <w:rFonts w:asciiTheme="majorHAnsi" w:hAnsiTheme="majorHAnsi"/>
+          <w:b/>
+          <w:sz w:val="40"/>
+          <w:szCs w:val="40"/>
+        </w:rPr>
+      </w:pPr>
+    </w:p>
+    <w:p>
+      <w:pPr>
+        <w:tabs>
+          <w:tab w:val="left" w:pos="4440"/>
+        </w:tabs>
+        <w:ind w:left="212" w:hanging="32"/>
+        <w:jc w:val="both"/>
+        <w:rPr>
+          <w:rFonts w:asciiTheme="majorHAnsi" w:hAnsiTheme="majorHAnsi"/>
+          <w:b/>
+          <w:sz w:val="40"/>
+          <w:szCs w:val="40"/>
+        </w:rPr>
+      </w:pPr>
+      <w:r>
+        <w:rPr>
+          <w:rFonts w:asciiTheme="majorHAnsi" w:hAnsiTheme="majorHAnsi"/>
+          <w:b/>
+          <w:sz w:val="40"/>
+          <w:szCs w:val="40"/>
+        </w:rPr>
+        <w:t xml:space="preserve">EASYLOCATION - SISTEMA ORIENTADO A LA                                                                        </w:t>
+      </w:r>
+      <w:r>
+        <w:rPr>
+          <w:rFonts w:asciiTheme="majorHAnsi" w:hAnsiTheme="majorHAnsi"/>
+          <w:b/>
+          <w:sz w:val="40"/>
+          <w:szCs w:val="40"/>
+        </w:rPr>
+        <w:t xml:space="preserve">                      </w:t>
+      </w:r>
+      <w:r>
+        <w:rPr>
+          <w:rFonts w:asciiTheme="majorHAnsi" w:hAnsiTheme="majorHAnsi"/>
+          <w:b/>
+          <w:sz w:val="40"/>
+          <w:szCs w:val="40"/>
+        </w:rPr>
+        <w:t xml:space="preserve">  </w:t>
+      </w:r>
+      <w:r>
+        <w:rPr>
+          <w:rFonts w:asciiTheme="majorHAnsi" w:hAnsiTheme="majorHAnsi"/>
+          <w:b/>
+          <w:sz w:val="40"/>
+          <w:szCs w:val="40"/>
+        </w:rPr>
+        <w:t xml:space="preserve">REPRESENTACIÓN GEOGRAFICA DE CLIENTES Y   </w:t>
+      </w:r>
+      <w:r>
+        <w:rPr>
+          <w:rFonts w:asciiTheme="majorHAnsi" w:hAnsiTheme="majorHAnsi"/>
+          <w:b/>
+          <w:sz w:val="40"/>
+          <w:szCs w:val="40"/>
+        </w:rPr>
+        <w:t xml:space="preserve"> </w:t>
+      </w:r>
+      <w:r>
+        <w:rPr>
+          <w:rFonts w:asciiTheme="majorHAnsi" w:hAnsiTheme="majorHAnsi"/>
+          <w:b/>
+          <w:sz w:val="40"/>
+          <w:szCs w:val="40"/>
+        </w:rPr>
+        <w:t xml:space="preserve"> </w:t>
+      </w:r>
+      <w:r>
+        <w:rPr>
+          <w:rFonts w:asciiTheme="majorHAnsi" w:hAnsiTheme="majorHAnsi"/>
+          <w:b/>
+          <w:sz w:val="40"/>
+          <w:szCs w:val="40"/>
+        </w:rPr>
+        <w:t>ESTADISTICAS DE VENTAS Y REPARTOS.</w:t>
+      </w:r>
+    </w:p>
+    <w:p>
+      <w:pPr>
+        <w:tabs>
+          <w:tab w:val="left" w:pos="4440"/>
+        </w:tabs>
+        <w:ind w:left="212" w:hanging="32"/>
+        <w:jc w:val="both"/>
+        <w:rPr>
+          <w:rFonts w:asciiTheme="majorHAnsi" w:hAnsiTheme="majorHAnsi"/>
+          <w:b/>
+          <w:sz w:val="40"/>
+          <w:szCs w:val="40"/>
+        </w:rPr>
+      </w:pPr>
+    </w:p>
+    <w:p>
+      <w:pPr>
+        <w:tabs>
+          <w:tab w:val="left" w:pos="4440"/>
+        </w:tabs>
+        <w:ind w:left="212" w:hanging="32"/>
+        <w:jc w:val="both"/>
+        <w:rPr>
+          <w:rFonts w:asciiTheme="majorHAnsi" w:hAnsiTheme="majorHAnsi"/>
+          <w:b/>
+          <w:sz w:val="40"/>
+          <w:szCs w:val="40"/>
+        </w:rPr>
+      </w:pPr>
+    </w:p>
+    <w:p>
+      <w:pPr>
+        <w:tabs>
+          <w:tab w:val="left" w:pos="4440"/>
+        </w:tabs>
+        <w:ind w:left="212" w:hanging="32"/>
+        <w:jc w:val="both"/>
+        <w:rPr>
+          <w:rFonts w:asciiTheme="majorHAnsi" w:hAnsiTheme="majorHAnsi"/>
+          <w:b/>
+          <w:sz w:val="40"/>
+          <w:szCs w:val="40"/>
+        </w:rPr>
+      </w:pPr>
+    </w:p>
+    <w:p>
+      <w:pPr>
+        <w:tabs>
+          <w:tab w:val="left" w:pos="4440"/>
+        </w:tabs>
+        <w:jc w:val="both"/>
+        <w:rPr>
+          <w:rFonts w:asciiTheme="majorHAnsi" w:hAnsiTheme="majorHAnsi"/>
+          <w:b/>
+          <w:sz w:val="40"/>
+          <w:szCs w:val="40"/>
+        </w:rPr>
+      </w:pPr>
+    </w:p>
+    <w:p>
+      <w:pPr>
+        <w:tabs>
+          <w:tab w:val="left" w:pos="4440"/>
+        </w:tabs>
+        <w:jc w:val="both"/>
+        <w:rPr>
+          <w:rFonts w:asciiTheme="majorHAnsi" w:hAnsiTheme="majorHAnsi"/>
+        </w:rPr>
+      </w:pPr>
+      <w:r>
+        <w:rPr>
+          <w:rFonts w:asciiTheme="majorHAnsi" w:hAnsiTheme="majorHAnsi"/>
+          <w:noProof/>
+          <w:lang w:val="en-US"/>
+        </w:rPr>
+        <w:drawing>
+          <wp:inline distT="0" distB="0" distL="0" distR="0">
+            <wp:extent cx="6324600" cy="1701617"/>
+            <wp:effectExtent l="19050" t="0" r="0" b="0"/>
+            <wp:docPr id="6" name="Imagen 2"/>
+            <wp:cNvGraphicFramePr>
+              <a:graphicFrameLocks xmlns:a="http://schemas.openxmlformats.org/drawingml/2006/main" noChangeAspect="1"/>
+            </wp:cNvGraphicFramePr>
+            <a:graphic xmlns:a="http://schemas.openxmlformats.org/drawingml/2006/main">
+              <a:graphicData uri="http://schemas.openxmlformats.org/drawingml/2006/picture">
+                <pic:pic xmlns:pic="http://schemas.openxmlformats.org/drawingml/2006/picture">
+                  <pic:nvPicPr>
+                    <pic:cNvPr id="0" name="Picture 2"/>
+                    <pic:cNvPicPr>
+                      <a:picLocks noChangeAspect="1" noChangeArrowheads="1"/>
+                    </pic:cNvPicPr>
+                  </pic:nvPicPr>
+                  <pic:blipFill>
+                    <a:blip r:embed="rId10" cstate="print"/>
+                    <a:srcRect b="5001"/>
+                    <a:stretch>
+                      <a:fillRect/>
+                    </a:stretch>
+                  </pic:blipFill>
+                  <pic:spPr bwMode="auto">
+                    <a:xfrm>
+                      <a:off x="0" y="0"/>
+                      <a:ext cx="6324600" cy="1701617"/>
+                    </a:xfrm>
+                    <a:prstGeom prst="rect">
+                      <a:avLst/>
+                    </a:prstGeom>
+                    <a:noFill/>
+                    <a:ln w="9525">
+                      <a:noFill/>
+                      <a:miter lim="800000"/>
+                      <a:headEnd/>
+                      <a:tailEnd/>
+                    </a:ln>
+                  </pic:spPr>
+                </pic:pic>
+              </a:graphicData>
+            </a:graphic>
+          </wp:inline>
+        </w:drawing>
+      </w:r>
+    </w:p>
+    <w:p>
+      <w:pPr>
+        <w:tabs>
+          <w:tab w:val="left" w:pos="4440"/>
+        </w:tabs>
+        <w:jc w:val="both"/>
+        <w:rPr>
+          <w:rFonts w:asciiTheme="majorHAnsi" w:hAnsiTheme="majorHAnsi"/>
+        </w:rPr>
+      </w:pPr>
+    </w:p>
+    <w:p>
+      <w:pPr>
+        <w:tabs>
+          <w:tab w:val="left" w:pos="4440"/>
+        </w:tabs>
+        <w:jc w:val="both"/>
+        <w:rPr>
+          <w:rFonts w:asciiTheme="majorHAnsi" w:hAnsiTheme="majorHAnsi"/>
+        </w:rPr>
+      </w:pPr>
+    </w:p>
+    <w:p>
+      <w:pPr>
+        <w:tabs>
+          <w:tab w:val="left" w:pos="4440"/>
+        </w:tabs>
+        <w:jc w:val="both"/>
+        <w:rPr>
+          <w:rFonts w:asciiTheme="majorHAnsi" w:hAnsiTheme="majorHAnsi"/>
+        </w:rPr>
+      </w:pPr>
+    </w:p>
+    <w:p>
+      <w:pPr>
+        <w:tabs>
+          <w:tab w:val="left" w:pos="4440"/>
+        </w:tabs>
+        <w:jc w:val="both"/>
+        <w:rPr>
+          <w:rFonts w:asciiTheme="majorHAnsi" w:hAnsiTheme="majorHAnsi"/>
+        </w:rPr>
+      </w:pPr>
+    </w:p>
+    <w:p>
+      <w:pPr>
+        <w:tabs>
+          <w:tab w:val="left" w:pos="4440"/>
+        </w:tabs>
+        <w:jc w:val="both"/>
+        <w:rPr>
+          <w:rFonts w:asciiTheme="majorHAnsi" w:hAnsiTheme="majorHAnsi"/>
+        </w:rPr>
+      </w:pPr>
+    </w:p>
+    <w:p>
+      <w:pPr>
+        <w:tabs>
+          <w:tab w:val="left" w:pos="4440"/>
+        </w:tabs>
+        <w:jc w:val="both"/>
+        <w:rPr>
+          <w:rFonts w:asciiTheme="majorHAnsi" w:hAnsiTheme="majorHAnsi"/>
+        </w:rPr>
+      </w:pPr>
+    </w:p>
+    <w:p>
+      <w:pPr>
+        <w:tabs>
+          <w:tab w:val="left" w:pos="4440"/>
+        </w:tabs>
+        <w:jc w:val="both"/>
+        <w:rPr>
+          <w:rFonts w:asciiTheme="majorHAnsi" w:hAnsiTheme="majorHAnsi"/>
+        </w:rPr>
+      </w:pPr>
+    </w:p>
+    <w:p>
+      <w:pPr>
+        <w:tabs>
+          <w:tab w:val="left" w:pos="4440"/>
+        </w:tabs>
+        <w:jc w:val="both"/>
+        <w:rPr>
+          <w:rFonts w:asciiTheme="majorHAnsi" w:hAnsiTheme="majorHAnsi"/>
+        </w:rPr>
+      </w:pPr>
+    </w:p>
+    <w:p>
+      <w:pPr>
+        <w:tabs>
+          <w:tab w:val="left" w:pos="4440"/>
+        </w:tabs>
+        <w:jc w:val="both"/>
+        <w:rPr>
+          <w:rFonts w:asciiTheme="majorHAnsi" w:hAnsiTheme="majorHAnsi"/>
+        </w:rPr>
+      </w:pPr>
+    </w:p>
+    <w:p>
+      <w:pPr>
+        <w:pStyle w:val="Titulotesis1"/>
+        <w:jc w:val="both"/>
+      </w:pPr>
+    </w:p>
+    <w:p>
+      <w:pPr>
+        <w:pStyle w:val="Titulotesis1"/>
+        <w:jc w:val="both"/>
+      </w:pPr>
+      <w:r>
+        <w:t>A</w:t>
+      </w:r>
+      <w:r>
+        <w:t>. Introducción</w:t>
+      </w:r>
+    </w:p>
+    <w:p>
+      <w:pPr>
+        <w:pStyle w:val="Titulotesis1"/>
+        <w:jc w:val="both"/>
+        <w:rPr>
+          <w:b w:val="0"/>
+          <w:sz w:val="24"/>
+          <w:szCs w:val="24"/>
+        </w:rPr>
+      </w:pPr>
+      <w:r>
+        <w:rPr>
+          <w:b w:val="0"/>
+          <w:sz w:val="24"/>
+          <w:szCs w:val="24"/>
+        </w:rPr>
+        <w:t>Con la documentación que aquí precede</w:t>
+      </w:r>
+      <w:r>
+        <w:rPr>
+          <w:b w:val="0"/>
+          <w:sz w:val="24"/>
+          <w:szCs w:val="24"/>
+        </w:rPr>
+        <w:t>,</w:t>
+      </w:r>
+      <w:r>
+        <w:rPr>
+          <w:b w:val="0"/>
+          <w:sz w:val="24"/>
+          <w:szCs w:val="24"/>
+        </w:rPr>
+        <w:t xml:space="preserve"> se dejara en claro todo el análisis correspondiente al sistema anteriormente mencionado y </w:t>
+      </w:r>
+      <w:r>
+        <w:rPr>
+          <w:b w:val="0"/>
+          <w:sz w:val="24"/>
+          <w:szCs w:val="24"/>
+        </w:rPr>
+        <w:t xml:space="preserve"> tiene como propósito llevar a cabo el desarrollo de un sistema de software con una metodología específica, </w:t>
+      </w:r>
+      <w:r>
+        <w:rPr>
+          <w:b w:val="0"/>
+          <w:sz w:val="24"/>
+          <w:szCs w:val="24"/>
+        </w:rPr>
+        <w:t xml:space="preserve">realizando </w:t>
+      </w:r>
+      <w:r>
+        <w:rPr>
+          <w:b w:val="0"/>
+          <w:sz w:val="24"/>
+          <w:szCs w:val="24"/>
+        </w:rPr>
+        <w:t xml:space="preserve">todas las etapas del proceso </w:t>
+      </w:r>
+      <w:r>
+        <w:rPr>
+          <w:b w:val="0"/>
+          <w:sz w:val="24"/>
+          <w:szCs w:val="24"/>
+        </w:rPr>
+        <w:t>obteniendo como resultado su</w:t>
+      </w:r>
+      <w:r>
+        <w:rPr>
+          <w:b w:val="0"/>
+          <w:sz w:val="24"/>
+          <w:szCs w:val="24"/>
+        </w:rPr>
+        <w:t xml:space="preserve"> funcionamiento, probado y con valor agregado.</w:t>
+      </w:r>
+    </w:p>
+    <w:p>
+      <w:pPr>
+        <w:pStyle w:val="Titulotesis1"/>
+        <w:jc w:val="both"/>
+        <w:rPr>
+          <w:szCs w:val="32"/>
+        </w:rPr>
+      </w:pPr>
+      <w:r>
+        <w:rPr>
+          <w:szCs w:val="32"/>
+        </w:rPr>
+        <w:t>A</w:t>
+      </w:r>
+      <w:r>
+        <w:rPr>
+          <w:szCs w:val="32"/>
+        </w:rPr>
+        <w:t>.1</w:t>
+      </w:r>
+      <w:r>
+        <w:rPr>
+          <w:szCs w:val="32"/>
+        </w:rPr>
+        <w:t xml:space="preserve"> Motivación.</w:t>
+      </w:r>
+    </w:p>
+    <w:p>
+      <w:pPr>
+        <w:pStyle w:val="Titulotesis1"/>
+        <w:jc w:val="both"/>
+        <w:rPr>
+          <w:b w:val="0"/>
+          <w:sz w:val="24"/>
+          <w:szCs w:val="24"/>
+        </w:rPr>
+      </w:pPr>
+      <w:r>
+        <w:rPr>
+          <w:b w:val="0"/>
+          <w:sz w:val="24"/>
+          <w:szCs w:val="24"/>
+        </w:rPr>
+        <w:t xml:space="preserve">La idea original del presente trabajo </w:t>
+      </w:r>
+      <w:r>
+        <w:rPr>
+          <w:b w:val="0"/>
+          <w:sz w:val="24"/>
+          <w:szCs w:val="24"/>
+        </w:rPr>
+        <w:t>corresponde</w:t>
+      </w:r>
+      <w:r>
+        <w:rPr>
+          <w:b w:val="0"/>
+          <w:sz w:val="24"/>
+          <w:szCs w:val="24"/>
+        </w:rPr>
+        <w:t xml:space="preserve"> exclusivamente a la observación del proceder de los ejecutivos en distintas empresas sobre la </w:t>
+      </w:r>
+      <w:r>
+        <w:rPr>
+          <w:b w:val="0"/>
+          <w:sz w:val="24"/>
+          <w:szCs w:val="24"/>
+        </w:rPr>
+        <w:t>manipulación</w:t>
+      </w:r>
+      <w:r>
+        <w:rPr>
+          <w:b w:val="0"/>
+          <w:sz w:val="24"/>
+          <w:szCs w:val="24"/>
+        </w:rPr>
+        <w:t xml:space="preserve"> de los datos en sus respectivas bases de datos. En su </w:t>
+      </w:r>
+      <w:r>
+        <w:rPr>
+          <w:b w:val="0"/>
+          <w:sz w:val="24"/>
+          <w:szCs w:val="24"/>
+        </w:rPr>
+        <w:t>mayoría</w:t>
+      </w:r>
+      <w:r>
+        <w:rPr>
+          <w:b w:val="0"/>
+          <w:sz w:val="24"/>
+          <w:szCs w:val="24"/>
+        </w:rPr>
+        <w:t xml:space="preserve"> los ejecutivos tienden a editar planillas de EXCEL para luego importar esos datos a la base local, de esta manera ahorran tiempo en cargar de a uno las altas, bajas o modificaciones de Datos, entonces simplemente se tomo esa idea de </w:t>
+      </w:r>
+      <w:r>
+        <w:rPr>
+          <w:b w:val="0"/>
+          <w:sz w:val="24"/>
+          <w:szCs w:val="24"/>
+        </w:rPr>
+        <w:t>edición</w:t>
+      </w:r>
+      <w:r>
+        <w:rPr>
+          <w:b w:val="0"/>
+          <w:sz w:val="24"/>
+          <w:szCs w:val="24"/>
+        </w:rPr>
+        <w:t xml:space="preserve"> de archivos .xls para cargar en nuestro sistema</w:t>
+      </w:r>
+      <w:r>
+        <w:rPr>
+          <w:b w:val="0"/>
+          <w:sz w:val="24"/>
+          <w:szCs w:val="24"/>
+        </w:rPr>
+        <w:t xml:space="preserve">, en donde, un listado de clientes exportados de una base existente puede convertirse en un mapa con tantos </w:t>
+      </w:r>
+      <w:r>
+        <w:rPr>
+          <w:b w:val="0"/>
+          <w:sz w:val="24"/>
+          <w:szCs w:val="24"/>
+        </w:rPr>
+        <w:t>"GOOGLEMAP MARKERS"</w:t>
+      </w:r>
+      <w:r>
+        <w:rPr>
+          <w:b w:val="0"/>
+          <w:sz w:val="24"/>
+          <w:szCs w:val="24"/>
+        </w:rPr>
+        <w:t xml:space="preserve"> como clientes existan en el archivo .xls.</w:t>
+      </w:r>
+    </w:p>
+    <w:p>
+      <w:pPr>
+        <w:pStyle w:val="Titulotesis1"/>
+        <w:jc w:val="both"/>
+        <w:rPr>
+          <w:b w:val="0"/>
+          <w:sz w:val="24"/>
+          <w:szCs w:val="24"/>
+        </w:rPr>
+      </w:pPr>
+    </w:p>
+    <w:p>
+      <w:pPr>
+        <w:pStyle w:val="Titulo2tesis"/>
+        <w:rPr>
+          <w:sz w:val="32"/>
+          <w:szCs w:val="32"/>
+        </w:rPr>
+      </w:pPr>
+      <w:r>
+        <w:rPr>
+          <w:sz w:val="32"/>
+          <w:szCs w:val="32"/>
+        </w:rPr>
+        <w:t>A.2 Objetivos Principales</w:t>
+      </w:r>
+      <w:r>
+        <w:rPr>
+          <w:sz w:val="32"/>
+          <w:szCs w:val="32"/>
+        </w:rPr>
+        <w:t xml:space="preserve"> (Generales)</w:t>
+      </w:r>
+      <w:r>
+        <w:rPr>
+          <w:sz w:val="32"/>
+          <w:szCs w:val="32"/>
+        </w:rPr>
+        <w:t>.</w:t>
+      </w:r>
+    </w:p>
+    <w:p>
+      <w:pPr>
+        <w:pStyle w:val="Titulo2tesis"/>
+        <w:rPr>
+          <w:b w:val="0"/>
+          <w:sz w:val="24"/>
+          <w:szCs w:val="24"/>
+        </w:rPr>
+      </w:pPr>
+      <w:r>
+        <w:rPr>
+          <w:b w:val="0"/>
+          <w:sz w:val="24"/>
+          <w:szCs w:val="24"/>
+        </w:rPr>
+        <w:t>Este trabajo tiene como su primer objetivo la posibilidad de referenciar geográficamente, un listado especifico de clientes exportados de una base de datos existente en formato .xls. De esta manera se puede mapear un listado de direcciones en un único mapa, para distintas comparaciones y análisis detallados.</w:t>
+      </w:r>
+      <w:r>
+        <w:rPr>
+          <w:b w:val="0"/>
+          <w:sz w:val="24"/>
+          <w:szCs w:val="24"/>
+        </w:rPr>
+        <w:t xml:space="preserve"> </w:t>
+      </w:r>
+    </w:p>
+    <w:p>
+      <w:pPr>
+        <w:pStyle w:val="Titulo2tesis"/>
+        <w:rPr>
+          <w:b w:val="0"/>
+          <w:sz w:val="24"/>
+          <w:szCs w:val="24"/>
+        </w:rPr>
+      </w:pPr>
+      <w:r>
+        <w:rPr>
+          <w:b w:val="0"/>
+          <w:sz w:val="24"/>
+          <w:szCs w:val="24"/>
+        </w:rPr>
+        <w:t>También como objetivo principal, es darle al usuario del sistema la posibilidad de generar gráficos por fechas partiendo de la información cargada a través de las direcciones en los archivos .xls, y toda esta información también estará disponible para ser exportada, siendo estas 3 funciones las importantes del sistema.</w:t>
+      </w:r>
+    </w:p>
+    <w:p>
+      <w:pPr>
+        <w:pStyle w:val="Titulo2tesis"/>
+        <w:rPr>
+          <w:b w:val="0"/>
+          <w:sz w:val="24"/>
+          <w:szCs w:val="24"/>
+        </w:rPr>
+      </w:pPr>
+    </w:p>
+    <w:p>
+      <w:pPr>
+        <w:pStyle w:val="Titulo2tesis"/>
+        <w:rPr>
+          <w:b w:val="0"/>
+          <w:sz w:val="24"/>
+          <w:szCs w:val="24"/>
+        </w:rPr>
+      </w:pPr>
+    </w:p>
+    <w:p>
+      <w:pPr>
+        <w:pStyle w:val="Titulo2tesis"/>
+        <w:rPr>
+          <w:b w:val="0"/>
+          <w:sz w:val="24"/>
+          <w:szCs w:val="24"/>
+        </w:rPr>
+      </w:pPr>
+    </w:p>
+    <w:p>
+      <w:pPr>
+        <w:pStyle w:val="Titulo2tesis"/>
+        <w:rPr>
+          <w:b w:val="0"/>
+          <w:sz w:val="24"/>
+          <w:szCs w:val="24"/>
+        </w:rPr>
+      </w:pPr>
+    </w:p>
+    <w:p>
+      <w:pPr>
+        <w:pStyle w:val="Titulo2tesis"/>
+        <w:rPr>
+          <w:b w:val="0"/>
+          <w:sz w:val="24"/>
+          <w:szCs w:val="24"/>
+        </w:rPr>
+      </w:pPr>
+    </w:p>
+    <w:p>
+      <w:pPr>
+        <w:pStyle w:val="Titulo2tesis"/>
+        <w:rPr>
+          <w:b w:val="0"/>
+          <w:sz w:val="32"/>
+          <w:szCs w:val="32"/>
+        </w:rPr>
+      </w:pPr>
+      <w:r>
+        <w:rPr>
+          <w:rStyle w:val="Titulo2tesisCar"/>
+          <w:sz w:val="32"/>
+          <w:szCs w:val="32"/>
+        </w:rPr>
+        <w:t>A.3 Objetivos específicos</w:t>
+      </w:r>
+      <w:r>
+        <w:rPr>
+          <w:sz w:val="32"/>
+          <w:szCs w:val="32"/>
+        </w:rPr>
+        <w:t>.</w:t>
+      </w:r>
+    </w:p>
+    <w:p>
+      <w:pPr>
+        <w:pStyle w:val="Titulo2tesis"/>
+        <w:rPr>
+          <w:b w:val="0"/>
+          <w:sz w:val="24"/>
+          <w:szCs w:val="24"/>
+        </w:rPr>
+      </w:pPr>
+      <w:r>
+        <w:rPr>
+          <w:b w:val="0"/>
+          <w:sz w:val="24"/>
+          <w:szCs w:val="24"/>
+        </w:rPr>
+        <w:t>Dentro de los objetivos específicos encontraremos como principal, brindarle al cliente una sensación de seguridad respecto a los datos que se están guardando en la base de datos del sistema, esto el sistema debe lograrlo garantizando un acceso mediante "Usuario" y "Contraseña" y por supuesto con permisos otorgados previamente por el administrador del sistema. Además, al cliente se le debe brindar la "LATITUD" y "LONGITUD" resuelta de cada cliente en el listado originalmente exportado, esto es, que en el momento próximo después de haber cargado en la base de datos las direcciones y los datos pertinentes de cada cliente, se debe resolver los datos de posicionamiento global mediante la "API</w:t>
+      </w:r>
+      <w:r>
+        <w:rPr>
+          <w:b w:val="0"/>
+          <w:sz w:val="24"/>
+          <w:szCs w:val="24"/>
+        </w:rPr>
+        <w:t xml:space="preserve"> -</w:t>
+      </w:r>
+      <w:r>
+        <w:rPr>
+          <w:b w:val="0"/>
+          <w:sz w:val="24"/>
+          <w:szCs w:val="24"/>
+        </w:rPr>
+        <w:t xml:space="preserve"> GOOGLE MAPS"</w:t>
+      </w:r>
+      <w:r>
+        <w:rPr>
+          <w:b w:val="0"/>
+          <w:sz w:val="24"/>
+          <w:szCs w:val="24"/>
+        </w:rPr>
+        <w:t xml:space="preserve"> y guardarlos con su dirección correcta en la base del sistema.</w:t>
+      </w:r>
+      <w:r>
+        <w:rPr>
+          <w:b w:val="0"/>
+          <w:sz w:val="24"/>
+          <w:szCs w:val="24"/>
+        </w:rPr>
+        <w:t xml:space="preserve"> También, un objetivo particular, es la satisfacción total del cliente en la experiencia del uso del sistema, relacionado con la interfaz grafica, las funciones y los resultados esperados, entonces solo se podrá llegar a tan especifico objetivo si solo se cumplen los pasos pre impuestos del desarrollo y análisis del sistema.</w:t>
+      </w:r>
+    </w:p>
+    <w:p>
+      <w:pPr>
+        <w:pStyle w:val="Titulo2tesis"/>
+        <w:rPr>
+          <w:b w:val="0"/>
+          <w:sz w:val="24"/>
+          <w:szCs w:val="24"/>
+        </w:rPr>
+      </w:pPr>
+    </w:p>
+    <w:p>
+      <w:pPr>
+        <w:pStyle w:val="Titulo2tesis"/>
+        <w:rPr>
+          <w:sz w:val="32"/>
+          <w:szCs w:val="32"/>
+        </w:rPr>
+      </w:pPr>
+      <w:r>
+        <w:rPr>
+          <w:sz w:val="32"/>
+          <w:szCs w:val="32"/>
+        </w:rPr>
+        <w:t xml:space="preserve">A.4 Alcance. </w:t>
+      </w:r>
+    </w:p>
+    <w:p>
+      <w:pPr>
+        <w:pStyle w:val="Titulotesis1"/>
+        <w:jc w:val="both"/>
+        <w:rPr>
+          <w:b w:val="0"/>
+          <w:sz w:val="24"/>
+          <w:szCs w:val="24"/>
+        </w:rPr>
+      </w:pPr>
+      <w:r>
+        <w:rPr>
+          <w:b w:val="0"/>
+          <w:sz w:val="24"/>
+          <w:szCs w:val="24"/>
+        </w:rPr>
+        <w:t>El alcance de este sistema, pienso personalmente no tiene límites, en primera instancia puede ser usado por cualquier empresa o organización que cuente con un listado de clientes existente en su base de datos, obviamente siempre que cada cliente cuente con su dirección guardada correspondientemente. Pero, obviamente, el alcance empieza por estos clientes, pero se puede extender para referenciar cualquier listado de dirección, en la industria o en la administración publica, la posibilidad de importar un listado de direcciones y mostrarlas en un mismo mapa se extiende en un espectro muy grande y solo la imaginación nos limita en este caso.</w:t>
+      </w:r>
+    </w:p>
+    <w:p>
+      <w:pPr>
+        <w:pStyle w:val="Titulotesis1"/>
+        <w:jc w:val="both"/>
+        <w:rPr>
+          <w:b w:val="0"/>
+          <w:sz w:val="24"/>
+          <w:szCs w:val="24"/>
+        </w:rPr>
+      </w:pPr>
+    </w:p>
+    <w:p>
+      <w:pPr>
+        <w:pStyle w:val="Titulotesis1"/>
+        <w:jc w:val="both"/>
+      </w:pPr>
+    </w:p>
+    <w:p>
+      <w:pPr>
+        <w:tabs>
+          <w:tab w:val="left" w:pos="4440"/>
+        </w:tabs>
+        <w:jc w:val="both"/>
+        <w:rPr>
+          <w:rFonts w:asciiTheme="majorHAnsi" w:hAnsiTheme="majorHAnsi"/>
+        </w:rPr>
+      </w:pPr>
+    </w:p>
+    <w:p>
+      <w:pPr>
+        <w:tabs>
+          <w:tab w:val="left" w:pos="4440"/>
+        </w:tabs>
+        <w:jc w:val="both"/>
+        <w:rPr>
+          <w:rFonts w:asciiTheme="majorHAnsi" w:hAnsiTheme="majorHAnsi"/>
+        </w:rPr>
+      </w:pPr>
+    </w:p>
+    <w:p>
+      <w:pPr>
+        <w:tabs>
+          <w:tab w:val="left" w:pos="4440"/>
+        </w:tabs>
+        <w:jc w:val="both"/>
+        <w:rPr>
+          <w:rFonts w:asciiTheme="majorHAnsi" w:hAnsiTheme="majorHAnsi"/>
+        </w:rPr>
+      </w:pPr>
+    </w:p>
+    <w:p>
+      <w:pPr>
+        <w:tabs>
+          <w:tab w:val="left" w:pos="4440"/>
+        </w:tabs>
+        <w:jc w:val="both"/>
+        <w:rPr>
+          <w:rFonts w:asciiTheme="majorHAnsi" w:hAnsiTheme="majorHAnsi"/>
+        </w:rPr>
+      </w:pPr>
+    </w:p>
+    <w:p>
+      <w:pPr>
+        <w:tabs>
+          <w:tab w:val="left" w:pos="4440"/>
+        </w:tabs>
+        <w:jc w:val="both"/>
+        <w:rPr>
+          <w:rFonts w:asciiTheme="majorHAnsi" w:hAnsiTheme="majorHAnsi"/>
+        </w:rPr>
+      </w:pPr>
+    </w:p>
+    <w:p>
+      <w:pPr>
+        <w:tabs>
+          <w:tab w:val="left" w:pos="4440"/>
+        </w:tabs>
+        <w:jc w:val="both"/>
+        <w:rPr>
+          <w:rFonts w:asciiTheme="majorHAnsi" w:hAnsiTheme="majorHAnsi"/>
+        </w:rPr>
+      </w:pPr>
+    </w:p>
+    <w:p>
+      <w:pPr>
+        <w:tabs>
+          <w:tab w:val="left" w:pos="4440"/>
+        </w:tabs>
+        <w:jc w:val="both"/>
+        <w:rPr>
+          <w:rFonts w:asciiTheme="majorHAnsi" w:hAnsiTheme="majorHAnsi"/>
+        </w:rPr>
+      </w:pPr>
+    </w:p>
+    <w:p>
+      <w:pPr>
+        <w:tabs>
+          <w:tab w:val="left" w:pos="4440"/>
+        </w:tabs>
+        <w:jc w:val="both"/>
+        <w:rPr>
+          <w:rFonts w:asciiTheme="majorHAnsi" w:hAnsiTheme="majorHAnsi"/>
+        </w:rPr>
+      </w:pPr>
+    </w:p>
+    <w:p>
+      <w:pPr>
+        <w:tabs>
+          <w:tab w:val="left" w:pos="4440"/>
+        </w:tabs>
+        <w:jc w:val="both"/>
+        <w:rPr>
+          <w:rFonts w:asciiTheme="majorHAnsi" w:hAnsiTheme="majorHAnsi"/>
+        </w:rPr>
+      </w:pPr>
+    </w:p>
+    <w:p>
+      <w:pPr>
+        <w:tabs>
+          <w:tab w:val="left" w:pos="4440"/>
+        </w:tabs>
+        <w:jc w:val="both"/>
+        <w:rPr>
+          <w:rFonts w:asciiTheme="majorHAnsi" w:hAnsiTheme="majorHAnsi"/>
+        </w:rPr>
+      </w:pPr>
+    </w:p>
+    <w:p>
+      <w:pPr>
+        <w:tabs>
+          <w:tab w:val="left" w:pos="4440"/>
+        </w:tabs>
+        <w:jc w:val="both"/>
+        <w:rPr>
+          <w:rFonts w:asciiTheme="majorHAnsi" w:hAnsiTheme="majorHAnsi"/>
+          <w:b/>
+          <w:sz w:val="32"/>
+          <w:szCs w:val="32"/>
+        </w:rPr>
+      </w:pPr>
+    </w:p>
+    <w:p>
+      <w:pPr>
+        <w:tabs>
+          <w:tab w:val="left" w:pos="4440"/>
+        </w:tabs>
+        <w:jc w:val="both"/>
+        <w:rPr>
+          <w:rFonts w:asciiTheme="majorHAnsi" w:hAnsiTheme="majorHAnsi"/>
+          <w:b/>
+          <w:sz w:val="32"/>
+          <w:szCs w:val="32"/>
+        </w:rPr>
+      </w:pPr>
+      <w:r>
+        <w:rPr>
+          <w:rFonts w:asciiTheme="majorHAnsi" w:hAnsiTheme="majorHAnsi"/>
+          <w:b/>
+          <w:sz w:val="32"/>
+          <w:szCs w:val="32"/>
+        </w:rPr>
+        <w:t xml:space="preserve">1.5 </w:t>
+      </w:r>
+      <w:r>
+        <w:rPr>
+          <w:rFonts w:asciiTheme="majorHAnsi" w:hAnsiTheme="majorHAnsi"/>
+          <w:b/>
+          <w:sz w:val="32"/>
+          <w:szCs w:val="32"/>
+        </w:rPr>
+        <w:t>Marco de Desarrollo de Software (</w:t>
+      </w:r>
+      <w:r>
+        <w:rPr>
+          <w:rFonts w:asciiTheme="majorHAnsi" w:hAnsiTheme="majorHAnsi"/>
+          <w:b/>
+          <w:sz w:val="32"/>
+          <w:szCs w:val="32"/>
+        </w:rPr>
+        <w:t>Metodología</w:t>
+      </w:r>
+      <w:r>
+        <w:rPr>
+          <w:rFonts w:asciiTheme="majorHAnsi" w:hAnsiTheme="majorHAnsi"/>
+          <w:b/>
+          <w:sz w:val="32"/>
+          <w:szCs w:val="32"/>
+        </w:rPr>
+        <w:t>)</w:t>
+      </w:r>
+      <w:r>
+        <w:rPr>
+          <w:rFonts w:asciiTheme="majorHAnsi" w:hAnsiTheme="majorHAnsi"/>
+          <w:b/>
+          <w:sz w:val="32"/>
+          <w:szCs w:val="32"/>
+        </w:rPr>
+        <w:t>.</w:t>
+      </w:r>
+    </w:p>
+    <w:p>
+      <w:pPr>
+        <w:tabs>
+          <w:tab w:val="left" w:pos="4440"/>
+        </w:tabs>
+        <w:jc w:val="both"/>
+        <w:rPr>
+          <w:b/>
+          <w:sz w:val="32"/>
+          <w:szCs w:val="32"/>
+        </w:rPr>
+      </w:pPr>
+    </w:p>
+    <w:p>
+      <w:pPr>
+        <w:tabs>
+          <w:tab w:val="left" w:pos="4440"/>
+        </w:tabs>
+        <w:jc w:val="both"/>
+        <w:rPr>
+          <w:rFonts w:asciiTheme="majorHAnsi" w:hAnsiTheme="majorHAnsi"/>
+          <w:sz w:val="24"/>
+          <w:szCs w:val="24"/>
+        </w:rPr>
+      </w:pPr>
+      <w:r>
+        <w:rPr>
+          <w:rFonts w:asciiTheme="majorHAnsi" w:hAnsiTheme="majorHAnsi"/>
+          <w:sz w:val="24"/>
+          <w:szCs w:val="24"/>
+        </w:rPr>
+        <w:t xml:space="preserve">El Proceso Unificado de Desarrollo Software o simplemente Proceso Unificado es un marco de desarrollo de software que se caracteriza por estar dirigido por casos de uso, centrado en la arquitectura y por ser iterativo e incremental. </w:t>
+      </w:r>
+    </w:p>
+    <w:p>
+      <w:pPr>
+        <w:tabs>
+          <w:tab w:val="left" w:pos="4440"/>
+        </w:tabs>
+        <w:jc w:val="both"/>
+        <w:rPr>
+          <w:rFonts w:asciiTheme="majorHAnsi" w:hAnsiTheme="majorHAnsi"/>
+          <w:sz w:val="24"/>
+          <w:szCs w:val="24"/>
+        </w:rPr>
+      </w:pPr>
+    </w:p>
+    <w:p>
+      <w:pPr>
+        <w:tabs>
+          <w:tab w:val="left" w:pos="4440"/>
+        </w:tabs>
+        <w:jc w:val="both"/>
+        <w:rPr>
+          <w:rFonts w:asciiTheme="majorHAnsi" w:hAnsiTheme="majorHAnsi"/>
+          <w:sz w:val="24"/>
+          <w:szCs w:val="24"/>
+        </w:rPr>
+      </w:pPr>
+      <w:r>
+        <w:rPr>
+          <w:rFonts w:asciiTheme="majorHAnsi" w:hAnsiTheme="majorHAnsi"/>
+          <w:b/>
+          <w:sz w:val="28"/>
+          <w:szCs w:val="28"/>
+        </w:rPr>
+        <w:t>Iterativo e Incremental</w:t>
+      </w:r>
+      <w:r>
+        <w:rPr>
+          <w:rFonts w:asciiTheme="majorHAnsi" w:hAnsiTheme="majorHAnsi"/>
+          <w:sz w:val="24"/>
+          <w:szCs w:val="24"/>
+        </w:rPr>
+        <w:t>:</w:t>
+      </w:r>
+      <w:r>
+        <w:rPr>
+          <w:rFonts w:asciiTheme="majorHAnsi" w:hAnsiTheme="majorHAnsi"/>
+          <w:sz w:val="24"/>
+          <w:szCs w:val="24"/>
+        </w:rPr>
+        <w:t xml:space="preserve"> El Proceso Unificado es un marco de desarrollo iterativo e incremental compuesto de cuatro fases denominadas Inicio, Elaboración, Construcción y Transición. Cada una de estas fases es a su vez dividida en una serie de iteraciones (la de inicio sólo consta de varias iteraciones en proyectos grandes). Estas iteraciones ofrecen como resultado un incremento del producto desarrollado que añade o mejora las funcionalidades del sistema en desarrollo. Cada una de estas iteraciones se divide a su vez en una serie de disciplinas que recuerdan a las definidas en el ciclo de vida clásico o en cascada: Análisis de requisitos, Diseño, Implementación y Prueba. Aunque todas las iteraciones suelen incluir trabajo en casi todas las disciplinas, el </w:t>
+      </w:r>
+      <w:r>
+        <w:rPr>
+          <w:rFonts w:asciiTheme="majorHAnsi" w:hAnsiTheme="majorHAnsi"/>
+          <w:sz w:val="24"/>
+          <w:szCs w:val="24"/>
+        </w:rPr>
+        <w:t>grado</w:t>
+      </w:r>
+      <w:r>
+        <w:rPr>
+          <w:rFonts w:asciiTheme="majorHAnsi" w:hAnsiTheme="majorHAnsi"/>
+          <w:sz w:val="24"/>
+          <w:szCs w:val="24"/>
+        </w:rPr>
+        <w:t xml:space="preserve"> de esfuerzo dentro de cada una de ellas varía a lo largo del proyecto .</w:t>
+      </w:r>
+    </w:p>
+    <w:p>
+      <w:pPr>
+        <w:tabs>
+          <w:tab w:val="left" w:pos="4440"/>
+        </w:tabs>
+        <w:jc w:val="both"/>
+        <w:rPr>
+          <w:rFonts w:asciiTheme="majorHAnsi" w:hAnsiTheme="majorHAnsi"/>
+          <w:sz w:val="24"/>
+          <w:szCs w:val="24"/>
+        </w:rPr>
+      </w:pPr>
+    </w:p>
+    <w:p>
+      <w:pPr>
+        <w:tabs>
+          <w:tab w:val="left" w:pos="4440"/>
+        </w:tabs>
+        <w:jc w:val="both"/>
+        <w:rPr>
+          <w:rFonts w:asciiTheme="majorHAnsi" w:hAnsiTheme="majorHAnsi"/>
+          <w:sz w:val="24"/>
+          <w:szCs w:val="24"/>
+        </w:rPr>
+      </w:pPr>
+      <w:r>
+        <w:rPr>
+          <w:rFonts w:asciiTheme="majorHAnsi" w:hAnsiTheme="majorHAnsi"/>
+          <w:b/>
+          <w:sz w:val="28"/>
+          <w:szCs w:val="28"/>
+        </w:rPr>
+        <w:t>Dirigido por los casos de uso</w:t>
+      </w:r>
+      <w:r>
+        <w:rPr>
+          <w:rFonts w:asciiTheme="majorHAnsi" w:hAnsiTheme="majorHAnsi"/>
+          <w:sz w:val="24"/>
+          <w:szCs w:val="24"/>
+        </w:rPr>
+        <w:t xml:space="preserve"> En el Proceso Unificado los casos de uso se utilizan para capturar los requisitos funcionales y para definir los contenidos de las iteraciones. La idea es que cada iteración tome un conjunto de casos de uso o escenarios y desarrolle todo el camino a través de las distintas disciplinas: diseño, implementación, prueba, etc.</w:t>
+      </w:r>
+    </w:p>
+    <w:p>
+      <w:pPr>
+        <w:tabs>
+          <w:tab w:val="left" w:pos="4440"/>
+        </w:tabs>
+        <w:jc w:val="both"/>
+        <w:rPr>
+          <w:rFonts w:asciiTheme="majorHAnsi" w:hAnsiTheme="majorHAnsi"/>
+        </w:rPr>
+      </w:pPr>
+    </w:p>
+    <w:p>
+      <w:pPr>
+        <w:tabs>
+          <w:tab w:val="left" w:pos="4440"/>
+        </w:tabs>
+        <w:jc w:val="both"/>
+        <w:rPr>
+          <w:rFonts w:asciiTheme="majorHAnsi" w:hAnsiTheme="majorHAnsi"/>
+          <w:sz w:val="24"/>
+          <w:szCs w:val="24"/>
+        </w:rPr>
+      </w:pPr>
+      <w:r>
+        <w:rPr>
+          <w:rFonts w:asciiTheme="majorHAnsi" w:hAnsiTheme="majorHAnsi"/>
+          <w:b/>
+          <w:sz w:val="28"/>
+          <w:szCs w:val="28"/>
+        </w:rPr>
+        <w:t>Centrado en la arquitectura</w:t>
+      </w:r>
+      <w:r>
+        <w:rPr>
+          <w:rFonts w:asciiTheme="majorHAnsi" w:hAnsiTheme="majorHAnsi"/>
+          <w:sz w:val="24"/>
+          <w:szCs w:val="24"/>
+        </w:rPr>
+        <w:t xml:space="preserve"> El Proceso Unificado asume que no existe un modelo único que cubra todos los aspectos del sistema. Por dicho motivo existen múltiples modelos y vistas que definen la arquitectura de software de un sistema. La analogía con la construcción es clara, cuando construyes un edificio existen diversos planos que incluyen los distintos servicios del mismo: electricidad, fontanería, etc. </w:t>
+      </w:r>
+    </w:p>
+    <w:p>
+      <w:pPr>
+        <w:tabs>
+          <w:tab w:val="left" w:pos="4440"/>
+        </w:tabs>
+        <w:jc w:val="both"/>
+        <w:rPr>
+          <w:rFonts w:asciiTheme="majorHAnsi" w:hAnsiTheme="majorHAnsi"/>
+          <w:sz w:val="24"/>
+          <w:szCs w:val="24"/>
+        </w:rPr>
+      </w:pPr>
+    </w:p>
+    <w:p>
+      <w:pPr>
+        <w:tabs>
+          <w:tab w:val="left" w:pos="4440"/>
+        </w:tabs>
+        <w:jc w:val="both"/>
+        <w:rPr>
+          <w:rFonts w:asciiTheme="majorHAnsi" w:hAnsiTheme="majorHAnsi"/>
+          <w:sz w:val="24"/>
+          <w:szCs w:val="24"/>
+        </w:rPr>
+      </w:pPr>
+      <w:r>
+        <w:rPr>
+          <w:rFonts w:asciiTheme="majorHAnsi" w:hAnsiTheme="majorHAnsi"/>
+          <w:b/>
+          <w:sz w:val="28"/>
+          <w:szCs w:val="28"/>
+        </w:rPr>
+        <w:t>Enfocado en los riesgos</w:t>
+      </w:r>
+      <w:r>
+        <w:rPr>
+          <w:rFonts w:asciiTheme="majorHAnsi" w:hAnsiTheme="majorHAnsi"/>
+          <w:sz w:val="24"/>
+          <w:szCs w:val="24"/>
+        </w:rPr>
+        <w:t xml:space="preserve"> El Proceso Unificado requiere que el equipo del proyecto se centre en identificar los riesgos críticos en una etapa temprana del ciclo de vida. Los resultados de cada iteración, en especial los de la fase de Elaboración, deben ser seleccionados en un orden que asegure que los riesgos principales son considerados primero.</w:t>
+      </w:r>
+    </w:p>
+    <w:p>
+      <w:pPr>
+        <w:tabs>
+          <w:tab w:val="left" w:pos="4440"/>
+        </w:tabs>
+        <w:jc w:val="both"/>
+        <w:rPr>
+          <w:rFonts w:asciiTheme="majorHAnsi" w:hAnsiTheme="majorHAnsi"/>
+        </w:rPr>
+      </w:pPr>
+    </w:p>
+    <w:p>
+      <w:pPr>
+        <w:tabs>
+          <w:tab w:val="left" w:pos="4440"/>
+        </w:tabs>
+        <w:jc w:val="both"/>
+        <w:rPr>
+          <w:rFonts w:asciiTheme="majorHAnsi" w:hAnsiTheme="majorHAnsi"/>
+        </w:rPr>
+      </w:pPr>
+    </w:p>
+    <w:p>
+      <w:pPr>
+        <w:pStyle w:val="Normaltesis"/>
+        <w:rPr>
+          <w:rFonts w:asciiTheme="majorHAnsi" w:hAnsiTheme="majorHAnsi"/>
+          <w:b/>
+        </w:rPr>
+      </w:pPr>
+      <w:r>
+        <w:rPr>
+          <w:rFonts w:asciiTheme="majorHAnsi" w:hAnsiTheme="majorHAnsi"/>
+          <w:b/>
+          <w:sz w:val="28"/>
+        </w:rPr>
+        <w:t>Lenguaj</w:t>
+      </w:r>
+      <w:r>
+        <w:rPr>
+          <w:rFonts w:asciiTheme="majorHAnsi" w:hAnsiTheme="majorHAnsi"/>
+          <w:b/>
+          <w:sz w:val="28"/>
+        </w:rPr>
+        <w:t>e Unificado de M</w:t>
+      </w:r>
+      <w:r>
+        <w:rPr>
+          <w:rFonts w:asciiTheme="majorHAnsi" w:hAnsiTheme="majorHAnsi"/>
+          <w:b/>
+          <w:sz w:val="28"/>
+        </w:rPr>
+        <w:t>odelado</w:t>
+      </w:r>
+      <w:r>
+        <w:rPr>
+          <w:rFonts w:asciiTheme="majorHAnsi" w:hAnsiTheme="majorHAnsi"/>
+          <w:b/>
+          <w:sz w:val="28"/>
+        </w:rPr>
+        <w:t xml:space="preserve"> (UML)</w:t>
+      </w:r>
+    </w:p>
+    <w:p>
+      <w:pPr>
+        <w:pStyle w:val="Normaltesis"/>
+        <w:rPr>
+          <w:rFonts w:asciiTheme="majorHAnsi" w:hAnsiTheme="majorHAnsi"/>
+        </w:rPr>
+      </w:pPr>
+      <w:r>
+        <w:rPr>
+          <w:rFonts w:asciiTheme="majorHAnsi" w:hAnsiTheme="majorHAnsi"/>
+        </w:rPr>
+        <w:t>Lenguaje Unificado de Modelado (UML, por sus siglas en inglés, UnifiedModelingLanguage) es el lenguaje de modelado de sistemas de software más conocido y utilizado en la actualidad; está respaldado por el OMG (Object Management Group).</w:t>
+      </w:r>
+    </w:p>
+    <w:p>
+      <w:pPr>
+        <w:pStyle w:val="Normaltesis"/>
+        <w:rPr>
+          <w:rFonts w:asciiTheme="majorHAnsi" w:hAnsiTheme="majorHAnsi"/>
+        </w:rPr>
+      </w:pPr>
+      <w:r>
+        <w:rPr>
+          <w:rFonts w:asciiTheme="majorHAnsi" w:hAnsiTheme="majorHAnsi"/>
+        </w:rPr>
+        <w:t xml:space="preserve">Es un lenguaje gráfico para visualizar, especificar, construir y documentar un sistema. UML ofrece un estándar para describir un "plano" del sistema (modelo), incluyendo aspectos </w:t>
+      </w:r>
+      <w:r>
+        <w:rPr>
+          <w:rFonts w:asciiTheme="majorHAnsi" w:hAnsiTheme="majorHAnsi"/>
+        </w:rPr>
+        <w:lastRenderedPageBreak/>
+        <w:t>conceptuales tales como procesos de negocio, funciones del sistema, y aspectos concretos como expresiones de lenguajes de programación, esquemas de bases de datos y compuestos reciclados.</w:t>
+      </w:r>
+    </w:p>
+    <w:p>
+      <w:pPr>
+        <w:pStyle w:val="Normaltesis"/>
+        <w:rPr>
+          <w:rFonts w:asciiTheme="majorHAnsi" w:hAnsiTheme="majorHAnsi"/>
+        </w:rPr>
+      </w:pPr>
+      <w:r>
+        <w:rPr>
+          <w:rFonts w:asciiTheme="majorHAnsi" w:hAnsiTheme="majorHAnsi"/>
+        </w:rPr>
+        <w:t>Es importante remarcar que UML es un "lenguaje de modelado" para especificar o para describir métodos o procesos. Se utiliza para definir un sistema, para detallar los artefactos en el sistema y para documentar y construir. En otras palabras, es el lenguaje en el que está descrito el modelo.</w:t>
+      </w:r>
+    </w:p>
+    <w:p>
+      <w:pPr>
+        <w:jc w:val="both"/>
+        <w:rPr>
+          <w:rFonts w:asciiTheme="majorHAnsi" w:hAnsiTheme="majorHAnsi"/>
+        </w:rPr>
+      </w:pPr>
+    </w:p>
+    <w:p>
+      <w:pPr>
+        <w:pStyle w:val="Normaltesis"/>
+        <w:rPr>
+          <w:rFonts w:asciiTheme="majorHAnsi" w:hAnsiTheme="majorHAnsi"/>
+          <w:b/>
+          <w:sz w:val="28"/>
+        </w:rPr>
+      </w:pPr>
+      <w:r>
+        <w:rPr>
+          <w:rFonts w:asciiTheme="majorHAnsi" w:hAnsiTheme="majorHAnsi"/>
+          <w:b/>
+          <w:sz w:val="28"/>
+        </w:rPr>
+        <w:t>Fases</w:t>
+      </w:r>
+    </w:p>
+    <w:p>
+      <w:pPr>
+        <w:pStyle w:val="Normaltesis"/>
+        <w:rPr>
+          <w:rFonts w:asciiTheme="majorHAnsi" w:hAnsiTheme="majorHAnsi"/>
+        </w:rPr>
+      </w:pPr>
+      <w:r>
+        <w:rPr>
+          <w:rFonts w:asciiTheme="majorHAnsi" w:hAnsiTheme="majorHAnsi"/>
+        </w:rPr>
+        <w:t>El Proceso Unificado de desarrollo puede ser dividido en cuatro fases para su mejor desarrollo. Estas fases ayudando tanto a la elaboración como a la resolución de problemas.</w:t>
+      </w:r>
+    </w:p>
+    <w:p>
+      <w:pPr>
+        <w:pStyle w:val="Normaltesis"/>
+        <w:rPr>
+          <w:rFonts w:asciiTheme="majorHAnsi" w:hAnsiTheme="majorHAnsi"/>
+          <w:b/>
+        </w:rPr>
+      </w:pPr>
+      <w:r>
+        <w:rPr>
+          <w:rFonts w:asciiTheme="majorHAnsi" w:hAnsiTheme="majorHAnsi"/>
+          <w:b/>
+        </w:rPr>
+        <w:t>Inicio</w:t>
+      </w:r>
+    </w:p>
+    <w:p>
+      <w:pPr>
+        <w:pStyle w:val="Normaltesis"/>
+        <w:rPr>
+          <w:rFonts w:asciiTheme="majorHAnsi" w:hAnsiTheme="majorHAnsi"/>
+        </w:rPr>
+      </w:pPr>
+      <w:r>
+        <w:rPr>
+          <w:rFonts w:asciiTheme="majorHAnsi" w:hAnsiTheme="majorHAnsi"/>
+        </w:rPr>
+        <w:t>En la fase de inicio se define el negocio: facilidad de realizar el proyecto, se presenta un modelo, visión, metas, deseos del usuario, plazos, costos y viabilidad.</w:t>
+      </w:r>
+    </w:p>
+    <w:p>
+      <w:pPr>
+        <w:pStyle w:val="Normaltesis"/>
+        <w:rPr>
+          <w:rFonts w:asciiTheme="majorHAnsi" w:hAnsiTheme="majorHAnsi"/>
+          <w:b/>
+        </w:rPr>
+      </w:pPr>
+      <w:r>
+        <w:rPr>
+          <w:rFonts w:asciiTheme="majorHAnsi" w:hAnsiTheme="majorHAnsi"/>
+          <w:b/>
+        </w:rPr>
+        <w:t>Elaboración</w:t>
+      </w:r>
+    </w:p>
+    <w:p>
+      <w:pPr>
+        <w:pStyle w:val="Normaltesis"/>
+        <w:rPr>
+          <w:rFonts w:asciiTheme="majorHAnsi" w:hAnsiTheme="majorHAnsi"/>
+        </w:rPr>
+      </w:pPr>
+      <w:r>
+        <w:rPr>
+          <w:rFonts w:asciiTheme="majorHAnsi" w:hAnsiTheme="majorHAnsi"/>
+        </w:rPr>
+        <w:t>En esta fase se obtiene la visión refinada del proyecto a realizar, la implementación iterativa del núcleo del de la aplicación, la resolución de riesgos altos, nuevos requisitos y se ajustan las estimaciones.</w:t>
+      </w:r>
+    </w:p>
+    <w:p>
+      <w:pPr>
+        <w:pStyle w:val="Normaltesis"/>
+        <w:rPr>
+          <w:rFonts w:asciiTheme="majorHAnsi" w:hAnsiTheme="majorHAnsi"/>
+          <w:b/>
+        </w:rPr>
+      </w:pPr>
+      <w:r>
+        <w:rPr>
+          <w:rFonts w:asciiTheme="majorHAnsi" w:hAnsiTheme="majorHAnsi"/>
+          <w:b/>
+        </w:rPr>
+        <w:t>Construcción</w:t>
+      </w:r>
+    </w:p>
+    <w:p>
+      <w:pPr>
+        <w:pStyle w:val="Normaltesis"/>
+        <w:rPr>
+          <w:rFonts w:asciiTheme="majorHAnsi" w:hAnsiTheme="majorHAnsi"/>
+        </w:rPr>
+      </w:pPr>
+      <w:r>
+        <w:rPr>
+          <w:rFonts w:asciiTheme="majorHAnsi" w:hAnsiTheme="majorHAnsi"/>
+        </w:rPr>
+        <w:t>Esta abarca la evolución hasta convertirse en producto listo incluyendo requisitos mínimos. Aquí se afinan los detalles menores como los diferentes tipos de casos o los riesgos menores.</w:t>
+      </w:r>
+    </w:p>
+    <w:p>
+      <w:pPr>
+        <w:pStyle w:val="Normaltesis"/>
+        <w:rPr>
+          <w:rFonts w:asciiTheme="majorHAnsi" w:hAnsiTheme="majorHAnsi"/>
+          <w:b/>
+        </w:rPr>
+      </w:pPr>
+      <w:r>
+        <w:rPr>
+          <w:rFonts w:asciiTheme="majorHAnsi" w:hAnsiTheme="majorHAnsi"/>
+          <w:b/>
+        </w:rPr>
+        <w:t>Transición</w:t>
+      </w:r>
+    </w:p>
+    <w:p>
+      <w:pPr>
+        <w:pStyle w:val="Normaltesis"/>
+        <w:rPr>
+          <w:rFonts w:asciiTheme="majorHAnsi" w:hAnsiTheme="majorHAnsi"/>
+        </w:rPr>
+      </w:pPr>
+      <w:r>
+        <w:rPr>
+          <w:rFonts w:asciiTheme="majorHAnsi" w:hAnsiTheme="majorHAnsi"/>
+        </w:rPr>
+        <w:t>En esta fase final, el programa debe estar listo para ser probado, instalado y utilizado por el cliente sin ningún problema. Una vez finalizada esta fase, se debe comenzar a pensar en futuras novedades para la misma.</w:t>
+      </w:r>
+    </w:p>
+    <w:p>
+      <w:pPr>
+        <w:pStyle w:val="Normaltesis"/>
+        <w:rPr>
+          <w:rFonts w:asciiTheme="majorHAnsi" w:hAnsiTheme="majorHAnsi"/>
+        </w:rPr>
+      </w:pPr>
+      <w:r>
+        <w:rPr>
+          <w:rFonts w:asciiTheme="majorHAnsi" w:hAnsiTheme="majorHAnsi"/>
+        </w:rPr>
+        <w:t>Desde el punto de vista Técnico: el proyecto está formado por los flujos de trabajo fundamentales: captura de requerimientos, análisis, diseño, implementación y pruebas.</w:t>
+      </w:r>
+    </w:p>
+    <w:p>
+      <w:pPr>
+        <w:tabs>
+          <w:tab w:val="left" w:pos="4440"/>
+        </w:tabs>
+        <w:jc w:val="both"/>
+        <w:rPr>
+          <w:rFonts w:asciiTheme="majorHAnsi" w:hAnsiTheme="majorHAnsi"/>
+        </w:rPr>
+      </w:pPr>
+      <w:r>
+        <w:rPr>
+          <w:rFonts w:asciiTheme="majorHAnsi" w:hAnsiTheme="majorHAnsi"/>
+        </w:rPr>
+        <w:t>Tantos el punto de vista Gerencial como el Técnico concuerdan en: La iteración.</w:t>
+      </w:r>
+    </w:p>
+    <w:p>
+      <w:pPr>
+        <w:tabs>
+          <w:tab w:val="left" w:pos="4440"/>
+        </w:tabs>
+        <w:jc w:val="both"/>
+        <w:rPr>
+          <w:rFonts w:asciiTheme="majorHAnsi" w:hAnsiTheme="majorHAnsi"/>
+        </w:rPr>
+      </w:pPr>
+    </w:p>
+    <w:p>
+      <w:pPr>
+        <w:tabs>
+          <w:tab w:val="left" w:pos="4440"/>
+        </w:tabs>
+        <w:jc w:val="both"/>
+        <w:rPr>
+          <w:rFonts w:asciiTheme="majorHAnsi" w:hAnsiTheme="majorHAnsi"/>
+        </w:rPr>
+      </w:pPr>
+    </w:p>
+    <w:p>
+      <w:pPr>
+        <w:tabs>
+          <w:tab w:val="left" w:pos="4440"/>
+        </w:tabs>
+        <w:jc w:val="both"/>
+        <w:rPr>
+          <w:rFonts w:asciiTheme="majorHAnsi" w:hAnsiTheme="majorHAnsi"/>
+        </w:rPr>
+      </w:pPr>
+    </w:p>
+    <w:p>
+      <w:pPr>
+        <w:tabs>
+          <w:tab w:val="left" w:pos="4440"/>
+        </w:tabs>
+        <w:jc w:val="both"/>
+        <w:rPr>
+          <w:rFonts w:asciiTheme="majorHAnsi" w:hAnsiTheme="majorHAnsi"/>
+        </w:rPr>
+      </w:pPr>
+    </w:p>
+    <w:p>
+      <w:pPr>
+        <w:tabs>
+          <w:tab w:val="left" w:pos="4440"/>
+        </w:tabs>
+        <w:jc w:val="both"/>
+        <w:rPr>
+          <w:rFonts w:asciiTheme="majorHAnsi" w:hAnsiTheme="majorHAnsi"/>
+        </w:rPr>
+      </w:pPr>
+    </w:p>
+    <w:p>
+      <w:pPr>
+        <w:tabs>
+          <w:tab w:val="left" w:pos="4440"/>
+        </w:tabs>
+        <w:jc w:val="both"/>
+        <w:rPr>
+          <w:rFonts w:asciiTheme="majorHAnsi" w:hAnsiTheme="majorHAnsi"/>
+        </w:rPr>
+      </w:pPr>
+    </w:p>
+    <w:p>
+      <w:pPr>
+        <w:tabs>
+          <w:tab w:val="left" w:pos="4440"/>
+        </w:tabs>
+        <w:jc w:val="both"/>
+        <w:rPr>
+          <w:rFonts w:asciiTheme="majorHAnsi" w:hAnsiTheme="majorHAnsi"/>
+          <w:b/>
+          <w:sz w:val="32"/>
+          <w:szCs w:val="32"/>
+        </w:rPr>
+      </w:pPr>
+      <w:r>
+        <w:rPr>
+          <w:rFonts w:asciiTheme="majorHAnsi" w:hAnsiTheme="majorHAnsi"/>
+          <w:b/>
+          <w:sz w:val="32"/>
+          <w:szCs w:val="32"/>
+        </w:rPr>
+        <w:t>A</w:t>
+      </w:r>
+      <w:r>
+        <w:rPr>
+          <w:rFonts w:asciiTheme="majorHAnsi" w:hAnsiTheme="majorHAnsi"/>
+          <w:b/>
+          <w:sz w:val="32"/>
+          <w:szCs w:val="32"/>
+        </w:rPr>
+        <w:t xml:space="preserve">.6 </w:t>
+      </w:r>
+      <w:r>
+        <w:rPr>
+          <w:rFonts w:asciiTheme="majorHAnsi" w:hAnsiTheme="majorHAnsi"/>
+          <w:b/>
+          <w:sz w:val="32"/>
+          <w:szCs w:val="32"/>
+        </w:rPr>
+        <w:t>Distribución de Contenido del Documento.</w:t>
+      </w:r>
+    </w:p>
+    <w:p>
+      <w:pPr>
+        <w:tabs>
+          <w:tab w:val="left" w:pos="4440"/>
+        </w:tabs>
+        <w:jc w:val="both"/>
+        <w:rPr>
+          <w:rFonts w:asciiTheme="majorHAnsi" w:hAnsiTheme="majorHAnsi"/>
+          <w:b/>
+          <w:sz w:val="32"/>
+          <w:szCs w:val="32"/>
+        </w:rPr>
+      </w:pPr>
+    </w:p>
+    <w:p>
+      <w:pPr>
+        <w:tabs>
+          <w:tab w:val="left" w:pos="4440"/>
+        </w:tabs>
+        <w:jc w:val="both"/>
+        <w:rPr>
+          <w:rFonts w:asciiTheme="majorHAnsi" w:hAnsiTheme="majorHAnsi"/>
+          <w:b/>
+          <w:sz w:val="32"/>
+          <w:szCs w:val="32"/>
+        </w:rPr>
+      </w:pPr>
+      <w:r>
+        <w:rPr>
+          <w:rFonts w:asciiTheme="majorHAnsi" w:hAnsiTheme="majorHAnsi"/>
+          <w:b/>
+          <w:sz w:val="32"/>
+          <w:szCs w:val="32"/>
+        </w:rPr>
+        <w:t>Flujos de Trabajo</w:t>
+      </w:r>
+      <w:r>
+        <w:rPr>
+          <w:rFonts w:asciiTheme="majorHAnsi" w:hAnsiTheme="majorHAnsi"/>
+          <w:b/>
+          <w:sz w:val="32"/>
+          <w:szCs w:val="32"/>
+        </w:rPr>
+        <w:t>:</w:t>
+      </w:r>
+    </w:p>
+    <w:p>
+      <w:pPr>
+        <w:tabs>
+          <w:tab w:val="left" w:pos="4440"/>
+        </w:tabs>
+        <w:jc w:val="both"/>
+        <w:rPr>
+          <w:rFonts w:asciiTheme="majorHAnsi" w:hAnsiTheme="majorHAnsi"/>
+          <w:b/>
+          <w:sz w:val="32"/>
+          <w:szCs w:val="32"/>
+        </w:rPr>
+      </w:pPr>
+    </w:p>
+    <w:p>
+      <w:pPr>
+        <w:tabs>
+          <w:tab w:val="left" w:pos="4440"/>
+        </w:tabs>
+        <w:jc w:val="both"/>
+        <w:rPr>
+          <w:rFonts w:asciiTheme="majorHAnsi" w:hAnsiTheme="majorHAnsi"/>
+          <w:b/>
+          <w:sz w:val="32"/>
+          <w:szCs w:val="32"/>
+        </w:rPr>
+      </w:pPr>
+      <w:r>
+        <w:rPr>
+          <w:rFonts w:asciiTheme="majorHAnsi" w:hAnsiTheme="majorHAnsi"/>
+          <w:b/>
+          <w:sz w:val="32"/>
+          <w:szCs w:val="32"/>
+        </w:rPr>
+        <w:t>Modelo de Negocio.</w:t>
+      </w:r>
+    </w:p>
+    <w:p>
+      <w:pPr>
+        <w:tabs>
+          <w:tab w:val="left" w:pos="4440"/>
+        </w:tabs>
+        <w:jc w:val="both"/>
+        <w:rPr>
+          <w:rFonts w:asciiTheme="majorHAnsi" w:hAnsiTheme="majorHAnsi"/>
+          <w:b/>
+          <w:sz w:val="32"/>
+          <w:szCs w:val="32"/>
+        </w:rPr>
+      </w:pPr>
+    </w:p>
+    <w:p>
+      <w:pPr>
+        <w:tabs>
+          <w:tab w:val="left" w:pos="4440"/>
+        </w:tabs>
+        <w:jc w:val="both"/>
+        <w:rPr>
+          <w:rFonts w:asciiTheme="majorHAnsi" w:hAnsiTheme="majorHAnsi"/>
+          <w:sz w:val="24"/>
+          <w:szCs w:val="24"/>
+        </w:rPr>
+      </w:pPr>
+      <w:r>
+        <w:rPr>
+          <w:rFonts w:asciiTheme="majorHAnsi" w:hAnsiTheme="majorHAnsi"/>
+          <w:sz w:val="24"/>
+          <w:szCs w:val="24"/>
+        </w:rPr>
+        <w:t>Dentro del modelo de negocio vemos cada proceso especificando sus datos, actividades y tares, el manejo de roles y todas las reglas que corresponden a este negocio en particular. Capturando los procesos de negocio se da inicio al modelado del Negocio, una vez terminado este modelo recien estaremos en condiciones de observar todos los requerimientos del sistema, pero como lo indica el Proceso Unificado de Desarrollo de Software el modelo de negocio debe hacerse basado en todas las funcionalidades del sistema en primer paso.</w:t>
+      </w:r>
+    </w:p>
+    <w:p>
+      <w:pPr>
+        <w:tabs>
+          <w:tab w:val="left" w:pos="4440"/>
+        </w:tabs>
+        <w:jc w:val="both"/>
+        <w:rPr>
+          <w:rFonts w:asciiTheme="majorHAnsi" w:hAnsiTheme="majorHAnsi"/>
+          <w:sz w:val="24"/>
+          <w:szCs w:val="24"/>
+        </w:rPr>
+      </w:pPr>
+    </w:p>
+    <w:p>
+      <w:pPr>
+        <w:tabs>
+          <w:tab w:val="left" w:pos="4440"/>
+        </w:tabs>
+        <w:jc w:val="both"/>
+        <w:rPr>
+          <w:rFonts w:asciiTheme="majorHAnsi" w:hAnsiTheme="majorHAnsi"/>
+          <w:sz w:val="24"/>
+          <w:szCs w:val="24"/>
+        </w:rPr>
+      </w:pPr>
+    </w:p>
+    <w:p>
+      <w:pPr>
+        <w:tabs>
+          <w:tab w:val="left" w:pos="4440"/>
+        </w:tabs>
+        <w:jc w:val="both"/>
+        <w:rPr>
+          <w:rFonts w:asciiTheme="majorHAnsi" w:hAnsiTheme="majorHAnsi"/>
+          <w:b/>
+          <w:sz w:val="32"/>
+          <w:szCs w:val="32"/>
+        </w:rPr>
+      </w:pPr>
+      <w:r>
+        <w:rPr>
+          <w:rFonts w:asciiTheme="majorHAnsi" w:hAnsiTheme="majorHAnsi"/>
+          <w:b/>
+          <w:sz w:val="32"/>
+          <w:szCs w:val="32"/>
+        </w:rPr>
+        <w:t>Requerimientos del Sistema.</w:t>
+      </w:r>
+    </w:p>
+    <w:p>
+      <w:pPr>
+        <w:tabs>
+          <w:tab w:val="left" w:pos="4440"/>
+        </w:tabs>
+        <w:jc w:val="both"/>
+        <w:rPr>
+          <w:rFonts w:asciiTheme="majorHAnsi" w:hAnsiTheme="majorHAnsi"/>
+          <w:b/>
+          <w:sz w:val="32"/>
+          <w:szCs w:val="32"/>
+        </w:rPr>
+      </w:pPr>
+    </w:p>
+    <w:p>
+      <w:pPr>
+        <w:tabs>
+          <w:tab w:val="left" w:pos="4440"/>
+        </w:tabs>
+        <w:jc w:val="both"/>
+        <w:rPr>
+          <w:rFonts w:asciiTheme="majorHAnsi" w:hAnsiTheme="majorHAnsi"/>
+          <w:sz w:val="24"/>
+          <w:szCs w:val="24"/>
+        </w:rPr>
+      </w:pPr>
+      <w:r>
+        <w:rPr>
+          <w:rFonts w:asciiTheme="majorHAnsi" w:hAnsiTheme="majorHAnsi"/>
+          <w:sz w:val="24"/>
+          <w:szCs w:val="24"/>
+        </w:rPr>
+        <w:t>En los requerimientos del sistema se expone la vista externa del usuario, en donde la interfaz es el lenguaje que utiliza el cliente para comunicarse con el sistema, en esta sección están todas las funciones fundamentales que satisfacen las necesidades del cliente. Esta interfaz debe estar orientada al cliente para su rápida comprensión.</w:t>
+      </w:r>
+    </w:p>
+    <w:p>
+      <w:pPr>
+        <w:tabs>
+          <w:tab w:val="left" w:pos="4440"/>
+        </w:tabs>
+        <w:jc w:val="both"/>
+        <w:rPr>
+          <w:rFonts w:asciiTheme="majorHAnsi" w:hAnsiTheme="majorHAnsi"/>
+        </w:rPr>
+      </w:pPr>
+    </w:p>
+    <w:p>
+      <w:pPr>
+        <w:tabs>
+          <w:tab w:val="left" w:pos="4440"/>
+        </w:tabs>
+        <w:jc w:val="both"/>
+        <w:rPr>
+          <w:rFonts w:asciiTheme="majorHAnsi" w:hAnsiTheme="majorHAnsi"/>
+        </w:rPr>
+      </w:pPr>
+    </w:p>
+    <w:p>
+      <w:pPr>
+        <w:pStyle w:val="Normaltesis"/>
+        <w:rPr>
+          <w:rFonts w:asciiTheme="majorHAnsi" w:hAnsiTheme="majorHAnsi"/>
+          <w:b/>
+          <w:sz w:val="32"/>
+          <w:szCs w:val="32"/>
+        </w:rPr>
+      </w:pPr>
+      <w:r>
+        <w:rPr>
+          <w:rFonts w:asciiTheme="majorHAnsi" w:hAnsiTheme="majorHAnsi"/>
+          <w:b/>
+          <w:sz w:val="32"/>
+          <w:szCs w:val="32"/>
+        </w:rPr>
+        <w:t>Análisis del Sistema</w:t>
+      </w:r>
+    </w:p>
+    <w:p>
+      <w:pPr>
+        <w:pStyle w:val="Normaltesis"/>
+        <w:rPr>
+          <w:rFonts w:asciiTheme="majorHAnsi" w:hAnsiTheme="majorHAnsi"/>
+        </w:rPr>
+      </w:pPr>
+      <w:r>
+        <w:rPr>
+          <w:rFonts w:asciiTheme="majorHAnsi" w:hAnsiTheme="majorHAnsi"/>
+        </w:rPr>
+        <w:t>El Análisis</w:t>
+      </w:r>
+      <w:r>
+        <w:rPr>
+          <w:rFonts w:asciiTheme="majorHAnsi" w:hAnsiTheme="majorHAnsi"/>
+        </w:rPr>
+        <w:t xml:space="preserve"> transforma</w:t>
+      </w:r>
+      <w:r>
+        <w:rPr>
+          <w:rFonts w:asciiTheme="majorHAnsi" w:hAnsiTheme="majorHAnsi"/>
+        </w:rPr>
+        <w:t xml:space="preserve"> </w:t>
+      </w:r>
+      <w:r>
+        <w:rPr>
+          <w:rFonts w:asciiTheme="majorHAnsi" w:hAnsiTheme="majorHAnsi"/>
+        </w:rPr>
+        <w:t xml:space="preserve"> los requerimientos</w:t>
+      </w:r>
+      <w:r>
+        <w:rPr>
+          <w:rFonts w:asciiTheme="majorHAnsi" w:hAnsiTheme="majorHAnsi"/>
+        </w:rPr>
+        <w:t xml:space="preserve"> antes descriptos en</w:t>
+      </w:r>
+      <w:r>
+        <w:rPr>
+          <w:rFonts w:asciiTheme="majorHAnsi" w:hAnsiTheme="majorHAnsi"/>
+        </w:rPr>
+        <w:t xml:space="preserve"> </w:t>
+      </w:r>
+      <w:r>
+        <w:rPr>
+          <w:rFonts w:asciiTheme="majorHAnsi" w:hAnsiTheme="majorHAnsi"/>
+        </w:rPr>
+        <w:t>especificaciones de como se implementara el sistema</w:t>
+      </w:r>
+      <w:r>
+        <w:rPr>
+          <w:rFonts w:asciiTheme="majorHAnsi" w:hAnsiTheme="majorHAnsi"/>
+        </w:rPr>
+        <w:t>. El análisis fundamentalmente consiste en obtener una visión que se preocupa de ver que hace el sistema de software a desarrollar, por tal motivo este se interesa en los requerimientos funcionales.</w:t>
+      </w:r>
+    </w:p>
+    <w:p>
+      <w:pPr>
+        <w:tabs>
+          <w:tab w:val="left" w:pos="4440"/>
+        </w:tabs>
+        <w:jc w:val="both"/>
+        <w:rPr>
+          <w:rFonts w:asciiTheme="majorHAnsi" w:hAnsiTheme="majorHAnsi"/>
+        </w:rPr>
+      </w:pPr>
+    </w:p>
+    <w:p>
+      <w:pPr>
+        <w:pStyle w:val="Normaltesis"/>
+        <w:rPr>
+          <w:rFonts w:asciiTheme="majorHAnsi" w:hAnsiTheme="majorHAnsi"/>
+          <w:b/>
+          <w:sz w:val="32"/>
+          <w:szCs w:val="32"/>
+        </w:rPr>
+      </w:pPr>
+      <w:r>
+        <w:rPr>
+          <w:rFonts w:asciiTheme="majorHAnsi" w:hAnsiTheme="majorHAnsi"/>
+          <w:b/>
+          <w:sz w:val="32"/>
+          <w:szCs w:val="32"/>
+        </w:rPr>
+        <w:t>Diseño de sistema</w:t>
+      </w:r>
+    </w:p>
+    <w:p>
+      <w:pPr>
+        <w:pStyle w:val="Normaltesis"/>
+        <w:rPr>
+          <w:rFonts w:asciiTheme="majorHAnsi" w:hAnsiTheme="majorHAnsi"/>
+        </w:rPr>
+      </w:pPr>
+      <w:r>
+        <w:rPr>
+          <w:rFonts w:asciiTheme="majorHAnsi" w:hAnsiTheme="majorHAnsi"/>
+        </w:rPr>
+        <w:t>El diseño comprende la segunda fase de la ingeniería de software. Es un refinamiento que toma en cuenta los requerimientos no funcionales, por lo cual se centra en cómo el sistema cumple sus objetivos. Es decir, en el análisis se definió qué debe hacer el sistema y cómo lo debe hacer. En el Diseño se define a través de que tecnología teniendo en cuenta el proceso que se definió en la primera fase. Es la definición de la arquitectura del sistema y del entorno tecnológico que le va a dar soporte, junto con la especificación detallada de los componentes del sistema de información.</w:t>
+      </w:r>
+    </w:p>
+    <w:p>
+      <w:pPr>
+        <w:pStyle w:val="Normaltesis"/>
+        <w:rPr>
+          <w:rFonts w:asciiTheme="majorHAnsi" w:hAnsiTheme="majorHAnsi"/>
+          <w:b/>
+          <w:sz w:val="32"/>
+          <w:szCs w:val="32"/>
+        </w:rPr>
+      </w:pPr>
+    </w:p>
+    <w:p>
+      <w:pPr>
+        <w:pStyle w:val="Normaltesis"/>
+        <w:rPr>
+          <w:rFonts w:asciiTheme="majorHAnsi" w:hAnsiTheme="majorHAnsi"/>
+        </w:rPr>
+      </w:pPr>
+      <w:r>
+        <w:rPr>
+          <w:rFonts w:asciiTheme="majorHAnsi" w:hAnsiTheme="majorHAnsi"/>
+          <w:b/>
+          <w:sz w:val="32"/>
+          <w:szCs w:val="32"/>
+        </w:rPr>
+        <w:t>Implementación</w:t>
+      </w:r>
+    </w:p>
+    <w:p>
+      <w:pPr>
+        <w:pStyle w:val="Normaltesis"/>
+        <w:rPr>
+          <w:rFonts w:asciiTheme="majorHAnsi" w:hAnsiTheme="majorHAnsi"/>
+        </w:rPr>
+      </w:pPr>
+      <w:r>
+        <w:rPr>
+          <w:rFonts w:asciiTheme="majorHAnsi" w:hAnsiTheme="majorHAnsi"/>
+        </w:rPr>
+        <w:t>En este flujo de trabajo, una vez que se dispone de un diseño para la solución del problema se comienza a plasmar ese diseño en el código que permita realizar o implementar en ficheros fuente y ejecutables. Adicionalmente es necesario comprobar la ejecución correcta del módulo, por tanto interesan las pruebas que se hacen a nivel de módulo, también llamadas pruebas unitarias. El resultado final de este flujo de trabajo es un sistema ejecutable.</w:t>
+      </w:r>
+    </w:p>
+    <w:p>
+      <w:pPr>
+        <w:pStyle w:val="Normaltesis"/>
+        <w:rPr>
+          <w:rFonts w:asciiTheme="majorHAnsi" w:hAnsiTheme="majorHAnsi"/>
+          <w:b/>
+          <w:sz w:val="32"/>
+          <w:szCs w:val="32"/>
+        </w:rPr>
+      </w:pPr>
+      <w:r>
+        <w:rPr>
+          <w:rFonts w:asciiTheme="majorHAnsi" w:hAnsiTheme="majorHAnsi"/>
+          <w:b/>
+          <w:sz w:val="32"/>
+          <w:szCs w:val="32"/>
+        </w:rPr>
+        <w:t>Pruebas</w:t>
+      </w:r>
+    </w:p>
+    <w:p>
+      <w:pPr>
+        <w:pStyle w:val="Normaltesis"/>
+        <w:rPr>
+          <w:rFonts w:asciiTheme="majorHAnsi" w:hAnsiTheme="majorHAnsi"/>
+        </w:rPr>
+      </w:pPr>
+      <w:r>
+        <w:rPr>
+          <w:rFonts w:asciiTheme="majorHAnsi" w:hAnsiTheme="majorHAnsi"/>
+        </w:rPr>
+        <w:t>En este flujo se evaluará la calidad del producto que se está desarrollando. Consistirá en planificar qué es lo que hay que probar, diseñar cómo se va a hacer, implementar lo necesario para llevarlos a cabo, ejecutarlos en los niveles necesarios y obtener los resultados, de forma que la información obtenida nos sirva para ir refinando el producto a desarrollar.</w:t>
+      </w:r>
+    </w:p>
+    <w:p>
+      <w:pPr>
+        <w:tabs>
+          <w:tab w:val="left" w:pos="4440"/>
+        </w:tabs>
+        <w:jc w:val="both"/>
+        <w:rPr>
+          <w:rFonts w:asciiTheme="majorHAnsi" w:hAnsiTheme="majorHAnsi"/>
+        </w:rPr>
+      </w:pPr>
+    </w:p>
+    <w:p>
+      <w:pPr>
+        <w:tabs>
+          <w:tab w:val="left" w:pos="4440"/>
+        </w:tabs>
+        <w:jc w:val="both"/>
+        <w:rPr>
+          <w:rFonts w:asciiTheme="majorHAnsi" w:hAnsiTheme="majorHAnsi"/>
+        </w:rPr>
+      </w:pPr>
+    </w:p>
+    <w:p>
+      <w:pPr>
+        <w:tabs>
+          <w:tab w:val="left" w:pos="4440"/>
+        </w:tabs>
+        <w:jc w:val="both"/>
+        <w:rPr>
+          <w:rFonts w:asciiTheme="majorHAnsi" w:hAnsiTheme="majorHAnsi"/>
+        </w:rPr>
+      </w:pPr>
+    </w:p>
+    <w:p>
+      <w:pPr>
+        <w:tabs>
+          <w:tab w:val="left" w:pos="4440"/>
+        </w:tabs>
+        <w:jc w:val="both"/>
+        <w:rPr>
+          <w:rFonts w:asciiTheme="majorHAnsi" w:hAnsiTheme="majorHAnsi"/>
+        </w:rPr>
+      </w:pPr>
+    </w:p>
+    <w:p>
+      <w:pPr>
+        <w:tabs>
+          <w:tab w:val="left" w:pos="4440"/>
+        </w:tabs>
+        <w:jc w:val="both"/>
+        <w:rPr>
+          <w:rFonts w:asciiTheme="majorHAnsi" w:hAnsiTheme="majorHAnsi"/>
+        </w:rPr>
+      </w:pPr>
+    </w:p>
+    <w:p>
+      <w:pPr>
+        <w:tabs>
+          <w:tab w:val="left" w:pos="4440"/>
+        </w:tabs>
+        <w:jc w:val="both"/>
+        <w:rPr>
+          <w:rFonts w:asciiTheme="majorHAnsi" w:hAnsiTheme="majorHAnsi"/>
+        </w:rPr>
+      </w:pPr>
+    </w:p>
+    <w:p>
+      <w:pPr>
+        <w:tabs>
+          <w:tab w:val="left" w:pos="4440"/>
+        </w:tabs>
+        <w:jc w:val="both"/>
+        <w:rPr>
+          <w:rFonts w:asciiTheme="majorHAnsi" w:hAnsiTheme="majorHAnsi"/>
+        </w:rPr>
+      </w:pPr>
+    </w:p>
+    <w:p>
+      <w:pPr>
+        <w:tabs>
+          <w:tab w:val="left" w:pos="4440"/>
+        </w:tabs>
+        <w:jc w:val="both"/>
+        <w:rPr>
+          <w:rFonts w:asciiTheme="majorHAnsi" w:hAnsiTheme="majorHAnsi"/>
+        </w:rPr>
+      </w:pPr>
+    </w:p>
+    <w:p>
+      <w:pPr>
+        <w:tabs>
+          <w:tab w:val="left" w:pos="4440"/>
+        </w:tabs>
+        <w:jc w:val="both"/>
+        <w:rPr>
+          <w:rFonts w:asciiTheme="majorHAnsi" w:hAnsiTheme="majorHAnsi"/>
+        </w:rPr>
+      </w:pPr>
+    </w:p>
+    <w:p>
+      <w:pPr>
+        <w:tabs>
+          <w:tab w:val="left" w:pos="4440"/>
+        </w:tabs>
+        <w:jc w:val="both"/>
+        <w:rPr>
+          <w:rFonts w:asciiTheme="majorHAnsi" w:hAnsiTheme="majorHAnsi"/>
+        </w:rPr>
+      </w:pPr>
+    </w:p>
+    <w:p>
+      <w:pPr>
+        <w:tabs>
+          <w:tab w:val="left" w:pos="4440"/>
+        </w:tabs>
+        <w:jc w:val="both"/>
+        <w:rPr>
+          <w:rFonts w:asciiTheme="majorHAnsi" w:hAnsiTheme="majorHAnsi"/>
+        </w:rPr>
+      </w:pPr>
+    </w:p>
+    <w:p>
+      <w:pPr>
+        <w:tabs>
+          <w:tab w:val="left" w:pos="4440"/>
+        </w:tabs>
+        <w:jc w:val="both"/>
+        <w:rPr>
+          <w:rFonts w:asciiTheme="majorHAnsi" w:hAnsiTheme="majorHAnsi"/>
+        </w:rPr>
+      </w:pPr>
+    </w:p>
+    <w:p>
+      <w:pPr>
+        <w:tabs>
+          <w:tab w:val="left" w:pos="4440"/>
+        </w:tabs>
+        <w:jc w:val="both"/>
+        <w:rPr>
+          <w:rFonts w:asciiTheme="majorHAnsi" w:hAnsiTheme="majorHAnsi"/>
+        </w:rPr>
+      </w:pPr>
+    </w:p>
+    <w:p>
+      <w:pPr>
+        <w:tabs>
+          <w:tab w:val="left" w:pos="4440"/>
+        </w:tabs>
+        <w:jc w:val="both"/>
+        <w:rPr>
+          <w:rFonts w:asciiTheme="majorHAnsi" w:hAnsiTheme="majorHAnsi"/>
+        </w:rPr>
+      </w:pPr>
+    </w:p>
+    <w:p>
+      <w:pPr>
+        <w:tabs>
+          <w:tab w:val="left" w:pos="4440"/>
+        </w:tabs>
+        <w:jc w:val="both"/>
+        <w:rPr>
+          <w:rFonts w:asciiTheme="majorHAnsi" w:hAnsiTheme="majorHAnsi"/>
+        </w:rPr>
+      </w:pPr>
+    </w:p>
+    <w:p>
+      <w:pPr>
+        <w:tabs>
+          <w:tab w:val="left" w:pos="4440"/>
+        </w:tabs>
+        <w:jc w:val="both"/>
+        <w:rPr>
+          <w:rFonts w:asciiTheme="majorHAnsi" w:hAnsiTheme="majorHAnsi"/>
+        </w:rPr>
+      </w:pPr>
+    </w:p>
+    <w:p>
+      <w:pPr>
+        <w:tabs>
+          <w:tab w:val="left" w:pos="4440"/>
+        </w:tabs>
+        <w:jc w:val="both"/>
+        <w:rPr>
+          <w:rFonts w:asciiTheme="majorHAnsi" w:hAnsiTheme="majorHAnsi"/>
+        </w:rPr>
+      </w:pPr>
+    </w:p>
+    <w:p>
+      <w:pPr>
+        <w:tabs>
+          <w:tab w:val="left" w:pos="4440"/>
+        </w:tabs>
+        <w:jc w:val="both"/>
+        <w:rPr>
+          <w:rFonts w:asciiTheme="majorHAnsi" w:hAnsiTheme="majorHAnsi"/>
+        </w:rPr>
+      </w:pPr>
+    </w:p>
+    <w:p>
+      <w:pPr>
+        <w:tabs>
+          <w:tab w:val="left" w:pos="4440"/>
+        </w:tabs>
+        <w:jc w:val="both"/>
+        <w:rPr>
+          <w:rFonts w:asciiTheme="majorHAnsi" w:hAnsiTheme="majorHAnsi"/>
+        </w:rPr>
+      </w:pPr>
+    </w:p>
+    <w:p>
+      <w:pPr>
+        <w:tabs>
+          <w:tab w:val="left" w:pos="4440"/>
+        </w:tabs>
+        <w:jc w:val="both"/>
+        <w:rPr>
+          <w:rFonts w:asciiTheme="majorHAnsi" w:hAnsiTheme="majorHAnsi"/>
+        </w:rPr>
+      </w:pPr>
+    </w:p>
+    <w:p>
+      <w:pPr>
+        <w:tabs>
+          <w:tab w:val="left" w:pos="4440"/>
+        </w:tabs>
+        <w:jc w:val="both"/>
+        <w:rPr>
+          <w:rFonts w:asciiTheme="majorHAnsi" w:hAnsiTheme="majorHAnsi"/>
+        </w:rPr>
+      </w:pPr>
+    </w:p>
+    <w:p>
+      <w:pPr>
+        <w:tabs>
+          <w:tab w:val="left" w:pos="4440"/>
+        </w:tabs>
+        <w:jc w:val="both"/>
+        <w:rPr>
+          <w:rFonts w:asciiTheme="majorHAnsi" w:hAnsiTheme="majorHAnsi"/>
+        </w:rPr>
+      </w:pPr>
+    </w:p>
+    <w:p>
+      <w:pPr>
+        <w:tabs>
+          <w:tab w:val="left" w:pos="4440"/>
+        </w:tabs>
+        <w:jc w:val="both"/>
+        <w:rPr>
+          <w:rFonts w:asciiTheme="majorHAnsi" w:hAnsiTheme="majorHAnsi"/>
+        </w:rPr>
+      </w:pPr>
+    </w:p>
+    <w:p>
+      <w:pPr>
+        <w:tabs>
+          <w:tab w:val="left" w:pos="4440"/>
+        </w:tabs>
+        <w:jc w:val="both"/>
+        <w:rPr>
+          <w:rFonts w:asciiTheme="majorHAnsi" w:hAnsiTheme="majorHAnsi"/>
+        </w:rPr>
+      </w:pPr>
+    </w:p>
+    <w:p>
+      <w:pPr>
+        <w:tabs>
+          <w:tab w:val="left" w:pos="4440"/>
+        </w:tabs>
+        <w:jc w:val="both"/>
+        <w:rPr>
+          <w:rFonts w:asciiTheme="majorHAnsi" w:hAnsiTheme="majorHAnsi"/>
+        </w:rPr>
+      </w:pPr>
+    </w:p>
+    <w:p>
+      <w:pPr>
+        <w:tabs>
+          <w:tab w:val="left" w:pos="4440"/>
+        </w:tabs>
+        <w:jc w:val="both"/>
+        <w:rPr>
+          <w:rFonts w:asciiTheme="majorHAnsi" w:hAnsiTheme="majorHAnsi"/>
+        </w:rPr>
+      </w:pPr>
+    </w:p>
+    <w:p>
+      <w:pPr>
+        <w:tabs>
+          <w:tab w:val="left" w:pos="4440"/>
+        </w:tabs>
+        <w:jc w:val="both"/>
+        <w:rPr>
+          <w:rFonts w:asciiTheme="majorHAnsi" w:hAnsiTheme="majorHAnsi"/>
+        </w:rPr>
+      </w:pPr>
+    </w:p>
+    <w:p>
+      <w:pPr>
+        <w:tabs>
+          <w:tab w:val="left" w:pos="4440"/>
+        </w:tabs>
+        <w:jc w:val="both"/>
+        <w:rPr>
+          <w:rFonts w:asciiTheme="majorHAnsi" w:hAnsiTheme="majorHAnsi"/>
+        </w:rPr>
+      </w:pPr>
+    </w:p>
+    <w:p>
+      <w:pPr>
+        <w:tabs>
+          <w:tab w:val="left" w:pos="4440"/>
+        </w:tabs>
+        <w:jc w:val="both"/>
+        <w:rPr>
+          <w:rFonts w:asciiTheme="majorHAnsi" w:hAnsiTheme="majorHAnsi"/>
+        </w:rPr>
+      </w:pPr>
+    </w:p>
+    <w:p>
+      <w:pPr>
+        <w:pStyle w:val="Titulotesis1"/>
+        <w:rPr>
+          <w:szCs w:val="32"/>
+        </w:rPr>
+      </w:pPr>
+      <w:r>
+        <w:rPr>
+          <w:szCs w:val="32"/>
+        </w:rPr>
+        <w:t>B</w:t>
+      </w:r>
+      <w:r>
+        <w:rPr>
+          <w:szCs w:val="32"/>
+        </w:rPr>
+        <w:t>. Modelo de negocio</w:t>
+      </w:r>
+    </w:p>
+    <w:p>
+      <w:pPr>
+        <w:pStyle w:val="Titulo2tesis"/>
+        <w:rPr>
+          <w:sz w:val="32"/>
+          <w:szCs w:val="32"/>
+        </w:rPr>
+      </w:pPr>
+      <w:bookmarkStart w:id="0" w:name="h.7siitdkh0jw7" w:colFirst="0" w:colLast="0"/>
+      <w:bookmarkEnd w:id="0"/>
+      <w:r>
+        <w:rPr>
+          <w:sz w:val="32"/>
+          <w:szCs w:val="32"/>
+        </w:rPr>
+        <w:t>B</w:t>
+      </w:r>
+      <w:r>
+        <w:rPr>
+          <w:sz w:val="32"/>
+          <w:szCs w:val="32"/>
+        </w:rPr>
+        <w:t xml:space="preserve">.1 </w:t>
+      </w:r>
+      <w:r>
+        <w:rPr>
+          <w:sz w:val="32"/>
+          <w:szCs w:val="32"/>
+        </w:rPr>
+        <w:t>L</w:t>
+      </w:r>
+      <w:r>
+        <w:rPr>
+          <w:sz w:val="32"/>
+          <w:szCs w:val="32"/>
+        </w:rPr>
+        <w:t>a Empresa</w:t>
+      </w:r>
+    </w:p>
+    <w:p>
+      <w:pPr>
+        <w:tabs>
+          <w:tab w:val="left" w:pos="4440"/>
+        </w:tabs>
+        <w:jc w:val="both"/>
+        <w:rPr>
+          <w:rFonts w:asciiTheme="majorHAnsi" w:hAnsiTheme="majorHAnsi"/>
+        </w:rPr>
       </w:pPr>
     </w:p>
     <w:sectPr>
-      <w:headerReference w:type="default" r:id="rId9"/>
+      <w:headerReference w:type="default" r:id="rId11"/>
       <w:pgSz w:w="12240" w:h="15840"/>
       <w:pgMar w:top="1138" w:right="1138" w:bottom="1138" w:left="1138" w:header="720" w:footer="720" w:gutter="0"/>
       <w:cols w:space="720"/>
@@ -1114,6 +3867,54 @@
       <w:lang w:val="es-AR"/>
     </w:rPr>
   </w:style>
+  <w:style w:type="paragraph" w:styleId="Ttulo1">
+    <w:name w:val="heading 1"/>
+    <w:basedOn w:val="Normal"/>
+    <w:next w:val="Normal"/>
+    <w:link w:val="Ttulo1Car"/>
+    <w:uiPriority w:val="9"/>
+    <w:qFormat/>
+    <w:rsid w:val="009D5B0E"/>
+    <w:pPr>
+      <w:keepNext/>
+      <w:keepLines/>
+      <w:spacing w:before="480"/>
+      <w:outlineLvl w:val="0"/>
+    </w:pPr>
+    <w:rPr>
+      <w:rFonts w:asciiTheme="majorHAnsi" w:eastAsiaTheme="majorEastAsia" w:hAnsiTheme="majorHAnsi" w:cstheme="majorBidi"/>
+      <w:b/>
+      <w:bCs/>
+      <w:color w:val="365F91" w:themeColor="accent1" w:themeShade="BF"/>
+      <w:sz w:val="28"/>
+      <w:szCs w:val="28"/>
+    </w:rPr>
+  </w:style>
+  <w:style w:type="paragraph" w:styleId="Ttulo2">
+    <w:name w:val="heading 2"/>
+    <w:basedOn w:val="Normal"/>
+    <w:next w:val="Normal"/>
+    <w:link w:val="Ttulo2Car"/>
+    <w:uiPriority w:val="9"/>
+    <w:semiHidden/>
+    <w:unhideWhenUsed/>
+    <w:qFormat/>
+    <w:rsid w:val="00013E4C"/>
+    <w:pPr>
+      <w:keepNext/>
+      <w:keepLines/>
+      <w:spacing w:before="200"/>
+      <w:outlineLvl w:val="1"/>
+    </w:pPr>
+    <w:rPr>
+      <w:rFonts w:asciiTheme="majorHAnsi" w:eastAsiaTheme="majorEastAsia" w:hAnsiTheme="majorHAnsi" w:cstheme="majorBidi"/>
+      <w:b/>
+      <w:bCs/>
+      <w:color w:val="4F81BD" w:themeColor="accent1"/>
+      <w:sz w:val="26"/>
+      <w:szCs w:val="26"/>
+    </w:rPr>
+  </w:style>
   <w:style w:type="character" w:default="1" w:styleId="Fuentedeprrafopredeter">
     <w:name w:val="Default Paragraph Font"/>
     <w:uiPriority w:val="1"/>
@@ -1222,6 +4023,126 @@
       <w:szCs w:val="16"/>
     </w:rPr>
   </w:style>
+  <w:style w:type="character" w:styleId="Textodelmarcadordeposicin">
+    <w:name w:val="Placeholder Text"/>
+    <w:basedOn w:val="Fuentedeprrafopredeter"/>
+    <w:uiPriority w:val="99"/>
+    <w:semiHidden/>
+    <w:rsid w:val="00B41F70"/>
+    <w:rPr>
+      <w:color w:val="808080"/>
+    </w:rPr>
+  </w:style>
+  <w:style w:type="paragraph" w:customStyle="1" w:styleId="Titulotesis1">
+    <w:name w:val="Titulo tesis 1"/>
+    <w:basedOn w:val="Ttulo1"/>
+    <w:rsid w:val="009D5B0E"/>
+    <w:pPr>
+      <w:spacing w:before="200" w:line="276" w:lineRule="auto"/>
+    </w:pPr>
+    <w:rPr>
+      <w:rFonts w:eastAsia="Trebuchet MS" w:cs="Trebuchet MS"/>
+      <w:bCs w:val="0"/>
+      <w:color w:val="000000"/>
+      <w:sz w:val="32"/>
+      <w:szCs w:val="20"/>
+      <w:lang w:eastAsia="es-AR"/>
+    </w:rPr>
+  </w:style>
+  <w:style w:type="character" w:customStyle="1" w:styleId="Ttulo1Car">
+    <w:name w:val="Título 1 Car"/>
+    <w:basedOn w:val="Fuentedeprrafopredeter"/>
+    <w:link w:val="Ttulo1"/>
+    <w:uiPriority w:val="9"/>
+    <w:rsid w:val="009D5B0E"/>
+    <w:rPr>
+      <w:rFonts w:asciiTheme="majorHAnsi" w:eastAsiaTheme="majorEastAsia" w:hAnsiTheme="majorHAnsi" w:cstheme="majorBidi"/>
+      <w:b/>
+      <w:bCs/>
+      <w:color w:val="365F91" w:themeColor="accent1" w:themeShade="BF"/>
+      <w:sz w:val="28"/>
+      <w:szCs w:val="28"/>
+      <w:lang w:val="es-AR"/>
+    </w:rPr>
+  </w:style>
+  <w:style w:type="paragraph" w:customStyle="1" w:styleId="Titulo2tesis">
+    <w:name w:val="Titulo 2 tesis"/>
+    <w:basedOn w:val="Ttulo2"/>
+    <w:link w:val="Titulo2tesisCar"/>
+    <w:qFormat/>
+    <w:rsid w:val="00013E4C"/>
+    <w:pPr>
+      <w:spacing w:after="200" w:line="276" w:lineRule="auto"/>
+      <w:jc w:val="both"/>
+    </w:pPr>
+    <w:rPr>
+      <w:rFonts w:eastAsia="Trebuchet MS" w:cs="Trebuchet MS"/>
+      <w:bCs w:val="0"/>
+      <w:color w:val="000000"/>
+      <w:szCs w:val="20"/>
+      <w:lang w:eastAsia="es-AR"/>
+    </w:rPr>
+  </w:style>
+  <w:style w:type="character" w:customStyle="1" w:styleId="Titulo2tesisCar">
+    <w:name w:val="Titulo 2 tesis Car"/>
+    <w:basedOn w:val="Ttulo2Car"/>
+    <w:link w:val="Titulo2tesis"/>
+    <w:rsid w:val="00013E4C"/>
+    <w:rPr>
+      <w:rFonts w:eastAsia="Trebuchet MS" w:cs="Trebuchet MS"/>
+      <w:color w:val="000000"/>
+      <w:szCs w:val="20"/>
+      <w:lang w:eastAsia="es-AR"/>
+    </w:rPr>
+  </w:style>
+  <w:style w:type="character" w:customStyle="1" w:styleId="Ttulo2Car">
+    <w:name w:val="Título 2 Car"/>
+    <w:basedOn w:val="Fuentedeprrafopredeter"/>
+    <w:link w:val="Ttulo2"/>
+    <w:uiPriority w:val="9"/>
+    <w:semiHidden/>
+    <w:rsid w:val="00013E4C"/>
+    <w:rPr>
+      <w:rFonts w:asciiTheme="majorHAnsi" w:eastAsiaTheme="majorEastAsia" w:hAnsiTheme="majorHAnsi" w:cstheme="majorBidi"/>
+      <w:b/>
+      <w:bCs/>
+      <w:color w:val="4F81BD" w:themeColor="accent1"/>
+      <w:sz w:val="26"/>
+      <w:szCs w:val="26"/>
+      <w:lang w:val="es-AR"/>
+    </w:rPr>
+  </w:style>
+  <w:style w:type="paragraph" w:customStyle="1" w:styleId="Normaltesis">
+    <w:name w:val="Normal tesis"/>
+    <w:basedOn w:val="Normal"/>
+    <w:link w:val="NormaltesisCar"/>
+    <w:qFormat/>
+    <w:rsid w:val="008C20A6"/>
+    <w:pPr>
+      <w:spacing w:after="200" w:line="276" w:lineRule="auto"/>
+      <w:jc w:val="both"/>
+    </w:pPr>
+    <w:rPr>
+      <w:rFonts w:ascii="Times New Roman" w:eastAsia="Arial" w:hAnsi="Times New Roman"/>
+      <w:color w:val="000000"/>
+      <w:sz w:val="24"/>
+      <w:szCs w:val="20"/>
+      <w:lang w:eastAsia="es-AR"/>
+    </w:rPr>
+  </w:style>
+  <w:style w:type="character" w:customStyle="1" w:styleId="NormaltesisCar">
+    <w:name w:val="Normal tesis Car"/>
+    <w:basedOn w:val="Fuentedeprrafopredeter"/>
+    <w:link w:val="Normaltesis"/>
+    <w:rsid w:val="008C20A6"/>
+    <w:rPr>
+      <w:rFonts w:ascii="Times New Roman" w:eastAsia="Arial" w:hAnsi="Times New Roman" w:cs="Times New Roman"/>
+      <w:color w:val="000000"/>
+      <w:sz w:val="24"/>
+      <w:szCs w:val="20"/>
+      <w:lang w:val="es-AR" w:eastAsia="es-AR"/>
+    </w:rPr>
+  </w:style>
 </w:styles>
 </file>
 
@@ -1278,6 +4199,13 @@
     <w:pitch w:val="variable"/>
     <w:sig w:usb0="E0002AFF" w:usb1="C0007841" w:usb2="00000009" w:usb3="00000000" w:csb0="000001FF" w:csb1="00000000"/>
   </w:font>
+  <w:font w:name="Cambria">
+    <w:panose1 w:val="02040503050406030204"/>
+    <w:charset w:val="00"/>
+    <w:family w:val="roman"/>
+    <w:pitch w:val="variable"/>
+    <w:sig w:usb0="E00002FF" w:usb1="400004FF" w:usb2="00000000" w:usb3="00000000" w:csb0="0000019F" w:csb1="00000000"/>
+  </w:font>
   <w:font w:name="Tahoma">
     <w:panose1 w:val="020B0604030504040204"/>
     <w:charset w:val="00"/>
@@ -1285,12 +4213,19 @@
     <w:pitch w:val="variable"/>
     <w:sig w:usb0="E1002EFF" w:usb1="C000605B" w:usb2="00000029" w:usb3="00000000" w:csb0="000101FF" w:csb1="00000000"/>
   </w:font>
-  <w:font w:name="Cambria">
-    <w:panose1 w:val="02040503050406030204"/>
+  <w:font w:name="Trebuchet MS">
+    <w:panose1 w:val="020B0603020202020204"/>
     <w:charset w:val="00"/>
-    <w:family w:val="roman"/>
+    <w:family w:val="swiss"/>
     <w:pitch w:val="variable"/>
-    <w:sig w:usb0="E00002FF" w:usb1="400004FF" w:usb2="00000000" w:usb3="00000000" w:csb0="0000019F" w:csb1="00000000"/>
+    <w:sig w:usb0="00000287" w:usb1="00000000" w:usb2="00000000" w:usb3="00000000" w:csb0="0000009F" w:csb1="00000000"/>
+  </w:font>
+  <w:font w:name="Arial">
+    <w:panose1 w:val="020B0604020202020204"/>
+    <w:charset w:val="00"/>
+    <w:family w:val="swiss"/>
+    <w:pitch w:val="variable"/>
+    <w:sig w:usb0="E0002AFF" w:usb1="C0007843" w:usb2="00000009" w:usb3="00000000" w:csb0="000001FF" w:csb1="00000000"/>
   </w:font>
 </w:fonts>
 </file>
@@ -1308,6 +4243,8 @@
     <w:rsid w:val="005D70F1"/>
     <w:rsid w:val="00606E23"/>
     <w:rsid w:val="00DA46F4"/>
+    <w:rsid w:val="00DB231D"/>
+    <w:rsid w:val="00F933FE"/>
   </w:rsids>
   <m:mathPr>
     <m:mathFont m:val="Cambria Math"/>
@@ -1525,6 +4462,16 @@
   <w:style w:type="paragraph" w:customStyle="1" w:styleId="F6B079C9B6EA41108B9F746961C08A1E">
     <w:name w:val="F6B079C9B6EA41108B9F746961C08A1E"/>
     <w:rsid w:val="005D70F1"/>
+  </w:style>
+  <w:style w:type="character" w:styleId="Textodelmarcadordeposicin">
+    <w:name w:val="Placeholder Text"/>
+    <w:basedOn w:val="Fuentedeprrafopredeter"/>
+    <w:uiPriority w:val="99"/>
+    <w:semiHidden/>
+    <w:rsid w:val="00F933FE"/>
+    <w:rPr>
+      <w:color w:val="808080"/>
+    </w:rPr>
   </w:style>
 </w:styles>
 </file>
@@ -1829,10 +4776,22 @@
 </CoverPageProperties>
 </file>
 
+<file path=customXml/item2.xml><?xml version="1.0" encoding="utf-8"?>
+<b:Sources xmlns:b="http://schemas.openxmlformats.org/officeDocument/2006/bibliography" xmlns="http://schemas.openxmlformats.org/officeDocument/2006/bibliography" SelectedStyle="\APA.XSL" StyleName="APA Fifth Edition"/>
+</file>
+
 <file path=customXml/itemProps1.xml><?xml version="1.0" encoding="utf-8"?>
 <ds:datastoreItem xmlns:ds="http://schemas.openxmlformats.org/officeDocument/2006/customXml" ds:itemID="{55AF091B-3C7A-41E3-B477-F2FDAA23CFDA}">
   <ds:schemaRefs>
     <ds:schemaRef ds:uri="http://schemas.microsoft.com/office/2006/coverPageProps"/>
   </ds:schemaRefs>
 </ds:datastoreItem>
+</file>
+
+<file path=customXml/itemProps2.xml><?xml version="1.0" encoding="utf-8"?>
+<ds:datastoreItem xmlns:ds="http://schemas.openxmlformats.org/officeDocument/2006/customXml" ds:itemID="{E7C3E750-0D30-4CA2-9509-6E0D87A4BDEF}">
+  <ds:schemaRefs>
+    <ds:schemaRef ds:uri="http://schemas.openxmlformats.org/officeDocument/2006/bibliography"/>
+  </ds:schemaRefs>
+</ds:datastoreItem>
 </file>
</xml_diff>

<commit_message>
llegamos al modelo de casos de uso del sistema
</commit_message>
<xml_diff>
--- a/Documentacion_Tesis/V_1.0_Documentacion_TrabajoFinal_Sosa Adorati Alejandro_2015.docx
+++ b/Documentacion_Tesis/V_1.0_Documentacion_TrabajoFinal_Sosa Adorati Alejandro_2015.docx
@@ -9985,10 +9985,7 @@
         <w:t>E</w:t>
       </w:r>
       <w:r>
-        <w:t>.3</w:t>
-      </w:r>
-      <w:r>
-        <w:t xml:space="preserve"> Descripción de los casos de usos de negocio</w:t>
+        <w:t>.3 Descripción de los casos de usos de negocio</w:t>
       </w:r>
     </w:p>
     <w:p>
@@ -11528,13 +11525,7 @@
               <w:t>Nombre:</w:t>
             </w:r>
             <w:r>
-              <w:t xml:space="preserve"> </w:t>
-            </w:r>
-            <w:r>
-              <w:t>Baja</w:t>
-            </w:r>
-            <w:r>
-              <w:t xml:space="preserve"> Privilegio</w:t>
+              <w:t xml:space="preserve"> Baja Privilegio</w:t>
             </w:r>
           </w:p>
         </w:tc>
@@ -11668,14 +11659,7 @@
                 <w:rFonts w:ascii="Verdana" w:eastAsia="Verdana" w:hAnsi="Verdana" w:cs="Verdana"/>
                 <w:sz w:val="20"/>
               </w:rPr>
-              <w:t xml:space="preserve"> </w:t>
-            </w:r>
-            <w:r>
-              <w:rPr>
-                <w:rFonts w:ascii="Verdana" w:eastAsia="Verdana" w:hAnsi="Verdana" w:cs="Verdana"/>
-                <w:sz w:val="20"/>
-              </w:rPr>
-              <w:t>Quitar una funcionalidad del sistema.</w:t>
+              <w:t xml:space="preserve"> Quitar una funcionalidad del sistema.</w:t>
             </w:r>
           </w:p>
         </w:tc>
@@ -12659,17 +12643,7 @@
           <w:szCs w:val="24"/>
           <w:lang w:val="en-US"/>
         </w:rPr>
-        <w:t>.3.3</w:t>
-      </w:r>
-      <w:r>
-        <w:rPr>
-          <w:rFonts w:asciiTheme="majorHAnsi" w:hAnsiTheme="majorHAnsi"/>
-          <w:b/>
-          <w:sz w:val="24"/>
-          <w:szCs w:val="24"/>
-          <w:lang w:val="en-US"/>
-        </w:rPr>
-        <w:t xml:space="preserve"> Use Case - </w:t>
+        <w:t xml:space="preserve">.3.3 Use Case - </w:t>
       </w:r>
       <w:proofErr w:type="spellStart"/>
       <w:r>
@@ -14068,16 +14042,7 @@
           <w:sz w:val="24"/>
           <w:szCs w:val="24"/>
         </w:rPr>
-        <w:t>.3.4</w:t>
-      </w:r>
-      <w:r>
-        <w:rPr>
-          <w:rFonts w:asciiTheme="majorHAnsi" w:hAnsiTheme="majorHAnsi"/>
-          <w:b/>
-          <w:sz w:val="24"/>
-          <w:szCs w:val="24"/>
-        </w:rPr>
-        <w:t xml:space="preserve"> Use Case </w:t>
+        <w:t xml:space="preserve">.3.4 Use Case </w:t>
       </w:r>
       <w:r>
         <w:rPr>
@@ -14217,13 +14182,7 @@
               <w:t>Nombre:</w:t>
             </w:r>
             <w:r>
-              <w:t xml:space="preserve"> </w:t>
-            </w:r>
-            <w:r>
-              <w:t>Generar Mapa</w:t>
-            </w:r>
-            <w:r>
-              <w:t>.</w:t>
+              <w:t xml:space="preserve"> Generar Mapa.</w:t>
             </w:r>
           </w:p>
         </w:tc>
@@ -15305,16 +15264,7 @@
           <w:sz w:val="24"/>
           <w:szCs w:val="24"/>
         </w:rPr>
-        <w:t xml:space="preserve"> Use Case – </w:t>
-      </w:r>
-      <w:r>
-        <w:rPr>
-          <w:rFonts w:asciiTheme="majorHAnsi" w:hAnsiTheme="majorHAnsi"/>
-          <w:b/>
-          <w:sz w:val="24"/>
-          <w:szCs w:val="24"/>
-        </w:rPr>
-        <w:t xml:space="preserve">Ver </w:t>
+        <w:t xml:space="preserve"> Use Case – Ver </w:t>
       </w:r>
       <w:r>
         <w:rPr>
@@ -16572,25 +16522,7 @@
           <w:sz w:val="24"/>
           <w:szCs w:val="24"/>
         </w:rPr>
-        <w:t xml:space="preserve"> Use Case – </w:t>
-      </w:r>
-      <w:r>
-        <w:rPr>
-          <w:rFonts w:asciiTheme="majorHAnsi" w:hAnsiTheme="majorHAnsi"/>
-          <w:b/>
-          <w:sz w:val="24"/>
-          <w:szCs w:val="24"/>
-        </w:rPr>
-        <w:t>Imprimir</w:t>
-      </w:r>
-      <w:r>
-        <w:rPr>
-          <w:rFonts w:asciiTheme="majorHAnsi" w:hAnsiTheme="majorHAnsi"/>
-          <w:b/>
-          <w:sz w:val="24"/>
-          <w:szCs w:val="24"/>
-        </w:rPr>
-        <w:t xml:space="preserve"> Gráficos Estadísticos</w:t>
+        <w:t xml:space="preserve"> Use Case – Imprimir Gráficos Estadísticos</w:t>
       </w:r>
     </w:p>
     <w:p>
@@ -17817,27 +17749,7 @@
           <w:szCs w:val="24"/>
           <w:lang w:val="en-US"/>
         </w:rPr>
-        <w:t>.3.</w:t>
-      </w:r>
-      <w:r>
-        <w:rPr>
-          <w:rFonts w:asciiTheme="majorHAnsi" w:hAnsiTheme="majorHAnsi"/>
-          <w:b/>
-          <w:sz w:val="24"/>
-          <w:szCs w:val="24"/>
-          <w:lang w:val="en-US"/>
-        </w:rPr>
-        <w:t xml:space="preserve">7 </w:t>
-      </w:r>
-      <w:r>
-        <w:rPr>
-          <w:rFonts w:asciiTheme="majorHAnsi" w:hAnsiTheme="majorHAnsi"/>
-          <w:b/>
-          <w:sz w:val="24"/>
-          <w:szCs w:val="24"/>
-          <w:lang w:val="en-US"/>
-        </w:rPr>
-        <w:t xml:space="preserve"> Use</w:t>
+        <w:t>.3.7  Use</w:t>
       </w:r>
       <w:proofErr w:type="gramEnd"/>
       <w:r>
@@ -18014,13 +17926,7 @@
               <w:t>Nombre:</w:t>
             </w:r>
             <w:r>
-              <w:t xml:space="preserve"> </w:t>
-            </w:r>
-            <w:r>
-              <w:t>Abrir Mapa</w:t>
-            </w:r>
-            <w:r>
-              <w:t>.</w:t>
+              <w:t xml:space="preserve"> Abrir Mapa.</w:t>
             </w:r>
           </w:p>
         </w:tc>
@@ -18192,15 +18098,7 @@
                 <w:b/>
                 <w:sz w:val="20"/>
               </w:rPr>
-              <w:t>Prioridad: A</w:t>
-            </w:r>
-            <w:r>
-              <w:rPr>
-                <w:rFonts w:ascii="Verdana" w:eastAsia="Verdana" w:hAnsi="Verdana" w:cs="Verdana"/>
-                <w:b/>
-                <w:sz w:val="20"/>
-              </w:rPr>
-              <w:t xml:space="preserve">      </w:t>
+              <w:t xml:space="preserve">Prioridad: A      </w:t>
             </w:r>
             <w:r>
               <w:rPr>
@@ -18317,23 +18215,7 @@
                 <w:b/>
                 <w:sz w:val="20"/>
               </w:rPr>
-              <w:t xml:space="preserve">Complejidad: </w:t>
-            </w:r>
-            <w:r>
-              <w:rPr>
-                <w:rFonts w:ascii="Verdana" w:eastAsia="Verdana" w:hAnsi="Verdana" w:cs="Verdana"/>
-                <w:b/>
-                <w:sz w:val="20"/>
-              </w:rPr>
-              <w:t>A</w:t>
-            </w:r>
-            <w:r>
-              <w:rPr>
-                <w:rFonts w:ascii="Verdana" w:eastAsia="Verdana" w:hAnsi="Verdana" w:cs="Verdana"/>
-                <w:b/>
-                <w:sz w:val="20"/>
-              </w:rPr>
-              <w:t xml:space="preserve">     </w:t>
+              <w:t xml:space="preserve">Complejidad: A     </w:t>
             </w:r>
             <w:r>
               <w:rPr>
@@ -19224,13 +19106,7 @@
               <w:t>Nombre:</w:t>
             </w:r>
             <w:r>
-              <w:t xml:space="preserve"> Imprimir</w:t>
-            </w:r>
-            <w:r>
-              <w:t xml:space="preserve"> Mapa</w:t>
-            </w:r>
-            <w:r>
-              <w:t>.</w:t>
+              <w:t xml:space="preserve"> Imprimir Mapa.</w:t>
             </w:r>
           </w:p>
         </w:tc>
@@ -19380,21 +19256,7 @@
                 <w:rFonts w:ascii="Verdana" w:eastAsia="Verdana" w:hAnsi="Verdana" w:cs="Verdana"/>
                 <w:sz w:val="20"/>
               </w:rPr>
-              <w:t xml:space="preserve"> un </w:t>
-            </w:r>
-            <w:r>
-              <w:rPr>
-                <w:rFonts w:ascii="Verdana" w:eastAsia="Verdana" w:hAnsi="Verdana" w:cs="Verdana"/>
-                <w:sz w:val="20"/>
-              </w:rPr>
-              <w:t>mapa</w:t>
-            </w:r>
-            <w:r>
-              <w:rPr>
-                <w:rFonts w:ascii="Verdana" w:eastAsia="Verdana" w:hAnsi="Verdana" w:cs="Verdana"/>
-                <w:sz w:val="20"/>
-              </w:rPr>
-              <w:t xml:space="preserve"> generado.</w:t>
+              <w:t xml:space="preserve"> un mapa generado.</w:t>
             </w:r>
           </w:p>
         </w:tc>
@@ -19817,21 +19679,7 @@
                 <w:rFonts w:ascii="Verdana" w:eastAsia="Verdana" w:hAnsi="Verdana" w:cs="Verdana"/>
                 <w:sz w:val="20"/>
               </w:rPr>
-              <w:t xml:space="preserve">Se necesita un </w:t>
-            </w:r>
-            <w:r>
-              <w:rPr>
-                <w:rFonts w:ascii="Verdana" w:eastAsia="Verdana" w:hAnsi="Verdana" w:cs="Verdana"/>
-                <w:sz w:val="20"/>
-              </w:rPr>
-              <w:t xml:space="preserve">mapa </w:t>
-            </w:r>
-            <w:r>
-              <w:rPr>
-                <w:rFonts w:ascii="Verdana" w:eastAsia="Verdana" w:hAnsi="Verdana" w:cs="Verdana"/>
-                <w:sz w:val="20"/>
-              </w:rPr>
-              <w:t>ya generado.</w:t>
+              <w:t>Se necesita un mapa ya generado.</w:t>
             </w:r>
           </w:p>
         </w:tc>
@@ -20314,34 +20162,7 @@
           <w:sz w:val="24"/>
           <w:szCs w:val="24"/>
         </w:rPr>
-        <w:t>.3.</w:t>
-      </w:r>
-      <w:r>
-        <w:rPr>
-          <w:rFonts w:asciiTheme="majorHAnsi" w:hAnsiTheme="majorHAnsi"/>
-          <w:b/>
-          <w:sz w:val="24"/>
-          <w:szCs w:val="24"/>
-        </w:rPr>
-        <w:t>9</w:t>
-      </w:r>
-      <w:r>
-        <w:rPr>
-          <w:rFonts w:asciiTheme="majorHAnsi" w:hAnsiTheme="majorHAnsi"/>
-          <w:b/>
-          <w:sz w:val="24"/>
-          <w:szCs w:val="24"/>
-        </w:rPr>
-        <w:t xml:space="preserve">  Use Case – </w:t>
-      </w:r>
-      <w:r>
-        <w:rPr>
-          <w:rFonts w:asciiTheme="majorHAnsi" w:hAnsiTheme="majorHAnsi"/>
-          <w:b/>
-          <w:sz w:val="24"/>
-          <w:szCs w:val="24"/>
-        </w:rPr>
-        <w:t xml:space="preserve">Exporta </w:t>
+        <w:t xml:space="preserve">.3.9  Use Case – Exporta </w:t>
       </w:r>
       <w:r>
         <w:rPr>
@@ -20486,19 +20307,13 @@
               <w:t>Nombre:</w:t>
             </w:r>
             <w:r>
-              <w:t xml:space="preserve"> </w:t>
-            </w:r>
-            <w:r>
-              <w:t xml:space="preserve">Exporta </w:t>
+              <w:t xml:space="preserve"> Exporta </w:t>
             </w:r>
             <w:r>
               <w:t>Información</w:t>
             </w:r>
             <w:r>
-              <w:t xml:space="preserve"> de Mapas</w:t>
-            </w:r>
-            <w:r>
-              <w:t>.</w:t>
+              <w:t xml:space="preserve"> de Mapas.</w:t>
             </w:r>
           </w:p>
         </w:tc>
@@ -21298,10 +21113,7 @@
               <w:ind w:left="62"/>
             </w:pPr>
             <w:r>
-              <w:t>En el listado de mapas generados el usuario selecciona</w:t>
-            </w:r>
-            <w:r>
-              <w:t xml:space="preserve"> el mapa a exportar</w:t>
+              <w:t>En el listado de mapas generados el usuario selecciona el mapa a exportar</w:t>
             </w:r>
             <w:r>
               <w:t>.</w:t>
@@ -21561,8 +21373,1145 @@
           <w:szCs w:val="24"/>
         </w:rPr>
       </w:pPr>
+    </w:p>
+    <w:p>
+      <w:pPr>
+        <w:tabs>
+          <w:tab w:val="left" w:pos="4440"/>
+        </w:tabs>
+        <w:jc w:val="both"/>
+        <w:rPr>
+          <w:rFonts w:asciiTheme="majorHAnsi" w:hAnsiTheme="majorHAnsi"/>
+          <w:b/>
+          <w:sz w:val="24"/>
+          <w:szCs w:val="24"/>
+        </w:rPr>
+      </w:pPr>
+    </w:p>
+    <w:p>
+      <w:pPr>
+        <w:tabs>
+          <w:tab w:val="left" w:pos="4440"/>
+        </w:tabs>
+        <w:jc w:val="both"/>
+        <w:rPr>
+          <w:rFonts w:asciiTheme="majorHAnsi" w:hAnsiTheme="majorHAnsi"/>
+          <w:b/>
+          <w:sz w:val="24"/>
+          <w:szCs w:val="24"/>
+        </w:rPr>
+      </w:pPr>
+    </w:p>
+    <w:p>
+      <w:pPr>
+        <w:tabs>
+          <w:tab w:val="left" w:pos="4440"/>
+        </w:tabs>
+        <w:jc w:val="both"/>
+        <w:rPr>
+          <w:rFonts w:asciiTheme="majorHAnsi" w:hAnsiTheme="majorHAnsi"/>
+          <w:b/>
+          <w:sz w:val="24"/>
+          <w:szCs w:val="24"/>
+        </w:rPr>
+      </w:pPr>
+    </w:p>
+    <w:p>
+      <w:pPr>
+        <w:tabs>
+          <w:tab w:val="left" w:pos="4440"/>
+        </w:tabs>
+        <w:jc w:val="both"/>
+        <w:rPr>
+          <w:rFonts w:asciiTheme="majorHAnsi" w:hAnsiTheme="majorHAnsi"/>
+          <w:b/>
+          <w:sz w:val="24"/>
+          <w:szCs w:val="24"/>
+        </w:rPr>
+      </w:pPr>
+    </w:p>
+    <w:p>
+      <w:pPr>
+        <w:tabs>
+          <w:tab w:val="left" w:pos="4440"/>
+        </w:tabs>
+        <w:jc w:val="both"/>
+        <w:rPr>
+          <w:rFonts w:asciiTheme="majorHAnsi" w:hAnsiTheme="majorHAnsi"/>
+          <w:b/>
+          <w:sz w:val="24"/>
+          <w:szCs w:val="24"/>
+        </w:rPr>
+      </w:pPr>
+    </w:p>
+    <w:p>
+      <w:pPr>
+        <w:tabs>
+          <w:tab w:val="left" w:pos="4440"/>
+        </w:tabs>
+        <w:jc w:val="both"/>
+        <w:rPr>
+          <w:rFonts w:asciiTheme="majorHAnsi" w:hAnsiTheme="majorHAnsi"/>
+          <w:b/>
+          <w:sz w:val="24"/>
+          <w:szCs w:val="24"/>
+        </w:rPr>
+      </w:pPr>
+    </w:p>
+    <w:p>
+      <w:pPr>
+        <w:tabs>
+          <w:tab w:val="left" w:pos="4440"/>
+        </w:tabs>
+        <w:jc w:val="both"/>
+        <w:rPr>
+          <w:rFonts w:asciiTheme="majorHAnsi" w:hAnsiTheme="majorHAnsi"/>
+          <w:b/>
+          <w:sz w:val="24"/>
+          <w:szCs w:val="24"/>
+        </w:rPr>
+      </w:pPr>
+    </w:p>
+    <w:p>
+      <w:pPr>
+        <w:tabs>
+          <w:tab w:val="left" w:pos="4440"/>
+        </w:tabs>
+        <w:jc w:val="both"/>
+        <w:rPr>
+          <w:rFonts w:asciiTheme="majorHAnsi" w:hAnsiTheme="majorHAnsi"/>
+          <w:b/>
+          <w:sz w:val="24"/>
+          <w:szCs w:val="24"/>
+        </w:rPr>
+      </w:pPr>
+    </w:p>
+    <w:p>
+      <w:pPr>
+        <w:tabs>
+          <w:tab w:val="left" w:pos="4440"/>
+        </w:tabs>
+        <w:jc w:val="both"/>
+        <w:rPr>
+          <w:rFonts w:asciiTheme="majorHAnsi" w:hAnsiTheme="majorHAnsi"/>
+          <w:b/>
+          <w:sz w:val="24"/>
+          <w:szCs w:val="24"/>
+        </w:rPr>
+      </w:pPr>
+    </w:p>
+    <w:p>
+      <w:pPr>
+        <w:tabs>
+          <w:tab w:val="left" w:pos="4440"/>
+        </w:tabs>
+        <w:jc w:val="both"/>
+        <w:rPr>
+          <w:rFonts w:asciiTheme="majorHAnsi" w:hAnsiTheme="majorHAnsi"/>
+          <w:b/>
+          <w:sz w:val="24"/>
+          <w:szCs w:val="24"/>
+        </w:rPr>
+      </w:pPr>
+    </w:p>
+    <w:p>
+      <w:pPr>
+        <w:tabs>
+          <w:tab w:val="left" w:pos="4440"/>
+        </w:tabs>
+        <w:jc w:val="both"/>
+        <w:rPr>
+          <w:rFonts w:asciiTheme="majorHAnsi" w:hAnsiTheme="majorHAnsi"/>
+          <w:b/>
+          <w:sz w:val="24"/>
+          <w:szCs w:val="24"/>
+        </w:rPr>
+      </w:pPr>
+    </w:p>
+    <w:p>
+      <w:pPr>
+        <w:tabs>
+          <w:tab w:val="left" w:pos="4440"/>
+        </w:tabs>
+        <w:jc w:val="both"/>
+        <w:rPr>
+          <w:rFonts w:asciiTheme="majorHAnsi" w:hAnsiTheme="majorHAnsi"/>
+          <w:b/>
+          <w:sz w:val="24"/>
+          <w:szCs w:val="24"/>
+        </w:rPr>
+      </w:pPr>
+    </w:p>
+    <w:p>
+      <w:pPr>
+        <w:tabs>
+          <w:tab w:val="left" w:pos="4440"/>
+        </w:tabs>
+        <w:jc w:val="both"/>
+        <w:rPr>
+          <w:rFonts w:asciiTheme="majorHAnsi" w:hAnsiTheme="majorHAnsi"/>
+          <w:b/>
+          <w:sz w:val="24"/>
+          <w:szCs w:val="24"/>
+        </w:rPr>
+      </w:pPr>
+    </w:p>
+    <w:p>
+      <w:pPr>
+        <w:tabs>
+          <w:tab w:val="left" w:pos="4440"/>
+        </w:tabs>
+        <w:jc w:val="both"/>
+        <w:rPr>
+          <w:rFonts w:asciiTheme="majorHAnsi" w:hAnsiTheme="majorHAnsi"/>
+          <w:b/>
+          <w:sz w:val="24"/>
+          <w:szCs w:val="24"/>
+        </w:rPr>
+      </w:pPr>
+    </w:p>
+    <w:p>
+      <w:pPr>
+        <w:tabs>
+          <w:tab w:val="left" w:pos="4440"/>
+        </w:tabs>
+        <w:jc w:val="both"/>
+        <w:rPr>
+          <w:rFonts w:asciiTheme="majorHAnsi" w:hAnsiTheme="majorHAnsi"/>
+          <w:b/>
+          <w:sz w:val="24"/>
+          <w:szCs w:val="24"/>
+        </w:rPr>
+      </w:pPr>
+    </w:p>
+    <w:p>
+      <w:pPr>
+        <w:tabs>
+          <w:tab w:val="left" w:pos="4440"/>
+        </w:tabs>
+        <w:jc w:val="both"/>
+        <w:rPr>
+          <w:rFonts w:asciiTheme="majorHAnsi" w:hAnsiTheme="majorHAnsi"/>
+          <w:b/>
+          <w:sz w:val="24"/>
+          <w:szCs w:val="24"/>
+        </w:rPr>
+      </w:pPr>
+    </w:p>
+    <w:p>
+      <w:pPr>
+        <w:pStyle w:val="Titulotesis1"/>
+        <w:spacing w:after="240"/>
+      </w:pPr>
+      <w:r>
+        <w:t>E. Captura de Requerimientos</w:t>
+      </w:r>
+    </w:p>
+    <w:p>
+      <w:pPr>
+        <w:pStyle w:val="Titulo2tesis"/>
+        <w:rPr>
+          <w:sz w:val="24"/>
+          <w:szCs w:val="24"/>
+        </w:rPr>
+      </w:pPr>
+      <w:r>
+        <w:rPr>
+          <w:sz w:val="24"/>
+          <w:szCs w:val="24"/>
+        </w:rPr>
+        <w:t>E.1 Introducción</w:t>
+      </w:r>
+    </w:p>
+    <w:p>
+      <w:pPr>
+        <w:pStyle w:val="titulo3tesis"/>
+        <w:rPr>
+          <w:color w:val="auto"/>
+          <w:szCs w:val="24"/>
+        </w:rPr>
+      </w:pPr>
+      <w:r>
+        <w:rPr>
+          <w:color w:val="auto"/>
+          <w:szCs w:val="24"/>
+        </w:rPr>
+        <w:t>E</w:t>
+      </w:r>
+      <w:r>
+        <w:rPr>
+          <w:color w:val="auto"/>
+          <w:szCs w:val="24"/>
+        </w:rPr>
+        <w:t>.1.1Propósito</w:t>
+      </w:r>
+    </w:p>
+    <w:p>
+      <w:pPr>
+        <w:pStyle w:val="Normaltesis"/>
+        <w:rPr>
+          <w:rFonts w:asciiTheme="majorHAnsi" w:hAnsiTheme="majorHAnsi"/>
+          <w:color w:val="auto"/>
+          <w:szCs w:val="24"/>
+        </w:rPr>
+      </w:pPr>
+      <w:r>
+        <w:rPr>
+          <w:rFonts w:asciiTheme="majorHAnsi" w:hAnsiTheme="majorHAnsi"/>
+          <w:color w:val="auto"/>
+          <w:szCs w:val="24"/>
+        </w:rPr>
+        <w:t>Sistematizar los resultados generados durante el flujo de trabajo de captura de requerimientos.</w:t>
+      </w:r>
+    </w:p>
+    <w:p>
+      <w:pPr>
+        <w:pStyle w:val="titulo3tesis"/>
+        <w:rPr>
+          <w:color w:val="auto"/>
+          <w:szCs w:val="24"/>
+        </w:rPr>
+      </w:pPr>
+      <w:r>
+        <w:rPr>
+          <w:color w:val="auto"/>
+          <w:szCs w:val="24"/>
+        </w:rPr>
+        <w:t>E</w:t>
+      </w:r>
+      <w:r>
+        <w:rPr>
+          <w:color w:val="auto"/>
+          <w:szCs w:val="24"/>
+        </w:rPr>
+        <w:t xml:space="preserve">.1.2 Alcances </w:t>
+      </w:r>
+    </w:p>
+    <w:p>
+      <w:pPr>
+        <w:pStyle w:val="Normaltesis"/>
+        <w:rPr>
+          <w:rFonts w:asciiTheme="majorHAnsi" w:hAnsiTheme="majorHAnsi"/>
+          <w:color w:val="auto"/>
+          <w:szCs w:val="24"/>
+        </w:rPr>
+      </w:pPr>
+      <w:r>
+        <w:rPr>
+          <w:rFonts w:asciiTheme="majorHAnsi" w:hAnsiTheme="majorHAnsi"/>
+          <w:color w:val="auto"/>
+          <w:szCs w:val="24"/>
+        </w:rPr>
+        <w:t xml:space="preserve">Recoger todos los artefactos generados durante la fase de trabajo de requerimientos del </w:t>
+      </w:r>
+      <w:r>
+        <w:rPr>
+          <w:rFonts w:asciiTheme="majorHAnsi" w:hAnsiTheme="majorHAnsi"/>
+          <w:color w:val="auto"/>
+          <w:szCs w:val="24"/>
+        </w:rPr>
+        <w:t>sistema</w:t>
+      </w:r>
+      <w:r>
+        <w:rPr>
+          <w:rFonts w:asciiTheme="majorHAnsi" w:hAnsiTheme="majorHAnsi"/>
+          <w:color w:val="auto"/>
+          <w:szCs w:val="24"/>
+        </w:rPr>
+        <w:t xml:space="preserve"> a implem</w:t>
+      </w:r>
+      <w:r>
+        <w:rPr>
+          <w:rFonts w:asciiTheme="majorHAnsi" w:hAnsiTheme="majorHAnsi"/>
+          <w:color w:val="auto"/>
+          <w:szCs w:val="24"/>
+        </w:rPr>
+        <w:t xml:space="preserve">entarse en la empresa </w:t>
+      </w:r>
+      <w:proofErr w:type="spellStart"/>
+      <w:r>
+        <w:rPr>
+          <w:rFonts w:asciiTheme="majorHAnsi" w:hAnsiTheme="majorHAnsi"/>
+          <w:color w:val="auto"/>
+          <w:szCs w:val="24"/>
+        </w:rPr>
+        <w:t>Easy</w:t>
+      </w:r>
+      <w:proofErr w:type="spellEnd"/>
+      <w:r>
+        <w:rPr>
+          <w:rFonts w:asciiTheme="majorHAnsi" w:hAnsiTheme="majorHAnsi"/>
+          <w:color w:val="auto"/>
+          <w:szCs w:val="24"/>
+        </w:rPr>
+        <w:t xml:space="preserve"> </w:t>
+      </w:r>
+      <w:proofErr w:type="spellStart"/>
+      <w:r>
+        <w:rPr>
+          <w:rFonts w:asciiTheme="majorHAnsi" w:hAnsiTheme="majorHAnsi"/>
+          <w:color w:val="auto"/>
+          <w:szCs w:val="24"/>
+        </w:rPr>
+        <w:t>Location</w:t>
+      </w:r>
+      <w:proofErr w:type="spellEnd"/>
+      <w:r>
+        <w:rPr>
+          <w:rFonts w:asciiTheme="majorHAnsi" w:hAnsiTheme="majorHAnsi"/>
+          <w:color w:val="auto"/>
+          <w:szCs w:val="24"/>
+        </w:rPr>
+        <w:t>.</w:t>
+      </w:r>
+      <w:r>
+        <w:rPr>
+          <w:rFonts w:asciiTheme="majorHAnsi" w:hAnsiTheme="majorHAnsi"/>
+          <w:color w:val="auto"/>
+          <w:szCs w:val="24"/>
+        </w:rPr>
+        <w:t xml:space="preserve"> </w:t>
+      </w:r>
+    </w:p>
+    <w:p>
+      <w:pPr>
+        <w:pStyle w:val="Normaltesis"/>
+        <w:rPr>
+          <w:rFonts w:asciiTheme="majorHAnsi" w:hAnsiTheme="majorHAnsi"/>
+          <w:color w:val="auto"/>
+          <w:szCs w:val="24"/>
+        </w:rPr>
+      </w:pPr>
+    </w:p>
+    <w:p>
+      <w:pPr>
+        <w:pStyle w:val="Titulo2tesis"/>
+      </w:pPr>
+      <w:r>
+        <w:t xml:space="preserve">E.2 </w:t>
+      </w:r>
+      <w:r>
+        <w:t>Listado de Casos de Uso</w:t>
+      </w:r>
+      <w:r>
+        <w:t xml:space="preserve"> del Sistema</w:t>
+      </w:r>
+      <w:r>
+        <w:t>:</w:t>
+      </w:r>
+    </w:p>
+    <w:p>
+      <w:pPr>
+        <w:pStyle w:val="Normaltesis"/>
+        <w:rPr>
+          <w:rFonts w:asciiTheme="majorHAnsi" w:hAnsiTheme="majorHAnsi"/>
+          <w:color w:val="auto"/>
+          <w:szCs w:val="24"/>
+        </w:rPr>
+      </w:pPr>
+      <w:r>
+        <w:rPr>
+          <w:rFonts w:asciiTheme="majorHAnsi" w:hAnsiTheme="majorHAnsi"/>
+          <w:color w:val="auto"/>
+          <w:szCs w:val="24"/>
+        </w:rPr>
+        <w:t>Cuando hablamos del sistema a diferencia del negocio vamos a listar todos los casos de uso que el sistema cuenta, y procederemos a documenta con granularidad gruesa cada uno de ellos. Es importante diferenciar entre el negocio y el sistema para documentar debidamente el procedimiento de caso de uso, si no nos veríamos documentando siempre la misma información y cometeríamos el pecado de la redundancia.</w:t>
+      </w:r>
+    </w:p>
+    <w:p>
+      <w:pPr>
+        <w:pStyle w:val="NormalWeb"/>
+        <w:shd w:val="clear" w:color="auto" w:fill="FFFFFF"/>
+        <w:spacing w:before="120" w:beforeAutospacing="0" w:after="120" w:afterAutospacing="0" w:line="336" w:lineRule="atLeast"/>
+        <w:jc w:val="both"/>
+        <w:rPr>
+          <w:rFonts w:asciiTheme="majorHAnsi" w:hAnsiTheme="majorHAnsi" w:cs="Arial"/>
+        </w:rPr>
+      </w:pPr>
+      <w:r>
+        <w:rPr>
+          <w:rFonts w:asciiTheme="majorHAnsi" w:hAnsiTheme="majorHAnsi" w:cs="Arial"/>
+        </w:rPr>
+        <w:t>Los casos de uso evitan típicamente el lenguaje técnico, prefiriendo la lengua del usuario final o del experto del campo del saber al que se va a aplicar. Los casos del uso son a menudo elaborados en colaboración por los analistas de requerimientos y los clientes.</w:t>
+      </w:r>
+    </w:p>
+    <w:p>
+      <w:pPr>
+        <w:pStyle w:val="NormalWeb"/>
+        <w:shd w:val="clear" w:color="auto" w:fill="FFFFFF"/>
+        <w:spacing w:before="120" w:beforeAutospacing="0" w:after="120" w:afterAutospacing="0" w:line="336" w:lineRule="atLeast"/>
+        <w:jc w:val="both"/>
+        <w:rPr>
+          <w:rFonts w:asciiTheme="majorHAnsi" w:hAnsiTheme="majorHAnsi" w:cs="Arial"/>
+        </w:rPr>
+      </w:pPr>
+      <w:r>
+        <w:rPr>
+          <w:rFonts w:asciiTheme="majorHAnsi" w:hAnsiTheme="majorHAnsi" w:cs="Arial"/>
+        </w:rPr>
+        <w:t>Cada caso de uso se centra en describir cómo alcanzar una única meta o tarea. Desde una perspectiva tradicional de la ingeniería de software, un caso de uso describe una característica del sistema. Para la mayoría de proyectos de software, esto significa que quizás a veces es necesario especificar decenas o centenares de casos de uso para definir completamente el nuevo sistema. El grado de la formalidad de un proyecto particular del software y de la etapa del proyecto influenciará el nivel del detalle requerido en cada caso de uso.</w:t>
+      </w:r>
+    </w:p>
+    <w:p>
+      <w:pPr>
+        <w:pStyle w:val="NormalWeb"/>
+        <w:shd w:val="clear" w:color="auto" w:fill="FFFFFF"/>
+        <w:spacing w:before="120" w:beforeAutospacing="0" w:after="120" w:afterAutospacing="0" w:line="336" w:lineRule="atLeast"/>
+        <w:jc w:val="both"/>
+        <w:rPr>
+          <w:rFonts w:asciiTheme="majorHAnsi" w:hAnsiTheme="majorHAnsi" w:cs="Arial"/>
+        </w:rPr>
+      </w:pPr>
+      <w:r>
+        <w:rPr>
+          <w:rFonts w:asciiTheme="majorHAnsi" w:hAnsiTheme="majorHAnsi" w:cs="Arial"/>
+        </w:rPr>
+        <w:t>Los casos de uso pretenden ser herramientas simples para describir el comportamiento del software o de los sistemas. Un caso de uso contiene una descripción textual de todas las maneras que los actores previstos podrían trabajar con el software o el sistema. Los casos de uso no describen ninguna funcionalidad interna (oculta al exterior) del sistema, ni explican cómo se implementará. Simplemente muestran los pasos que el actor sigue para realizar una operación.</w:t>
+      </w:r>
+    </w:p>
+    <w:p>
+      <w:pPr>
+        <w:pStyle w:val="Normaltesis"/>
+        <w:rPr>
+          <w:rFonts w:asciiTheme="majorHAnsi" w:hAnsiTheme="majorHAnsi"/>
+          <w:color w:val="auto"/>
+          <w:szCs w:val="24"/>
+        </w:rPr>
+      </w:pPr>
+    </w:p>
+    <w:p>
+      <w:pPr>
+        <w:pStyle w:val="Normaltesis"/>
+        <w:rPr>
+          <w:rFonts w:asciiTheme="majorHAnsi" w:hAnsiTheme="majorHAnsi"/>
+          <w:color w:val="auto"/>
+          <w:szCs w:val="24"/>
+        </w:rPr>
+      </w:pPr>
+    </w:p>
+    <w:p>
+      <w:pPr>
+        <w:pStyle w:val="Normaltesis"/>
+        <w:rPr>
+          <w:rFonts w:asciiTheme="majorHAnsi" w:hAnsiTheme="majorHAnsi"/>
+          <w:color w:val="auto"/>
+          <w:szCs w:val="24"/>
+        </w:rPr>
+      </w:pPr>
+      <w:r>
+        <w:rPr>
+          <w:rFonts w:asciiTheme="majorHAnsi" w:hAnsiTheme="majorHAnsi"/>
+          <w:color w:val="auto"/>
+          <w:szCs w:val="24"/>
+        </w:rPr>
+        <w:t>E.2.1 Listado de Casos de Uso imprescindibles en el Sistema.</w:t>
+      </w:r>
+    </w:p>
+    <w:p>
+      <w:pPr>
+        <w:pStyle w:val="Normaltesis"/>
+        <w:rPr>
+          <w:rFonts w:asciiTheme="majorHAnsi" w:hAnsiTheme="majorHAnsi"/>
+          <w:color w:val="auto"/>
+          <w:szCs w:val="24"/>
+        </w:rPr>
+      </w:pPr>
+      <w:r>
+        <w:rPr>
+          <w:rFonts w:asciiTheme="majorHAnsi" w:hAnsiTheme="majorHAnsi"/>
+          <w:color w:val="auto"/>
+          <w:szCs w:val="24"/>
+        </w:rPr>
+        <w:t>1- Casos de Uso del Usuario.</w:t>
+      </w:r>
+    </w:p>
+    <w:p>
+      <w:pPr>
+        <w:pStyle w:val="Normaltesis"/>
+        <w:numPr>
+          <w:ilvl w:val="0"/>
+          <w:numId w:val="15"/>
+        </w:numPr>
+        <w:rPr>
+          <w:rFonts w:asciiTheme="majorHAnsi" w:hAnsiTheme="majorHAnsi"/>
+          <w:color w:val="auto"/>
+          <w:szCs w:val="24"/>
+        </w:rPr>
+      </w:pPr>
+      <w:r>
+        <w:rPr>
+          <w:rFonts w:asciiTheme="majorHAnsi" w:hAnsiTheme="majorHAnsi"/>
+          <w:color w:val="auto"/>
+          <w:szCs w:val="24"/>
+        </w:rPr>
+        <w:t>Alta Usuario ( Se crea un nuevo Usuario)</w:t>
+      </w:r>
+    </w:p>
+    <w:p>
+      <w:pPr>
+        <w:pStyle w:val="Normaltesis"/>
+        <w:numPr>
+          <w:ilvl w:val="0"/>
+          <w:numId w:val="15"/>
+        </w:numPr>
+        <w:rPr>
+          <w:rFonts w:asciiTheme="majorHAnsi" w:hAnsiTheme="majorHAnsi"/>
+          <w:color w:val="auto"/>
+          <w:szCs w:val="24"/>
+        </w:rPr>
+      </w:pPr>
+      <w:r>
+        <w:rPr>
+          <w:rFonts w:asciiTheme="majorHAnsi" w:hAnsiTheme="majorHAnsi"/>
+          <w:color w:val="auto"/>
+          <w:szCs w:val="24"/>
+        </w:rPr>
+        <w:t>Baja Usuario (Se elimina un usuario existente)</w:t>
+      </w:r>
+    </w:p>
+    <w:p>
+      <w:pPr>
+        <w:pStyle w:val="Normaltesis"/>
+        <w:numPr>
+          <w:ilvl w:val="0"/>
+          <w:numId w:val="15"/>
+        </w:numPr>
+        <w:rPr>
+          <w:rFonts w:asciiTheme="majorHAnsi" w:hAnsiTheme="majorHAnsi"/>
+          <w:color w:val="auto"/>
+          <w:szCs w:val="24"/>
+        </w:rPr>
+      </w:pPr>
+      <w:r>
+        <w:rPr>
+          <w:rFonts w:asciiTheme="majorHAnsi" w:hAnsiTheme="majorHAnsi"/>
+          <w:color w:val="auto"/>
+          <w:szCs w:val="24"/>
+        </w:rPr>
+        <w:t>Modifica Usuario (Se modifican los datos del usuario existente)</w:t>
+      </w:r>
+    </w:p>
+    <w:p>
+      <w:pPr>
+        <w:pStyle w:val="Normaltesis"/>
+        <w:rPr>
+          <w:rFonts w:asciiTheme="majorHAnsi" w:hAnsiTheme="majorHAnsi"/>
+          <w:color w:val="auto"/>
+          <w:szCs w:val="24"/>
+        </w:rPr>
+      </w:pPr>
+      <w:r>
+        <w:rPr>
+          <w:rFonts w:asciiTheme="majorHAnsi" w:hAnsiTheme="majorHAnsi"/>
+          <w:color w:val="auto"/>
+          <w:szCs w:val="24"/>
+        </w:rPr>
+        <w:t>2- Casos de Uso de Privilegios</w:t>
+      </w:r>
+    </w:p>
+    <w:p>
+      <w:pPr>
+        <w:pStyle w:val="Normaltesis"/>
+        <w:numPr>
+          <w:ilvl w:val="0"/>
+          <w:numId w:val="16"/>
+        </w:numPr>
+        <w:rPr>
+          <w:rFonts w:asciiTheme="majorHAnsi" w:hAnsiTheme="majorHAnsi"/>
+          <w:color w:val="auto"/>
+          <w:szCs w:val="24"/>
+        </w:rPr>
+      </w:pPr>
+      <w:r>
+        <w:rPr>
+          <w:rFonts w:asciiTheme="majorHAnsi" w:hAnsiTheme="majorHAnsi"/>
+          <w:color w:val="auto"/>
+          <w:szCs w:val="24"/>
+        </w:rPr>
+        <w:t>Alta Privilegio (Se crea un nuevo privilegio)</w:t>
+      </w:r>
+    </w:p>
+    <w:p>
+      <w:pPr>
+        <w:pStyle w:val="Normaltesis"/>
+        <w:numPr>
+          <w:ilvl w:val="0"/>
+          <w:numId w:val="16"/>
+        </w:numPr>
+        <w:rPr>
+          <w:rFonts w:asciiTheme="majorHAnsi" w:hAnsiTheme="majorHAnsi"/>
+          <w:color w:val="auto"/>
+          <w:szCs w:val="24"/>
+        </w:rPr>
+      </w:pPr>
+      <w:r>
+        <w:rPr>
+          <w:rFonts w:asciiTheme="majorHAnsi" w:hAnsiTheme="majorHAnsi"/>
+          <w:color w:val="auto"/>
+          <w:szCs w:val="24"/>
+        </w:rPr>
+        <w:t>Baja Privilegio (Se da de baja un privilegio existente)</w:t>
+      </w:r>
+    </w:p>
+    <w:p>
+      <w:pPr>
+        <w:pStyle w:val="Normaltesis"/>
+        <w:numPr>
+          <w:ilvl w:val="0"/>
+          <w:numId w:val="16"/>
+        </w:numPr>
+        <w:rPr>
+          <w:rFonts w:asciiTheme="majorHAnsi" w:hAnsiTheme="majorHAnsi"/>
+          <w:color w:val="auto"/>
+          <w:szCs w:val="24"/>
+        </w:rPr>
+      </w:pPr>
+      <w:r>
+        <w:rPr>
+          <w:rFonts w:asciiTheme="majorHAnsi" w:hAnsiTheme="majorHAnsi"/>
+          <w:color w:val="auto"/>
+          <w:szCs w:val="24"/>
+        </w:rPr>
+        <w:t>Asigna Privi</w:t>
+      </w:r>
+      <w:r>
+        <w:rPr>
+          <w:rFonts w:asciiTheme="majorHAnsi" w:hAnsiTheme="majorHAnsi"/>
+          <w:color w:val="auto"/>
+          <w:szCs w:val="24"/>
+        </w:rPr>
+        <w:t>l</w:t>
+      </w:r>
+      <w:r>
+        <w:rPr>
+          <w:rFonts w:asciiTheme="majorHAnsi" w:hAnsiTheme="majorHAnsi"/>
+          <w:color w:val="auto"/>
+          <w:szCs w:val="24"/>
+        </w:rPr>
+        <w:t>e</w:t>
+      </w:r>
+      <w:r>
+        <w:rPr>
+          <w:rFonts w:asciiTheme="majorHAnsi" w:hAnsiTheme="majorHAnsi"/>
+          <w:color w:val="auto"/>
+          <w:szCs w:val="24"/>
+        </w:rPr>
+        <w:t>gios (Se relacionan los privilegios con los usuarios)</w:t>
+      </w:r>
+    </w:p>
+    <w:p>
+      <w:pPr>
+        <w:pStyle w:val="Normaltesis"/>
+        <w:rPr>
+          <w:rFonts w:asciiTheme="majorHAnsi" w:hAnsiTheme="majorHAnsi"/>
+          <w:color w:val="auto"/>
+          <w:szCs w:val="24"/>
+        </w:rPr>
+      </w:pPr>
+      <w:r>
+        <w:rPr>
+          <w:rFonts w:asciiTheme="majorHAnsi" w:hAnsiTheme="majorHAnsi"/>
+          <w:color w:val="auto"/>
+          <w:szCs w:val="24"/>
+        </w:rPr>
+        <w:t>3- Casos de Uso de Mapas</w:t>
+      </w:r>
+    </w:p>
+    <w:p>
+      <w:pPr>
+        <w:pStyle w:val="Normaltesis"/>
+        <w:numPr>
+          <w:ilvl w:val="0"/>
+          <w:numId w:val="17"/>
+        </w:numPr>
+        <w:rPr>
+          <w:rFonts w:asciiTheme="majorHAnsi" w:hAnsiTheme="majorHAnsi"/>
+          <w:color w:val="auto"/>
+          <w:szCs w:val="24"/>
+        </w:rPr>
+      </w:pPr>
+      <w:r>
+        <w:rPr>
+          <w:rFonts w:asciiTheme="majorHAnsi" w:hAnsiTheme="majorHAnsi"/>
+          <w:color w:val="auto"/>
+          <w:szCs w:val="24"/>
+        </w:rPr>
+        <w:t>Generar Mapa(Se cargan los datos de direcciones para generar un único mapa)</w:t>
+      </w:r>
+    </w:p>
+    <w:p>
+      <w:pPr>
+        <w:pStyle w:val="Normaltesis"/>
+        <w:numPr>
+          <w:ilvl w:val="0"/>
+          <w:numId w:val="17"/>
+        </w:numPr>
+        <w:rPr>
+          <w:rFonts w:asciiTheme="majorHAnsi" w:hAnsiTheme="majorHAnsi"/>
+          <w:color w:val="auto"/>
+          <w:szCs w:val="24"/>
+        </w:rPr>
+      </w:pPr>
+      <w:r>
+        <w:rPr>
+          <w:rFonts w:asciiTheme="majorHAnsi" w:hAnsiTheme="majorHAnsi"/>
+          <w:color w:val="auto"/>
+          <w:szCs w:val="24"/>
+        </w:rPr>
+        <w:t>Abrir Mapa (Se accede a un mapa ya generado)</w:t>
+      </w:r>
+    </w:p>
+    <w:p>
+      <w:pPr>
+        <w:pStyle w:val="Normaltesis"/>
+        <w:numPr>
+          <w:ilvl w:val="0"/>
+          <w:numId w:val="17"/>
+        </w:numPr>
+        <w:rPr>
+          <w:rFonts w:asciiTheme="majorHAnsi" w:hAnsiTheme="majorHAnsi"/>
+          <w:color w:val="auto"/>
+          <w:szCs w:val="24"/>
+        </w:rPr>
+      </w:pPr>
+      <w:r>
+        <w:rPr>
+          <w:rFonts w:asciiTheme="majorHAnsi" w:hAnsiTheme="majorHAnsi"/>
+          <w:color w:val="auto"/>
+          <w:szCs w:val="24"/>
+        </w:rPr>
+        <w:t>Exportar Mapa (Se exporta toda la información  del mapa en un archivo .</w:t>
+      </w:r>
+      <w:proofErr w:type="spellStart"/>
+      <w:r>
+        <w:rPr>
+          <w:rFonts w:asciiTheme="majorHAnsi" w:hAnsiTheme="majorHAnsi"/>
+          <w:color w:val="auto"/>
+          <w:szCs w:val="24"/>
+        </w:rPr>
+        <w:t>cvs</w:t>
+      </w:r>
+      <w:proofErr w:type="spellEnd"/>
+      <w:r>
+        <w:rPr>
+          <w:rFonts w:asciiTheme="majorHAnsi" w:hAnsiTheme="majorHAnsi"/>
+          <w:color w:val="auto"/>
+          <w:szCs w:val="24"/>
+        </w:rPr>
+        <w:t>)</w:t>
+      </w:r>
+    </w:p>
+    <w:p>
+      <w:pPr>
+        <w:pStyle w:val="Normaltesis"/>
+        <w:numPr>
+          <w:ilvl w:val="0"/>
+          <w:numId w:val="17"/>
+        </w:numPr>
+        <w:rPr>
+          <w:rFonts w:asciiTheme="majorHAnsi" w:hAnsiTheme="majorHAnsi"/>
+          <w:color w:val="auto"/>
+          <w:szCs w:val="24"/>
+        </w:rPr>
+      </w:pPr>
+      <w:r>
+        <w:rPr>
+          <w:rFonts w:asciiTheme="majorHAnsi" w:hAnsiTheme="majorHAnsi"/>
+          <w:color w:val="auto"/>
+          <w:szCs w:val="24"/>
+        </w:rPr>
+        <w:t>Imprimir Mapa (Se</w:t>
+      </w:r>
+      <w:r>
+        <w:rPr>
+          <w:rFonts w:asciiTheme="majorHAnsi" w:hAnsiTheme="majorHAnsi"/>
+          <w:color w:val="auto"/>
+          <w:szCs w:val="24"/>
+        </w:rPr>
+        <w:t xml:space="preserve"> e</w:t>
+      </w:r>
+      <w:r>
+        <w:rPr>
+          <w:rFonts w:asciiTheme="majorHAnsi" w:hAnsiTheme="majorHAnsi"/>
+          <w:color w:val="auto"/>
+          <w:szCs w:val="24"/>
+        </w:rPr>
+        <w:t>xporta el mapa gráficamente a un archivo .</w:t>
+      </w:r>
+      <w:proofErr w:type="spellStart"/>
+      <w:r>
+        <w:rPr>
+          <w:rFonts w:asciiTheme="majorHAnsi" w:hAnsiTheme="majorHAnsi"/>
+          <w:color w:val="auto"/>
+          <w:szCs w:val="24"/>
+        </w:rPr>
+        <w:t>pdf</w:t>
+      </w:r>
+      <w:proofErr w:type="spellEnd"/>
+      <w:r>
+        <w:rPr>
+          <w:rFonts w:asciiTheme="majorHAnsi" w:hAnsiTheme="majorHAnsi"/>
+          <w:color w:val="auto"/>
+          <w:szCs w:val="24"/>
+        </w:rPr>
+        <w:t>)</w:t>
+      </w:r>
+    </w:p>
+    <w:p>
+      <w:pPr>
+        <w:pStyle w:val="Normaltesis"/>
+        <w:rPr>
+          <w:rFonts w:asciiTheme="majorHAnsi" w:hAnsiTheme="majorHAnsi"/>
+          <w:color w:val="auto"/>
+          <w:szCs w:val="24"/>
+        </w:rPr>
+      </w:pPr>
+      <w:r>
+        <w:rPr>
+          <w:rFonts w:asciiTheme="majorHAnsi" w:hAnsiTheme="majorHAnsi"/>
+          <w:color w:val="auto"/>
+          <w:szCs w:val="24"/>
+        </w:rPr>
+        <w:t xml:space="preserve">4- Casos de Uso de </w:t>
+      </w:r>
+      <w:r>
+        <w:rPr>
+          <w:rFonts w:asciiTheme="majorHAnsi" w:hAnsiTheme="majorHAnsi"/>
+          <w:color w:val="auto"/>
+          <w:szCs w:val="24"/>
+        </w:rPr>
+        <w:t>Gráficos</w:t>
+      </w:r>
+      <w:r>
+        <w:rPr>
+          <w:rFonts w:asciiTheme="majorHAnsi" w:hAnsiTheme="majorHAnsi"/>
+          <w:color w:val="auto"/>
+          <w:szCs w:val="24"/>
+        </w:rPr>
+        <w:t>.</w:t>
+      </w:r>
+    </w:p>
+    <w:p>
+      <w:pPr>
+        <w:pStyle w:val="Normaltesis"/>
+        <w:numPr>
+          <w:ilvl w:val="0"/>
+          <w:numId w:val="18"/>
+        </w:numPr>
+        <w:rPr>
+          <w:rFonts w:asciiTheme="majorHAnsi" w:hAnsiTheme="majorHAnsi"/>
+          <w:color w:val="auto"/>
+          <w:szCs w:val="24"/>
+        </w:rPr>
+      </w:pPr>
+      <w:r>
+        <w:rPr>
+          <w:rFonts w:asciiTheme="majorHAnsi" w:hAnsiTheme="majorHAnsi"/>
+          <w:color w:val="auto"/>
+          <w:szCs w:val="24"/>
+        </w:rPr>
+        <w:t xml:space="preserve">Abrir </w:t>
+      </w:r>
+      <w:r>
+        <w:rPr>
+          <w:rFonts w:asciiTheme="majorHAnsi" w:hAnsiTheme="majorHAnsi"/>
+          <w:color w:val="auto"/>
+          <w:szCs w:val="24"/>
+        </w:rPr>
+        <w:t>Gráficos</w:t>
+      </w:r>
+      <w:r>
+        <w:rPr>
+          <w:rFonts w:asciiTheme="majorHAnsi" w:hAnsiTheme="majorHAnsi"/>
+          <w:color w:val="auto"/>
+          <w:szCs w:val="24"/>
+        </w:rPr>
+        <w:t xml:space="preserve"> (Genera </w:t>
+      </w:r>
+      <w:r>
+        <w:rPr>
+          <w:rFonts w:asciiTheme="majorHAnsi" w:hAnsiTheme="majorHAnsi"/>
+          <w:color w:val="auto"/>
+          <w:szCs w:val="24"/>
+        </w:rPr>
+        <w:t>gráficos</w:t>
+      </w:r>
+      <w:r>
+        <w:rPr>
+          <w:rFonts w:asciiTheme="majorHAnsi" w:hAnsiTheme="majorHAnsi"/>
+          <w:color w:val="auto"/>
+          <w:szCs w:val="24"/>
+        </w:rPr>
+        <w:t xml:space="preserve"> estadísticos entre fechas)</w:t>
+      </w:r>
+    </w:p>
+    <w:p>
+      <w:pPr>
+        <w:pStyle w:val="Normaltesis"/>
+        <w:numPr>
+          <w:ilvl w:val="0"/>
+          <w:numId w:val="18"/>
+        </w:numPr>
+        <w:rPr>
+          <w:rFonts w:asciiTheme="majorHAnsi" w:hAnsiTheme="majorHAnsi"/>
+          <w:color w:val="auto"/>
+          <w:szCs w:val="24"/>
+        </w:rPr>
+      </w:pPr>
+      <w:r>
+        <w:rPr>
+          <w:rFonts w:asciiTheme="majorHAnsi" w:hAnsiTheme="majorHAnsi"/>
+          <w:color w:val="auto"/>
+          <w:szCs w:val="24"/>
+        </w:rPr>
+        <w:t xml:space="preserve">Imprimir </w:t>
+      </w:r>
+      <w:r>
+        <w:rPr>
+          <w:rFonts w:asciiTheme="majorHAnsi" w:hAnsiTheme="majorHAnsi"/>
+          <w:color w:val="auto"/>
+          <w:szCs w:val="24"/>
+        </w:rPr>
+        <w:t>Gráficos</w:t>
+      </w:r>
+      <w:r>
+        <w:rPr>
+          <w:rFonts w:asciiTheme="majorHAnsi" w:hAnsiTheme="majorHAnsi"/>
+          <w:color w:val="auto"/>
+          <w:szCs w:val="24"/>
+        </w:rPr>
+        <w:t xml:space="preserve"> (Imprime en .</w:t>
+      </w:r>
+      <w:proofErr w:type="spellStart"/>
+      <w:r>
+        <w:rPr>
+          <w:rFonts w:asciiTheme="majorHAnsi" w:hAnsiTheme="majorHAnsi"/>
+          <w:color w:val="auto"/>
+          <w:szCs w:val="24"/>
+        </w:rPr>
+        <w:t>pdf</w:t>
+      </w:r>
+      <w:proofErr w:type="spellEnd"/>
+      <w:r>
+        <w:rPr>
+          <w:rFonts w:asciiTheme="majorHAnsi" w:hAnsiTheme="majorHAnsi"/>
+          <w:color w:val="auto"/>
+          <w:szCs w:val="24"/>
+        </w:rPr>
+        <w:t xml:space="preserve"> el grafico generado)</w:t>
+      </w:r>
+    </w:p>
+    <w:p>
+      <w:pPr>
+        <w:pStyle w:val="Normaltesis"/>
+        <w:rPr>
+          <w:rFonts w:asciiTheme="majorHAnsi" w:hAnsiTheme="majorHAnsi"/>
+          <w:color w:val="auto"/>
+          <w:szCs w:val="24"/>
+        </w:rPr>
+      </w:pPr>
+    </w:p>
+    <w:p>
+      <w:pPr>
+        <w:pStyle w:val="Normaltesis"/>
+        <w:rPr>
+          <w:rFonts w:asciiTheme="majorHAnsi" w:hAnsiTheme="majorHAnsi"/>
+          <w:color w:val="auto"/>
+          <w:szCs w:val="24"/>
+        </w:rPr>
+      </w:pPr>
       <w:bookmarkStart w:id="19" w:name="_GoBack"/>
       <w:bookmarkEnd w:id="19"/>
+    </w:p>
+    <w:p>
+      <w:pPr>
+        <w:pStyle w:val="Normaltesis"/>
+        <w:rPr>
+          <w:rFonts w:asciiTheme="majorHAnsi" w:hAnsiTheme="majorHAnsi"/>
+          <w:color w:val="auto"/>
+          <w:szCs w:val="24"/>
+        </w:rPr>
+      </w:pPr>
+    </w:p>
+    <w:p>
+      <w:pPr>
+        <w:pStyle w:val="Normaltesis"/>
+        <w:rPr>
+          <w:rFonts w:asciiTheme="majorHAnsi" w:hAnsiTheme="majorHAnsi"/>
+          <w:color w:val="auto"/>
+          <w:szCs w:val="24"/>
+        </w:rPr>
+      </w:pPr>
+    </w:p>
+    <w:p>
+      <w:pPr>
+        <w:pStyle w:val="Normaltesis"/>
+        <w:rPr>
+          <w:rFonts w:asciiTheme="majorHAnsi" w:hAnsiTheme="majorHAnsi"/>
+          <w:color w:val="auto"/>
+          <w:szCs w:val="24"/>
+        </w:rPr>
+      </w:pPr>
+    </w:p>
+    <w:p>
+      <w:pPr>
+        <w:pStyle w:val="Normaltesis"/>
+        <w:rPr>
+          <w:rFonts w:asciiTheme="majorHAnsi" w:hAnsiTheme="majorHAnsi"/>
+          <w:color w:val="auto"/>
+          <w:szCs w:val="24"/>
+        </w:rPr>
+      </w:pPr>
+    </w:p>
+    <w:p>
+      <w:pPr>
+        <w:pStyle w:val="Titulo2tesis"/>
+      </w:pPr>
+      <w:r>
+        <w:t>E</w:t>
+      </w:r>
+      <w:r>
+        <w:t>.</w:t>
+      </w:r>
+      <w:r>
+        <w:t>3</w:t>
+      </w:r>
+      <w:r>
+        <w:t xml:space="preserve"> </w:t>
+      </w:r>
+      <w:r>
+        <w:t>Modelo de Casos de Uso de Sistema.</w:t>
+      </w:r>
+    </w:p>
+    <w:p>
+      <w:pPr>
+        <w:pStyle w:val="Normaltesis"/>
+        <w:rPr>
+          <w:rFonts w:asciiTheme="majorHAnsi" w:hAnsiTheme="majorHAnsi"/>
+          <w:color w:val="auto"/>
+          <w:szCs w:val="24"/>
+        </w:rPr>
+      </w:pPr>
+    </w:p>
+    <w:p>
+      <w:pPr>
+        <w:pStyle w:val="Normaltesis"/>
+        <w:rPr>
+          <w:rFonts w:asciiTheme="majorHAnsi" w:hAnsiTheme="majorHAnsi"/>
+          <w:color w:val="auto"/>
+          <w:szCs w:val="24"/>
+        </w:rPr>
+      </w:pPr>
+    </w:p>
+    <w:p>
+      <w:pPr>
+        <w:pStyle w:val="Normaltesis"/>
+        <w:rPr>
+          <w:rFonts w:asciiTheme="majorHAnsi" w:hAnsiTheme="majorHAnsi"/>
+          <w:color w:val="auto"/>
+          <w:szCs w:val="24"/>
+        </w:rPr>
+      </w:pPr>
     </w:p>
     <w:sectPr>
       <w:headerReference w:type="default" r:id="rId16"/>
@@ -21663,7 +22612,7 @@
               <w:lang w:val="es-AR" w:eastAsia="es-AR"/>
             </w:rPr>
             <w:drawing>
-              <wp:anchor distT="0" distB="0" distL="114300" distR="114300" simplePos="0" relativeHeight="251659264" behindDoc="0" locked="0" layoutInCell="1" allowOverlap="1">
+              <wp:anchor distT="0" distB="0" distL="114300" distR="114300" simplePos="0" relativeHeight="251659264" behindDoc="0" locked="0" layoutInCell="1" allowOverlap="1" wp14:anchorId="7E5A7180" wp14:editId="6EC13FE5">
                 <wp:simplePos x="0" y="0"/>
                 <wp:positionH relativeFrom="column">
                   <wp:posOffset>-127000</wp:posOffset>
@@ -21750,7 +22699,6 @@
             <w:calendar w:val="gregorian"/>
           </w:date>
         </w:sdtPr>
-        <w:sdtEndPr/>
         <w:sdtContent>
           <w:tc>
             <w:tcPr>
@@ -21792,9 +22740,9 @@
 <file path=word/numbering.xml><?xml version="1.0" encoding="utf-8"?>
 <w:numbering xmlns:wpc="http://schemas.microsoft.com/office/word/2010/wordprocessingCanvas" xmlns:mc="http://schemas.openxmlformats.org/markup-compatibility/2006" xmlns:o="urn:schemas-microsoft-com:office:office" xmlns:r="http://schemas.openxmlformats.org/officeDocument/2006/relationships" xmlns:m="http://schemas.openxmlformats.org/officeDocument/2006/math" xmlns:v="urn:schemas-microsoft-com:vml" xmlns:wp14="http://schemas.microsoft.com/office/word/2010/wordprocessingDrawing" xmlns:wp="http://schemas.openxmlformats.org/drawingml/2006/wordprocessingDrawing" xmlns:w10="urn:schemas-microsoft-com:office:word" xmlns:w="http://schemas.openxmlformats.org/wordprocessingml/2006/main" xmlns:w14="http://schemas.microsoft.com/office/word/2010/wordml" xmlns:wpg="http://schemas.microsoft.com/office/word/2010/wordprocessingGroup" xmlns:wpi="http://schemas.microsoft.com/office/word/2010/wordprocessingInk" xmlns:wne="http://schemas.microsoft.com/office/word/2006/wordml" xmlns:wps="http://schemas.microsoft.com/office/word/2010/wordprocessingShape" mc:Ignorable="w14 wp14">
   <w:abstractNum w:abstractNumId="0">
-    <w:nsid w:val="13B36495"/>
+    <w:nsid w:val="083F0451"/>
     <w:multiLevelType w:val="hybridMultilevel"/>
-    <w:tmpl w:val="CAFA62D6"/>
+    <w:tmpl w:val="AD3EB0F2"/>
     <w:lvl w:ilvl="0" w:tplc="2C0A0001">
       <w:start w:val="1"/>
       <w:numFmt w:val="bullet"/>
@@ -21905,9 +22853,9 @@
     </w:lvl>
   </w:abstractNum>
   <w:abstractNum w:abstractNumId="1">
-    <w:nsid w:val="35AC4062"/>
+    <w:nsid w:val="13B36495"/>
     <w:multiLevelType w:val="hybridMultilevel"/>
-    <w:tmpl w:val="86109652"/>
+    <w:tmpl w:val="CAFA62D6"/>
     <w:lvl w:ilvl="0" w:tplc="2C0A0001">
       <w:start w:val="1"/>
       <w:numFmt w:val="bullet"/>
@@ -22018,9 +22966,9 @@
     </w:lvl>
   </w:abstractNum>
   <w:abstractNum w:abstractNumId="2">
-    <w:nsid w:val="39EE1D34"/>
+    <w:nsid w:val="35AC4062"/>
     <w:multiLevelType w:val="hybridMultilevel"/>
-    <w:tmpl w:val="2E4C7542"/>
+    <w:tmpl w:val="86109652"/>
     <w:lvl w:ilvl="0" w:tplc="2C0A0001">
       <w:start w:val="1"/>
       <w:numFmt w:val="bullet"/>
@@ -22131,16 +23079,16 @@
     </w:lvl>
   </w:abstractNum>
   <w:abstractNum w:abstractNumId="3">
-    <w:nsid w:val="3B363978"/>
+    <w:nsid w:val="39EE1D34"/>
     <w:multiLevelType w:val="hybridMultilevel"/>
-    <w:tmpl w:val="021C332E"/>
+    <w:tmpl w:val="2E4C7542"/>
     <w:lvl w:ilvl="0" w:tplc="2C0A0001">
       <w:start w:val="1"/>
       <w:numFmt w:val="bullet"/>
       <w:lvlText w:val=""/>
       <w:lvlJc w:val="left"/>
       <w:pPr>
-        <w:ind w:left="361" w:hanging="360"/>
+        <w:ind w:left="720" w:hanging="360"/>
       </w:pPr>
       <w:rPr>
         <w:rFonts w:ascii="Symbol" w:hAnsi="Symbol" w:hint="default"/>
@@ -22152,7 +23100,7 @@
       <w:lvlText w:val="o"/>
       <w:lvlJc w:val="left"/>
       <w:pPr>
-        <w:ind w:left="1081" w:hanging="360"/>
+        <w:ind w:left="1440" w:hanging="360"/>
       </w:pPr>
       <w:rPr>
         <w:rFonts w:ascii="Courier New" w:hAnsi="Courier New" w:cs="Courier New" w:hint="default"/>
@@ -22164,7 +23112,7 @@
       <w:lvlText w:val=""/>
       <w:lvlJc w:val="left"/>
       <w:pPr>
-        <w:ind w:left="1801" w:hanging="360"/>
+        <w:ind w:left="2160" w:hanging="360"/>
       </w:pPr>
       <w:rPr>
         <w:rFonts w:ascii="Wingdings" w:hAnsi="Wingdings" w:hint="default"/>
@@ -22176,7 +23124,7 @@
       <w:lvlText w:val=""/>
       <w:lvlJc w:val="left"/>
       <w:pPr>
-        <w:ind w:left="2521" w:hanging="360"/>
+        <w:ind w:left="2880" w:hanging="360"/>
       </w:pPr>
       <w:rPr>
         <w:rFonts w:ascii="Symbol" w:hAnsi="Symbol" w:hint="default"/>
@@ -22188,7 +23136,7 @@
       <w:lvlText w:val="o"/>
       <w:lvlJc w:val="left"/>
       <w:pPr>
-        <w:ind w:left="3241" w:hanging="360"/>
+        <w:ind w:left="3600" w:hanging="360"/>
       </w:pPr>
       <w:rPr>
         <w:rFonts w:ascii="Courier New" w:hAnsi="Courier New" w:cs="Courier New" w:hint="default"/>
@@ -22200,7 +23148,7 @@
       <w:lvlText w:val=""/>
       <w:lvlJc w:val="left"/>
       <w:pPr>
-        <w:ind w:left="3961" w:hanging="360"/>
+        <w:ind w:left="4320" w:hanging="360"/>
       </w:pPr>
       <w:rPr>
         <w:rFonts w:ascii="Wingdings" w:hAnsi="Wingdings" w:hint="default"/>
@@ -22212,7 +23160,7 @@
       <w:lvlText w:val=""/>
       <w:lvlJc w:val="left"/>
       <w:pPr>
-        <w:ind w:left="4681" w:hanging="360"/>
+        <w:ind w:left="5040" w:hanging="360"/>
       </w:pPr>
       <w:rPr>
         <w:rFonts w:ascii="Symbol" w:hAnsi="Symbol" w:hint="default"/>
@@ -22224,7 +23172,7 @@
       <w:lvlText w:val="o"/>
       <w:lvlJc w:val="left"/>
       <w:pPr>
-        <w:ind w:left="5401" w:hanging="360"/>
+        <w:ind w:left="5760" w:hanging="360"/>
       </w:pPr>
       <w:rPr>
         <w:rFonts w:ascii="Courier New" w:hAnsi="Courier New" w:cs="Courier New" w:hint="default"/>
@@ -22236,7 +23184,7 @@
       <w:lvlText w:val=""/>
       <w:lvlJc w:val="left"/>
       <w:pPr>
-        <w:ind w:left="6121" w:hanging="360"/>
+        <w:ind w:left="6480" w:hanging="360"/>
       </w:pPr>
       <w:rPr>
         <w:rFonts w:ascii="Wingdings" w:hAnsi="Wingdings" w:hint="default"/>
@@ -22244,16 +23192,16 @@
     </w:lvl>
   </w:abstractNum>
   <w:abstractNum w:abstractNumId="4">
-    <w:nsid w:val="3B5C7170"/>
+    <w:nsid w:val="3B363978"/>
     <w:multiLevelType w:val="hybridMultilevel"/>
-    <w:tmpl w:val="6C6E2074"/>
+    <w:tmpl w:val="021C332E"/>
     <w:lvl w:ilvl="0" w:tplc="2C0A0001">
       <w:start w:val="1"/>
       <w:numFmt w:val="bullet"/>
       <w:lvlText w:val=""/>
       <w:lvlJc w:val="left"/>
       <w:pPr>
-        <w:ind w:left="720" w:hanging="360"/>
+        <w:ind w:left="361" w:hanging="360"/>
       </w:pPr>
       <w:rPr>
         <w:rFonts w:ascii="Symbol" w:hAnsi="Symbol" w:hint="default"/>
@@ -22265,7 +23213,7 @@
       <w:lvlText w:val="o"/>
       <w:lvlJc w:val="left"/>
       <w:pPr>
-        <w:ind w:left="1440" w:hanging="360"/>
+        <w:ind w:left="1081" w:hanging="360"/>
       </w:pPr>
       <w:rPr>
         <w:rFonts w:ascii="Courier New" w:hAnsi="Courier New" w:cs="Courier New" w:hint="default"/>
@@ -22277,7 +23225,7 @@
       <w:lvlText w:val=""/>
       <w:lvlJc w:val="left"/>
       <w:pPr>
-        <w:ind w:left="2160" w:hanging="360"/>
+        <w:ind w:left="1801" w:hanging="360"/>
       </w:pPr>
       <w:rPr>
         <w:rFonts w:ascii="Wingdings" w:hAnsi="Wingdings" w:hint="default"/>
@@ -22289,7 +23237,7 @@
       <w:lvlText w:val=""/>
       <w:lvlJc w:val="left"/>
       <w:pPr>
-        <w:ind w:left="2880" w:hanging="360"/>
+        <w:ind w:left="2521" w:hanging="360"/>
       </w:pPr>
       <w:rPr>
         <w:rFonts w:ascii="Symbol" w:hAnsi="Symbol" w:hint="default"/>
@@ -22301,7 +23249,7 @@
       <w:lvlText w:val="o"/>
       <w:lvlJc w:val="left"/>
       <w:pPr>
-        <w:ind w:left="3600" w:hanging="360"/>
+        <w:ind w:left="3241" w:hanging="360"/>
       </w:pPr>
       <w:rPr>
         <w:rFonts w:ascii="Courier New" w:hAnsi="Courier New" w:cs="Courier New" w:hint="default"/>
@@ -22313,7 +23261,7 @@
       <w:lvlText w:val=""/>
       <w:lvlJc w:val="left"/>
       <w:pPr>
-        <w:ind w:left="4320" w:hanging="360"/>
+        <w:ind w:left="3961" w:hanging="360"/>
       </w:pPr>
       <w:rPr>
         <w:rFonts w:ascii="Wingdings" w:hAnsi="Wingdings" w:hint="default"/>
@@ -22325,7 +23273,7 @@
       <w:lvlText w:val=""/>
       <w:lvlJc w:val="left"/>
       <w:pPr>
-        <w:ind w:left="5040" w:hanging="360"/>
+        <w:ind w:left="4681" w:hanging="360"/>
       </w:pPr>
       <w:rPr>
         <w:rFonts w:ascii="Symbol" w:hAnsi="Symbol" w:hint="default"/>
@@ -22337,7 +23285,7 @@
       <w:lvlText w:val="o"/>
       <w:lvlJc w:val="left"/>
       <w:pPr>
-        <w:ind w:left="5760" w:hanging="360"/>
+        <w:ind w:left="5401" w:hanging="360"/>
       </w:pPr>
       <w:rPr>
         <w:rFonts w:ascii="Courier New" w:hAnsi="Courier New" w:cs="Courier New" w:hint="default"/>
@@ -22349,7 +23297,7 @@
       <w:lvlText w:val=""/>
       <w:lvlJc w:val="left"/>
       <w:pPr>
-        <w:ind w:left="6480" w:hanging="360"/>
+        <w:ind w:left="6121" w:hanging="360"/>
       </w:pPr>
       <w:rPr>
         <w:rFonts w:ascii="Wingdings" w:hAnsi="Wingdings" w:hint="default"/>
@@ -22357,9 +23305,9 @@
     </w:lvl>
   </w:abstractNum>
   <w:abstractNum w:abstractNumId="5">
-    <w:nsid w:val="4D6A1B09"/>
+    <w:nsid w:val="3B5C7170"/>
     <w:multiLevelType w:val="hybridMultilevel"/>
-    <w:tmpl w:val="DC28AE28"/>
+    <w:tmpl w:val="6C6E2074"/>
     <w:lvl w:ilvl="0" w:tplc="2C0A0001">
       <w:start w:val="1"/>
       <w:numFmt w:val="bullet"/>
@@ -22470,9 +23418,9 @@
     </w:lvl>
   </w:abstractNum>
   <w:abstractNum w:abstractNumId="6">
-    <w:nsid w:val="53D54BB7"/>
+    <w:nsid w:val="4D6A1B09"/>
     <w:multiLevelType w:val="hybridMultilevel"/>
-    <w:tmpl w:val="152A5FC6"/>
+    <w:tmpl w:val="DC28AE28"/>
     <w:lvl w:ilvl="0" w:tplc="2C0A0001">
       <w:start w:val="1"/>
       <w:numFmt w:val="bullet"/>
@@ -22583,9 +23531,9 @@
     </w:lvl>
   </w:abstractNum>
   <w:abstractNum w:abstractNumId="7">
-    <w:nsid w:val="58771848"/>
+    <w:nsid w:val="53D54BB7"/>
     <w:multiLevelType w:val="hybridMultilevel"/>
-    <w:tmpl w:val="4BDE1506"/>
+    <w:tmpl w:val="0D7A46AC"/>
     <w:lvl w:ilvl="0" w:tplc="2C0A0001">
       <w:start w:val="1"/>
       <w:numFmt w:val="bullet"/>
@@ -22696,9 +23644,9 @@
     </w:lvl>
   </w:abstractNum>
   <w:abstractNum w:abstractNumId="8">
-    <w:nsid w:val="671B3C40"/>
+    <w:nsid w:val="58771848"/>
     <w:multiLevelType w:val="hybridMultilevel"/>
-    <w:tmpl w:val="60287D9C"/>
+    <w:tmpl w:val="4BDE1506"/>
     <w:lvl w:ilvl="0" w:tplc="2C0A0001">
       <w:start w:val="1"/>
       <w:numFmt w:val="bullet"/>
@@ -22809,9 +23757,9 @@
     </w:lvl>
   </w:abstractNum>
   <w:abstractNum w:abstractNumId="9">
-    <w:nsid w:val="6A4C446B"/>
+    <w:nsid w:val="671B3C40"/>
     <w:multiLevelType w:val="hybridMultilevel"/>
-    <w:tmpl w:val="08A884AE"/>
+    <w:tmpl w:val="60287D9C"/>
     <w:lvl w:ilvl="0" w:tplc="2C0A0001">
       <w:start w:val="1"/>
       <w:numFmt w:val="bullet"/>
@@ -22922,9 +23870,9 @@
     </w:lvl>
   </w:abstractNum>
   <w:abstractNum w:abstractNumId="10">
-    <w:nsid w:val="6BE613F0"/>
+    <w:nsid w:val="6A4C446B"/>
     <w:multiLevelType w:val="hybridMultilevel"/>
-    <w:tmpl w:val="483CA4C2"/>
+    <w:tmpl w:val="08A884AE"/>
     <w:lvl w:ilvl="0" w:tplc="2C0A0001">
       <w:start w:val="1"/>
       <w:numFmt w:val="bullet"/>
@@ -23035,6 +23983,232 @@
     </w:lvl>
   </w:abstractNum>
   <w:abstractNum w:abstractNumId="11">
+    <w:nsid w:val="6BE613F0"/>
+    <w:multiLevelType w:val="hybridMultilevel"/>
+    <w:tmpl w:val="483CA4C2"/>
+    <w:lvl w:ilvl="0" w:tplc="2C0A0001">
+      <w:start w:val="1"/>
+      <w:numFmt w:val="bullet"/>
+      <w:lvlText w:val=""/>
+      <w:lvlJc w:val="left"/>
+      <w:pPr>
+        <w:ind w:left="720" w:hanging="360"/>
+      </w:pPr>
+      <w:rPr>
+        <w:rFonts w:ascii="Symbol" w:hAnsi="Symbol" w:hint="default"/>
+      </w:rPr>
+    </w:lvl>
+    <w:lvl w:ilvl="1" w:tplc="2C0A0003" w:tentative="1">
+      <w:start w:val="1"/>
+      <w:numFmt w:val="bullet"/>
+      <w:lvlText w:val="o"/>
+      <w:lvlJc w:val="left"/>
+      <w:pPr>
+        <w:ind w:left="1440" w:hanging="360"/>
+      </w:pPr>
+      <w:rPr>
+        <w:rFonts w:ascii="Courier New" w:hAnsi="Courier New" w:cs="Courier New" w:hint="default"/>
+      </w:rPr>
+    </w:lvl>
+    <w:lvl w:ilvl="2" w:tplc="2C0A0005" w:tentative="1">
+      <w:start w:val="1"/>
+      <w:numFmt w:val="bullet"/>
+      <w:lvlText w:val=""/>
+      <w:lvlJc w:val="left"/>
+      <w:pPr>
+        <w:ind w:left="2160" w:hanging="360"/>
+      </w:pPr>
+      <w:rPr>
+        <w:rFonts w:ascii="Wingdings" w:hAnsi="Wingdings" w:hint="default"/>
+      </w:rPr>
+    </w:lvl>
+    <w:lvl w:ilvl="3" w:tplc="2C0A0001" w:tentative="1">
+      <w:start w:val="1"/>
+      <w:numFmt w:val="bullet"/>
+      <w:lvlText w:val=""/>
+      <w:lvlJc w:val="left"/>
+      <w:pPr>
+        <w:ind w:left="2880" w:hanging="360"/>
+      </w:pPr>
+      <w:rPr>
+        <w:rFonts w:ascii="Symbol" w:hAnsi="Symbol" w:hint="default"/>
+      </w:rPr>
+    </w:lvl>
+    <w:lvl w:ilvl="4" w:tplc="2C0A0003" w:tentative="1">
+      <w:start w:val="1"/>
+      <w:numFmt w:val="bullet"/>
+      <w:lvlText w:val="o"/>
+      <w:lvlJc w:val="left"/>
+      <w:pPr>
+        <w:ind w:left="3600" w:hanging="360"/>
+      </w:pPr>
+      <w:rPr>
+        <w:rFonts w:ascii="Courier New" w:hAnsi="Courier New" w:cs="Courier New" w:hint="default"/>
+      </w:rPr>
+    </w:lvl>
+    <w:lvl w:ilvl="5" w:tplc="2C0A0005" w:tentative="1">
+      <w:start w:val="1"/>
+      <w:numFmt w:val="bullet"/>
+      <w:lvlText w:val=""/>
+      <w:lvlJc w:val="left"/>
+      <w:pPr>
+        <w:ind w:left="4320" w:hanging="360"/>
+      </w:pPr>
+      <w:rPr>
+        <w:rFonts w:ascii="Wingdings" w:hAnsi="Wingdings" w:hint="default"/>
+      </w:rPr>
+    </w:lvl>
+    <w:lvl w:ilvl="6" w:tplc="2C0A0001" w:tentative="1">
+      <w:start w:val="1"/>
+      <w:numFmt w:val="bullet"/>
+      <w:lvlText w:val=""/>
+      <w:lvlJc w:val="left"/>
+      <w:pPr>
+        <w:ind w:left="5040" w:hanging="360"/>
+      </w:pPr>
+      <w:rPr>
+        <w:rFonts w:ascii="Symbol" w:hAnsi="Symbol" w:hint="default"/>
+      </w:rPr>
+    </w:lvl>
+    <w:lvl w:ilvl="7" w:tplc="2C0A0003" w:tentative="1">
+      <w:start w:val="1"/>
+      <w:numFmt w:val="bullet"/>
+      <w:lvlText w:val="o"/>
+      <w:lvlJc w:val="left"/>
+      <w:pPr>
+        <w:ind w:left="5760" w:hanging="360"/>
+      </w:pPr>
+      <w:rPr>
+        <w:rFonts w:ascii="Courier New" w:hAnsi="Courier New" w:cs="Courier New" w:hint="default"/>
+      </w:rPr>
+    </w:lvl>
+    <w:lvl w:ilvl="8" w:tplc="2C0A0005" w:tentative="1">
+      <w:start w:val="1"/>
+      <w:numFmt w:val="bullet"/>
+      <w:lvlText w:val=""/>
+      <w:lvlJc w:val="left"/>
+      <w:pPr>
+        <w:ind w:left="6480" w:hanging="360"/>
+      </w:pPr>
+      <w:rPr>
+        <w:rFonts w:ascii="Wingdings" w:hAnsi="Wingdings" w:hint="default"/>
+      </w:rPr>
+    </w:lvl>
+  </w:abstractNum>
+  <w:abstractNum w:abstractNumId="12">
+    <w:nsid w:val="6E1E47FE"/>
+    <w:multiLevelType w:val="hybridMultilevel"/>
+    <w:tmpl w:val="26DC4E60"/>
+    <w:lvl w:ilvl="0" w:tplc="2C0A0001">
+      <w:start w:val="1"/>
+      <w:numFmt w:val="bullet"/>
+      <w:lvlText w:val=""/>
+      <w:lvlJc w:val="left"/>
+      <w:pPr>
+        <w:ind w:left="720" w:hanging="360"/>
+      </w:pPr>
+      <w:rPr>
+        <w:rFonts w:ascii="Symbol" w:hAnsi="Symbol" w:hint="default"/>
+      </w:rPr>
+    </w:lvl>
+    <w:lvl w:ilvl="1" w:tplc="2C0A0003" w:tentative="1">
+      <w:start w:val="1"/>
+      <w:numFmt w:val="bullet"/>
+      <w:lvlText w:val="o"/>
+      <w:lvlJc w:val="left"/>
+      <w:pPr>
+        <w:ind w:left="1440" w:hanging="360"/>
+      </w:pPr>
+      <w:rPr>
+        <w:rFonts w:ascii="Courier New" w:hAnsi="Courier New" w:cs="Courier New" w:hint="default"/>
+      </w:rPr>
+    </w:lvl>
+    <w:lvl w:ilvl="2" w:tplc="2C0A0005" w:tentative="1">
+      <w:start w:val="1"/>
+      <w:numFmt w:val="bullet"/>
+      <w:lvlText w:val=""/>
+      <w:lvlJc w:val="left"/>
+      <w:pPr>
+        <w:ind w:left="2160" w:hanging="360"/>
+      </w:pPr>
+      <w:rPr>
+        <w:rFonts w:ascii="Wingdings" w:hAnsi="Wingdings" w:hint="default"/>
+      </w:rPr>
+    </w:lvl>
+    <w:lvl w:ilvl="3" w:tplc="2C0A0001" w:tentative="1">
+      <w:start w:val="1"/>
+      <w:numFmt w:val="bullet"/>
+      <w:lvlText w:val=""/>
+      <w:lvlJc w:val="left"/>
+      <w:pPr>
+        <w:ind w:left="2880" w:hanging="360"/>
+      </w:pPr>
+      <w:rPr>
+        <w:rFonts w:ascii="Symbol" w:hAnsi="Symbol" w:hint="default"/>
+      </w:rPr>
+    </w:lvl>
+    <w:lvl w:ilvl="4" w:tplc="2C0A0003" w:tentative="1">
+      <w:start w:val="1"/>
+      <w:numFmt w:val="bullet"/>
+      <w:lvlText w:val="o"/>
+      <w:lvlJc w:val="left"/>
+      <w:pPr>
+        <w:ind w:left="3600" w:hanging="360"/>
+      </w:pPr>
+      <w:rPr>
+        <w:rFonts w:ascii="Courier New" w:hAnsi="Courier New" w:cs="Courier New" w:hint="default"/>
+      </w:rPr>
+    </w:lvl>
+    <w:lvl w:ilvl="5" w:tplc="2C0A0005" w:tentative="1">
+      <w:start w:val="1"/>
+      <w:numFmt w:val="bullet"/>
+      <w:lvlText w:val=""/>
+      <w:lvlJc w:val="left"/>
+      <w:pPr>
+        <w:ind w:left="4320" w:hanging="360"/>
+      </w:pPr>
+      <w:rPr>
+        <w:rFonts w:ascii="Wingdings" w:hAnsi="Wingdings" w:hint="default"/>
+      </w:rPr>
+    </w:lvl>
+    <w:lvl w:ilvl="6" w:tplc="2C0A0001" w:tentative="1">
+      <w:start w:val="1"/>
+      <w:numFmt w:val="bullet"/>
+      <w:lvlText w:val=""/>
+      <w:lvlJc w:val="left"/>
+      <w:pPr>
+        <w:ind w:left="5040" w:hanging="360"/>
+      </w:pPr>
+      <w:rPr>
+        <w:rFonts w:ascii="Symbol" w:hAnsi="Symbol" w:hint="default"/>
+      </w:rPr>
+    </w:lvl>
+    <w:lvl w:ilvl="7" w:tplc="2C0A0003" w:tentative="1">
+      <w:start w:val="1"/>
+      <w:numFmt w:val="bullet"/>
+      <w:lvlText w:val="o"/>
+      <w:lvlJc w:val="left"/>
+      <w:pPr>
+        <w:ind w:left="5760" w:hanging="360"/>
+      </w:pPr>
+      <w:rPr>
+        <w:rFonts w:ascii="Courier New" w:hAnsi="Courier New" w:cs="Courier New" w:hint="default"/>
+      </w:rPr>
+    </w:lvl>
+    <w:lvl w:ilvl="8" w:tplc="2C0A0005" w:tentative="1">
+      <w:start w:val="1"/>
+      <w:numFmt w:val="bullet"/>
+      <w:lvlText w:val=""/>
+      <w:lvlJc w:val="left"/>
+      <w:pPr>
+        <w:ind w:left="6480" w:hanging="360"/>
+      </w:pPr>
+      <w:rPr>
+        <w:rFonts w:ascii="Wingdings" w:hAnsi="Wingdings" w:hint="default"/>
+      </w:rPr>
+    </w:lvl>
+  </w:abstractNum>
+  <w:abstractNum w:abstractNumId="13">
     <w:nsid w:val="6F305744"/>
     <w:multiLevelType w:val="hybridMultilevel"/>
     <w:tmpl w:val="4264733E"/>
@@ -23146,7 +24320,7 @@
       </w:rPr>
     </w:lvl>
   </w:abstractNum>
-  <w:abstractNum w:abstractNumId="12">
+  <w:abstractNum w:abstractNumId="14">
     <w:nsid w:val="6FF13375"/>
     <w:multiLevelType w:val="hybridMultilevel"/>
     <w:tmpl w:val="7E0C1DC4"/>
@@ -23259,7 +24433,7 @@
       </w:rPr>
     </w:lvl>
   </w:abstractNum>
-  <w:abstractNum w:abstractNumId="13">
+  <w:abstractNum w:abstractNumId="15">
     <w:nsid w:val="745E1A75"/>
     <w:multiLevelType w:val="hybridMultilevel"/>
     <w:tmpl w:val="831AEB10"/>
@@ -23372,7 +24546,7 @@
       </w:rPr>
     </w:lvl>
   </w:abstractNum>
-  <w:abstractNum w:abstractNumId="14">
+  <w:abstractNum w:abstractNumId="16">
     <w:nsid w:val="747C0400"/>
     <w:multiLevelType w:val="hybridMultilevel"/>
     <w:tmpl w:val="50FAE06C"/>
@@ -23485,50 +24659,172 @@
       </w:rPr>
     </w:lvl>
   </w:abstractNum>
+  <w:abstractNum w:abstractNumId="17">
+    <w:nsid w:val="754D640A"/>
+    <w:multiLevelType w:val="hybridMultilevel"/>
+    <w:tmpl w:val="2A102992"/>
+    <w:lvl w:ilvl="0" w:tplc="2C0A0001">
+      <w:start w:val="1"/>
+      <w:numFmt w:val="bullet"/>
+      <w:lvlText w:val=""/>
+      <w:lvlJc w:val="left"/>
+      <w:pPr>
+        <w:ind w:left="720" w:hanging="360"/>
+      </w:pPr>
+      <w:rPr>
+        <w:rFonts w:ascii="Symbol" w:hAnsi="Symbol" w:hint="default"/>
+      </w:rPr>
+    </w:lvl>
+    <w:lvl w:ilvl="1" w:tplc="2C0A0003" w:tentative="1">
+      <w:start w:val="1"/>
+      <w:numFmt w:val="bullet"/>
+      <w:lvlText w:val="o"/>
+      <w:lvlJc w:val="left"/>
+      <w:pPr>
+        <w:ind w:left="1440" w:hanging="360"/>
+      </w:pPr>
+      <w:rPr>
+        <w:rFonts w:ascii="Courier New" w:hAnsi="Courier New" w:cs="Courier New" w:hint="default"/>
+      </w:rPr>
+    </w:lvl>
+    <w:lvl w:ilvl="2" w:tplc="2C0A0005" w:tentative="1">
+      <w:start w:val="1"/>
+      <w:numFmt w:val="bullet"/>
+      <w:lvlText w:val=""/>
+      <w:lvlJc w:val="left"/>
+      <w:pPr>
+        <w:ind w:left="2160" w:hanging="360"/>
+      </w:pPr>
+      <w:rPr>
+        <w:rFonts w:ascii="Wingdings" w:hAnsi="Wingdings" w:hint="default"/>
+      </w:rPr>
+    </w:lvl>
+    <w:lvl w:ilvl="3" w:tplc="2C0A0001" w:tentative="1">
+      <w:start w:val="1"/>
+      <w:numFmt w:val="bullet"/>
+      <w:lvlText w:val=""/>
+      <w:lvlJc w:val="left"/>
+      <w:pPr>
+        <w:ind w:left="2880" w:hanging="360"/>
+      </w:pPr>
+      <w:rPr>
+        <w:rFonts w:ascii="Symbol" w:hAnsi="Symbol" w:hint="default"/>
+      </w:rPr>
+    </w:lvl>
+    <w:lvl w:ilvl="4" w:tplc="2C0A0003" w:tentative="1">
+      <w:start w:val="1"/>
+      <w:numFmt w:val="bullet"/>
+      <w:lvlText w:val="o"/>
+      <w:lvlJc w:val="left"/>
+      <w:pPr>
+        <w:ind w:left="3600" w:hanging="360"/>
+      </w:pPr>
+      <w:rPr>
+        <w:rFonts w:ascii="Courier New" w:hAnsi="Courier New" w:cs="Courier New" w:hint="default"/>
+      </w:rPr>
+    </w:lvl>
+    <w:lvl w:ilvl="5" w:tplc="2C0A0005" w:tentative="1">
+      <w:start w:val="1"/>
+      <w:numFmt w:val="bullet"/>
+      <w:lvlText w:val=""/>
+      <w:lvlJc w:val="left"/>
+      <w:pPr>
+        <w:ind w:left="4320" w:hanging="360"/>
+      </w:pPr>
+      <w:rPr>
+        <w:rFonts w:ascii="Wingdings" w:hAnsi="Wingdings" w:hint="default"/>
+      </w:rPr>
+    </w:lvl>
+    <w:lvl w:ilvl="6" w:tplc="2C0A0001" w:tentative="1">
+      <w:start w:val="1"/>
+      <w:numFmt w:val="bullet"/>
+      <w:lvlText w:val=""/>
+      <w:lvlJc w:val="left"/>
+      <w:pPr>
+        <w:ind w:left="5040" w:hanging="360"/>
+      </w:pPr>
+      <w:rPr>
+        <w:rFonts w:ascii="Symbol" w:hAnsi="Symbol" w:hint="default"/>
+      </w:rPr>
+    </w:lvl>
+    <w:lvl w:ilvl="7" w:tplc="2C0A0003" w:tentative="1">
+      <w:start w:val="1"/>
+      <w:numFmt w:val="bullet"/>
+      <w:lvlText w:val="o"/>
+      <w:lvlJc w:val="left"/>
+      <w:pPr>
+        <w:ind w:left="5760" w:hanging="360"/>
+      </w:pPr>
+      <w:rPr>
+        <w:rFonts w:ascii="Courier New" w:hAnsi="Courier New" w:cs="Courier New" w:hint="default"/>
+      </w:rPr>
+    </w:lvl>
+    <w:lvl w:ilvl="8" w:tplc="2C0A0005" w:tentative="1">
+      <w:start w:val="1"/>
+      <w:numFmt w:val="bullet"/>
+      <w:lvlText w:val=""/>
+      <w:lvlJc w:val="left"/>
+      <w:pPr>
+        <w:ind w:left="6480" w:hanging="360"/>
+      </w:pPr>
+      <w:rPr>
+        <w:rFonts w:ascii="Wingdings" w:hAnsi="Wingdings" w:hint="default"/>
+      </w:rPr>
+    </w:lvl>
+  </w:abstractNum>
   <w:num w:numId="1">
+    <w:abstractNumId w:val="13"/>
+  </w:num>
+  <w:num w:numId="2">
+    <w:abstractNumId w:val="14"/>
+  </w:num>
+  <w:num w:numId="3">
+    <w:abstractNumId w:val="9"/>
+  </w:num>
+  <w:num w:numId="4">
+    <w:abstractNumId w:val="15"/>
+  </w:num>
+  <w:num w:numId="5">
+    <w:abstractNumId w:val="5"/>
+  </w:num>
+  <w:num w:numId="6">
+    <w:abstractNumId w:val="3"/>
+  </w:num>
+  <w:num w:numId="7">
+    <w:abstractNumId w:val="10"/>
+  </w:num>
+  <w:num w:numId="8">
     <w:abstractNumId w:val="11"/>
   </w:num>
-  <w:num w:numId="2">
+  <w:num w:numId="9">
+    <w:abstractNumId w:val="6"/>
+  </w:num>
+  <w:num w:numId="10">
+    <w:abstractNumId w:val="2"/>
+  </w:num>
+  <w:num w:numId="11">
+    <w:abstractNumId w:val="8"/>
+  </w:num>
+  <w:num w:numId="12">
+    <w:abstractNumId w:val="1"/>
+  </w:num>
+  <w:num w:numId="13">
+    <w:abstractNumId w:val="4"/>
+  </w:num>
+  <w:num w:numId="14">
+    <w:abstractNumId w:val="16"/>
+  </w:num>
+  <w:num w:numId="15">
+    <w:abstractNumId w:val="7"/>
+  </w:num>
+  <w:num w:numId="16">
     <w:abstractNumId w:val="12"/>
   </w:num>
-  <w:num w:numId="3">
-    <w:abstractNumId w:val="8"/>
+  <w:num w:numId="17">
+    <w:abstractNumId w:val="17"/>
   </w:num>
-  <w:num w:numId="4">
-    <w:abstractNumId w:val="13"/>
-  </w:num>
-  <w:num w:numId="5">
-    <w:abstractNumId w:val="4"/>
-  </w:num>
-  <w:num w:numId="6">
-    <w:abstractNumId w:val="2"/>
-  </w:num>
-  <w:num w:numId="7">
-    <w:abstractNumId w:val="9"/>
-  </w:num>
-  <w:num w:numId="8">
-    <w:abstractNumId w:val="10"/>
-  </w:num>
-  <w:num w:numId="9">
-    <w:abstractNumId w:val="5"/>
-  </w:num>
-  <w:num w:numId="10">
-    <w:abstractNumId w:val="1"/>
-  </w:num>
-  <w:num w:numId="11">
-    <w:abstractNumId w:val="7"/>
-  </w:num>
-  <w:num w:numId="12">
+  <w:num w:numId="18">
     <w:abstractNumId w:val="0"/>
-  </w:num>
-  <w:num w:numId="13">
-    <w:abstractNumId w:val="3"/>
-  </w:num>
-  <w:num w:numId="14">
-    <w:abstractNumId w:val="14"/>
-  </w:num>
-  <w:num w:numId="15">
-    <w:abstractNumId w:val="6"/>
   </w:num>
 </w:numbering>
 </file>
@@ -24104,6 +25400,56 @@
       <w:lang w:val="es-AR"/>
     </w:rPr>
   </w:style>
+  <w:style w:type="paragraph" w:customStyle="1" w:styleId="titulo3tesis">
+    <w:name w:val="titulo 3 tesis"/>
+    <w:basedOn w:val="Ttulo3"/>
+    <w:link w:val="titulo3tesisCar"/>
+    <w:qFormat/>
+    <w:rsid w:val="006B15F8"/>
+    <w:pPr>
+      <w:spacing w:before="160" w:after="240" w:line="276" w:lineRule="auto"/>
+    </w:pPr>
+    <w:rPr>
+      <w:rFonts w:eastAsia="Trebuchet MS" w:cs="Trebuchet MS"/>
+      <w:bCs w:val="0"/>
+      <w:color w:val="666666"/>
+      <w:sz w:val="24"/>
+      <w:szCs w:val="20"/>
+      <w:lang w:eastAsia="es-AR"/>
+    </w:rPr>
+  </w:style>
+  <w:style w:type="character" w:customStyle="1" w:styleId="titulo3tesisCar">
+    <w:name w:val="titulo 3 tesis Car"/>
+    <w:basedOn w:val="Ttulo3Car"/>
+    <w:link w:val="titulo3tesis"/>
+    <w:rsid w:val="006B15F8"/>
+    <w:rPr>
+      <w:rFonts w:asciiTheme="majorHAnsi" w:eastAsia="Trebuchet MS" w:hAnsiTheme="majorHAnsi" w:cs="Trebuchet MS"/>
+      <w:b/>
+      <w:bCs w:val="0"/>
+      <w:color w:val="666666"/>
+      <w:sz w:val="24"/>
+      <w:szCs w:val="20"/>
+      <w:lang w:val="es-AR" w:eastAsia="es-AR"/>
+    </w:rPr>
+  </w:style>
+  <w:style w:type="paragraph" w:styleId="NormalWeb">
+    <w:name w:val="Normal (Web)"/>
+    <w:basedOn w:val="Normal"/>
+    <w:uiPriority w:val="99"/>
+    <w:semiHidden/>
+    <w:unhideWhenUsed/>
+    <w:rsid w:val="00A425DD"/>
+    <w:pPr>
+      <w:spacing w:before="100" w:beforeAutospacing="1" w:after="100" w:afterAutospacing="1"/>
+    </w:pPr>
+    <w:rPr>
+      <w:rFonts w:ascii="Times New Roman" w:eastAsia="Times New Roman" w:hAnsi="Times New Roman"/>
+      <w:sz w:val="24"/>
+      <w:szCs w:val="24"/>
+      <w:lang w:eastAsia="es-AR"/>
+    </w:rPr>
+  </w:style>
 </w:styles>
 </file>
 
@@ -24429,6 +25775,7 @@
     <w:rsid w:val="00DA46F4"/>
     <w:rsid w:val="00DB231D"/>
     <w:rsid w:val="00E80FB1"/>
+    <w:rsid w:val="00ED4ADB"/>
     <w:rsid w:val="00F933FE"/>
   </w:rsids>
   <m:mathPr>
@@ -25163,7 +26510,7 @@
 </file>
 
 <file path=customXml/itemProps2.xml><?xml version="1.0" encoding="utf-8"?>
-<ds:datastoreItem xmlns:ds="http://schemas.openxmlformats.org/officeDocument/2006/customXml" ds:itemID="{473B142F-9E5A-49A0-91AA-8489917EE3A9}">
+<ds:datastoreItem xmlns:ds="http://schemas.openxmlformats.org/officeDocument/2006/customXml" ds:itemID="{361DC58F-2A57-42C5-9269-B22001E022D8}">
   <ds:schemaRefs>
     <ds:schemaRef ds:uri="http://schemas.openxmlformats.org/officeDocument/2006/bibliography"/>
   </ds:schemaRefs>

</xml_diff>